<commit_message>
Extension of the documentation
</commit_message>
<xml_diff>
--- a/Binary Coded Decimal.docx
+++ b/Binary Coded Decimal.docx
@@ -885,7 +885,7 @@
           <w:r>
             <w:fldChar w:fldCharType="separate"/>
           </w:r>
-          <w:hyperlink w:anchor="_Toc27498960" w:history="1">
+          <w:hyperlink w:anchor="_Toc27502810" w:history="1">
             <w:r>
               <w:rPr>
                 <w:rStyle w:val="Hyperlink"/>
@@ -914,7 +914,7 @@
                 <w:noProof/>
                 <w:webHidden/>
               </w:rPr>
-              <w:instrText xml:space="preserve"> PAGEREF _Toc27498960 \h </w:instrText>
+              <w:instrText xml:space="preserve"> PAGEREF _Toc27502810 \h </w:instrText>
             </w:r>
             <w:r>
               <w:rPr>
@@ -956,7 +956,7 @@
               <w:lang w:eastAsia="nl-NL"/>
             </w:rPr>
           </w:pPr>
-          <w:hyperlink w:anchor="_Toc27498961" w:history="1">
+          <w:hyperlink w:anchor="_Toc27502811" w:history="1">
             <w:r>
               <w:rPr>
                 <w:rStyle w:val="Hyperlink"/>
@@ -985,7 +985,7 @@
                 <w:noProof/>
                 <w:webHidden/>
               </w:rPr>
-              <w:instrText xml:space="preserve"> PAGEREF _Toc27498961 \h </w:instrText>
+              <w:instrText xml:space="preserve"> PAGEREF _Toc27502811 \h </w:instrText>
             </w:r>
             <w:r>
               <w:rPr>
@@ -1030,7 +1030,7 @@
               <w:lang w:eastAsia="nl-NL"/>
             </w:rPr>
           </w:pPr>
-          <w:hyperlink w:anchor="_Toc27498962" w:history="1">
+          <w:hyperlink w:anchor="_Toc27502812" w:history="1">
             <w:r>
               <w:rPr>
                 <w:rStyle w:val="Hyperlink"/>
@@ -1059,7 +1059,7 @@
                 <w:noProof/>
                 <w:webHidden/>
               </w:rPr>
-              <w:instrText xml:space="preserve"> PAGEREF _Toc27498962 \h </w:instrText>
+              <w:instrText xml:space="preserve"> PAGEREF _Toc27502812 \h </w:instrText>
             </w:r>
             <w:r>
               <w:rPr>
@@ -1101,7 +1101,7 @@
               <w:lang w:eastAsia="nl-NL"/>
             </w:rPr>
           </w:pPr>
-          <w:hyperlink w:anchor="_Toc27498963" w:history="1">
+          <w:hyperlink w:anchor="_Toc27502813" w:history="1">
             <w:r>
               <w:rPr>
                 <w:rStyle w:val="Hyperlink"/>
@@ -1130,7 +1130,7 @@
                 <w:noProof/>
                 <w:webHidden/>
               </w:rPr>
-              <w:instrText xml:space="preserve"> PAGEREF _Toc27498963 \h </w:instrText>
+              <w:instrText xml:space="preserve"> PAGEREF _Toc27502813 \h </w:instrText>
             </w:r>
             <w:r>
               <w:rPr>
@@ -1172,7 +1172,7 @@
               <w:lang w:eastAsia="nl-NL"/>
             </w:rPr>
           </w:pPr>
-          <w:hyperlink w:anchor="_Toc27498964" w:history="1">
+          <w:hyperlink w:anchor="_Toc27502814" w:history="1">
             <w:r>
               <w:rPr>
                 <w:rStyle w:val="Hyperlink"/>
@@ -1200,7 +1200,7 @@
                 <w:noProof/>
                 <w:webHidden/>
               </w:rPr>
-              <w:instrText xml:space="preserve"> PAGEREF _Toc27498964 \h </w:instrText>
+              <w:instrText xml:space="preserve"> PAGEREF _Toc27502814 \h </w:instrText>
             </w:r>
             <w:r>
               <w:rPr>
@@ -1242,7 +1242,7 @@
               <w:lang w:eastAsia="nl-NL"/>
             </w:rPr>
           </w:pPr>
-          <w:hyperlink w:anchor="_Toc27498965" w:history="1">
+          <w:hyperlink w:anchor="_Toc27502815" w:history="1">
             <w:r>
               <w:rPr>
                 <w:rStyle w:val="Hyperlink"/>
@@ -1270,7 +1270,7 @@
                 <w:noProof/>
                 <w:webHidden/>
               </w:rPr>
-              <w:instrText xml:space="preserve"> PAGEREF _Toc27498965 \h </w:instrText>
+              <w:instrText xml:space="preserve"> PAGEREF _Toc27502815 \h </w:instrText>
             </w:r>
             <w:r>
               <w:rPr>
@@ -1312,7 +1312,7 @@
               <w:lang w:eastAsia="nl-NL"/>
             </w:rPr>
           </w:pPr>
-          <w:hyperlink w:anchor="_Toc27498966" w:history="1">
+          <w:hyperlink w:anchor="_Toc27502816" w:history="1">
             <w:r>
               <w:rPr>
                 <w:rStyle w:val="Hyperlink"/>
@@ -1341,7 +1341,7 @@
                 <w:noProof/>
                 <w:webHidden/>
               </w:rPr>
-              <w:instrText xml:space="preserve"> PAGEREF _Toc27498966 \h </w:instrText>
+              <w:instrText xml:space="preserve"> PAGEREF _Toc27502816 \h </w:instrText>
             </w:r>
             <w:r>
               <w:rPr>
@@ -1383,7 +1383,7 @@
               <w:lang w:eastAsia="nl-NL"/>
             </w:rPr>
           </w:pPr>
-          <w:hyperlink w:anchor="_Toc27498967" w:history="1">
+          <w:hyperlink w:anchor="_Toc27502817" w:history="1">
             <w:r>
               <w:rPr>
                 <w:rStyle w:val="Hyperlink"/>
@@ -1412,7 +1412,7 @@
                 <w:noProof/>
                 <w:webHidden/>
               </w:rPr>
-              <w:instrText xml:space="preserve"> PAGEREF _Toc27498967 \h </w:instrText>
+              <w:instrText xml:space="preserve"> PAGEREF _Toc27502817 \h </w:instrText>
             </w:r>
             <w:r>
               <w:rPr>
@@ -1454,7 +1454,7 @@
               <w:lang w:eastAsia="nl-NL"/>
             </w:rPr>
           </w:pPr>
-          <w:hyperlink w:anchor="_Toc27498968" w:history="1">
+          <w:hyperlink w:anchor="_Toc27502818" w:history="1">
             <w:r>
               <w:rPr>
                 <w:rStyle w:val="Hyperlink"/>
@@ -1483,7 +1483,7 @@
                 <w:noProof/>
                 <w:webHidden/>
               </w:rPr>
-              <w:instrText xml:space="preserve"> PAGEREF _Toc27498968 \h </w:instrText>
+              <w:instrText xml:space="preserve"> PAGEREF _Toc27502818 \h </w:instrText>
             </w:r>
             <w:r>
               <w:rPr>
@@ -1528,7 +1528,7 @@
               <w:lang w:eastAsia="nl-NL"/>
             </w:rPr>
           </w:pPr>
-          <w:hyperlink w:anchor="_Toc27498969" w:history="1">
+          <w:hyperlink w:anchor="_Toc27502819" w:history="1">
             <w:r>
               <w:rPr>
                 <w:rStyle w:val="Hyperlink"/>
@@ -1557,7 +1557,7 @@
                 <w:noProof/>
                 <w:webHidden/>
               </w:rPr>
-              <w:instrText xml:space="preserve"> PAGEREF _Toc27498969 \h </w:instrText>
+              <w:instrText xml:space="preserve"> PAGEREF _Toc27502819 \h </w:instrText>
             </w:r>
             <w:r>
               <w:rPr>
@@ -1599,7 +1599,7 @@
               <w:lang w:eastAsia="nl-NL"/>
             </w:rPr>
           </w:pPr>
-          <w:hyperlink w:anchor="_Toc27498970" w:history="1">
+          <w:hyperlink w:anchor="_Toc27502820" w:history="1">
             <w:r>
               <w:rPr>
                 <w:rStyle w:val="Hyperlink"/>
@@ -1628,7 +1628,7 @@
                 <w:noProof/>
                 <w:webHidden/>
               </w:rPr>
-              <w:instrText xml:space="preserve"> PAGEREF _Toc27498970 \h </w:instrText>
+              <w:instrText xml:space="preserve"> PAGEREF _Toc27502820 \h </w:instrText>
             </w:r>
             <w:r>
               <w:rPr>
@@ -1670,7 +1670,7 @@
               <w:lang w:eastAsia="nl-NL"/>
             </w:rPr>
           </w:pPr>
-          <w:hyperlink w:anchor="_Toc27498971" w:history="1">
+          <w:hyperlink w:anchor="_Toc27502821" w:history="1">
             <w:r>
               <w:rPr>
                 <w:rStyle w:val="Hyperlink"/>
@@ -1699,7 +1699,7 @@
                 <w:noProof/>
                 <w:webHidden/>
               </w:rPr>
-              <w:instrText xml:space="preserve"> PAGEREF _Toc27498971 \h </w:instrText>
+              <w:instrText xml:space="preserve"> PAGEREF _Toc27502821 \h </w:instrText>
             </w:r>
             <w:r>
               <w:rPr>
@@ -1741,7 +1741,7 @@
               <w:lang w:eastAsia="nl-NL"/>
             </w:rPr>
           </w:pPr>
-          <w:hyperlink w:anchor="_Toc27498972" w:history="1">
+          <w:hyperlink w:anchor="_Toc27502822" w:history="1">
             <w:r>
               <w:rPr>
                 <w:rStyle w:val="Hyperlink"/>
@@ -1770,7 +1770,7 @@
                 <w:noProof/>
                 <w:webHidden/>
               </w:rPr>
-              <w:instrText xml:space="preserve"> PAGEREF _Toc27498972 \h </w:instrText>
+              <w:instrText xml:space="preserve"> PAGEREF _Toc27502822 \h </w:instrText>
             </w:r>
             <w:r>
               <w:rPr>
@@ -1812,7 +1812,7 @@
               <w:lang w:eastAsia="nl-NL"/>
             </w:rPr>
           </w:pPr>
-          <w:hyperlink w:anchor="_Toc27498973" w:history="1">
+          <w:hyperlink w:anchor="_Toc27502823" w:history="1">
             <w:r>
               <w:rPr>
                 <w:rStyle w:val="Hyperlink"/>
@@ -1841,7 +1841,7 @@
                 <w:noProof/>
                 <w:webHidden/>
               </w:rPr>
-              <w:instrText xml:space="preserve"> PAGEREF _Toc27498973 \h </w:instrText>
+              <w:instrText xml:space="preserve"> PAGEREF _Toc27502823 \h </w:instrText>
             </w:r>
             <w:r>
               <w:rPr>
@@ -1883,7 +1883,7 @@
               <w:lang w:eastAsia="nl-NL"/>
             </w:rPr>
           </w:pPr>
-          <w:hyperlink w:anchor="_Toc27498974" w:history="1">
+          <w:hyperlink w:anchor="_Toc27502824" w:history="1">
             <w:r>
               <w:rPr>
                 <w:rStyle w:val="Hyperlink"/>
@@ -1912,7 +1912,7 @@
                 <w:noProof/>
                 <w:webHidden/>
               </w:rPr>
-              <w:instrText xml:space="preserve"> PAGEREF _Toc27498974 \h </w:instrText>
+              <w:instrText xml:space="preserve"> PAGEREF _Toc27502824 \h </w:instrText>
             </w:r>
             <w:r>
               <w:rPr>
@@ -1954,7 +1954,7 @@
               <w:lang w:eastAsia="nl-NL"/>
             </w:rPr>
           </w:pPr>
-          <w:hyperlink w:anchor="_Toc27498975" w:history="1">
+          <w:hyperlink w:anchor="_Toc27502825" w:history="1">
             <w:r>
               <w:rPr>
                 <w:rStyle w:val="Hyperlink"/>
@@ -1983,7 +1983,7 @@
                 <w:noProof/>
                 <w:webHidden/>
               </w:rPr>
-              <w:instrText xml:space="preserve"> PAGEREF _Toc27498975 \h </w:instrText>
+              <w:instrText xml:space="preserve"> PAGEREF _Toc27502825 \h </w:instrText>
             </w:r>
             <w:r>
               <w:rPr>
@@ -2025,7 +2025,7 @@
               <w:lang w:eastAsia="nl-NL"/>
             </w:rPr>
           </w:pPr>
-          <w:hyperlink w:anchor="_Toc27498976" w:history="1">
+          <w:hyperlink w:anchor="_Toc27502826" w:history="1">
             <w:r>
               <w:rPr>
                 <w:rStyle w:val="Hyperlink"/>
@@ -2054,7 +2054,7 @@
                 <w:noProof/>
                 <w:webHidden/>
               </w:rPr>
-              <w:instrText xml:space="preserve"> PAGEREF _Toc27498976 \h </w:instrText>
+              <w:instrText xml:space="preserve"> PAGEREF _Toc27502826 \h </w:instrText>
             </w:r>
             <w:r>
               <w:rPr>
@@ -2096,7 +2096,7 @@
               <w:lang w:eastAsia="nl-NL"/>
             </w:rPr>
           </w:pPr>
-          <w:hyperlink w:anchor="_Toc27498977" w:history="1">
+          <w:hyperlink w:anchor="_Toc27502827" w:history="1">
             <w:r>
               <w:rPr>
                 <w:rStyle w:val="Hyperlink"/>
@@ -2125,7 +2125,7 @@
                 <w:noProof/>
                 <w:webHidden/>
               </w:rPr>
-              <w:instrText xml:space="preserve"> PAGEREF _Toc27498977 \h </w:instrText>
+              <w:instrText xml:space="preserve"> PAGEREF _Toc27502827 \h </w:instrText>
             </w:r>
             <w:r>
               <w:rPr>
@@ -2167,7 +2167,7 @@
               <w:lang w:eastAsia="nl-NL"/>
             </w:rPr>
           </w:pPr>
-          <w:hyperlink w:anchor="_Toc27498978" w:history="1">
+          <w:hyperlink w:anchor="_Toc27502828" w:history="1">
             <w:r>
               <w:rPr>
                 <w:rStyle w:val="Hyperlink"/>
@@ -2196,7 +2196,7 @@
                 <w:noProof/>
                 <w:webHidden/>
               </w:rPr>
-              <w:instrText xml:space="preserve"> PAGEREF _Toc27498978 \h </w:instrText>
+              <w:instrText xml:space="preserve"> PAGEREF _Toc27502828 \h </w:instrText>
             </w:r>
             <w:r>
               <w:rPr>
@@ -2238,7 +2238,7 @@
               <w:lang w:eastAsia="nl-NL"/>
             </w:rPr>
           </w:pPr>
-          <w:hyperlink w:anchor="_Toc27498979" w:history="1">
+          <w:hyperlink w:anchor="_Toc27502829" w:history="1">
             <w:r>
               <w:rPr>
                 <w:rStyle w:val="Hyperlink"/>
@@ -2267,7 +2267,7 @@
                 <w:noProof/>
                 <w:webHidden/>
               </w:rPr>
-              <w:instrText xml:space="preserve"> PAGEREF _Toc27498979 \h </w:instrText>
+              <w:instrText xml:space="preserve"> PAGEREF _Toc27502829 \h </w:instrText>
             </w:r>
             <w:r>
               <w:rPr>
@@ -2309,7 +2309,7 @@
               <w:lang w:eastAsia="nl-NL"/>
             </w:rPr>
           </w:pPr>
-          <w:hyperlink w:anchor="_Toc27498980" w:history="1">
+          <w:hyperlink w:anchor="_Toc27502830" w:history="1">
             <w:r>
               <w:rPr>
                 <w:rStyle w:val="Hyperlink"/>
@@ -2338,7 +2338,7 @@
                 <w:noProof/>
                 <w:webHidden/>
               </w:rPr>
-              <w:instrText xml:space="preserve"> PAGEREF _Toc27498980 \h </w:instrText>
+              <w:instrText xml:space="preserve"> PAGEREF _Toc27502830 \h </w:instrText>
             </w:r>
             <w:r>
               <w:rPr>
@@ -2380,7 +2380,7 @@
               <w:lang w:eastAsia="nl-NL"/>
             </w:rPr>
           </w:pPr>
-          <w:hyperlink w:anchor="_Toc27498981" w:history="1">
+          <w:hyperlink w:anchor="_Toc27502831" w:history="1">
             <w:r>
               <w:rPr>
                 <w:rStyle w:val="Hyperlink"/>
@@ -2409,7 +2409,7 @@
                 <w:noProof/>
                 <w:webHidden/>
               </w:rPr>
-              <w:instrText xml:space="preserve"> PAGEREF _Toc27498981 \h </w:instrText>
+              <w:instrText xml:space="preserve"> PAGEREF _Toc27502831 \h </w:instrText>
             </w:r>
             <w:r>
               <w:rPr>
@@ -2451,7 +2451,7 @@
               <w:lang w:eastAsia="nl-NL"/>
             </w:rPr>
           </w:pPr>
-          <w:hyperlink w:anchor="_Toc27498982" w:history="1">
+          <w:hyperlink w:anchor="_Toc27502832" w:history="1">
             <w:r>
               <w:rPr>
                 <w:rStyle w:val="Hyperlink"/>
@@ -2480,7 +2480,7 @@
                 <w:noProof/>
                 <w:webHidden/>
               </w:rPr>
-              <w:instrText xml:space="preserve"> PAGEREF _Toc27498982 \h </w:instrText>
+              <w:instrText xml:space="preserve"> PAGEREF _Toc27502832 \h </w:instrText>
             </w:r>
             <w:r>
               <w:rPr>
@@ -2522,7 +2522,7 @@
               <w:lang w:eastAsia="nl-NL"/>
             </w:rPr>
           </w:pPr>
-          <w:hyperlink w:anchor="_Toc27498983" w:history="1">
+          <w:hyperlink w:anchor="_Toc27502833" w:history="1">
             <w:r>
               <w:rPr>
                 <w:rStyle w:val="Hyperlink"/>
@@ -2551,7 +2551,7 @@
                 <w:noProof/>
                 <w:webHidden/>
               </w:rPr>
-              <w:instrText xml:space="preserve"> PAGEREF _Toc27498983 \h </w:instrText>
+              <w:instrText xml:space="preserve"> PAGEREF _Toc27502833 \h </w:instrText>
             </w:r>
             <w:r>
               <w:rPr>
@@ -2593,7 +2593,7 @@
               <w:lang w:eastAsia="nl-NL"/>
             </w:rPr>
           </w:pPr>
-          <w:hyperlink w:anchor="_Toc27498984" w:history="1">
+          <w:hyperlink w:anchor="_Toc27502834" w:history="1">
             <w:r>
               <w:rPr>
                 <w:rStyle w:val="Hyperlink"/>
@@ -2622,7 +2622,7 @@
                 <w:noProof/>
                 <w:webHidden/>
               </w:rPr>
-              <w:instrText xml:space="preserve"> PAGEREF _Toc27498984 \h </w:instrText>
+              <w:instrText xml:space="preserve"> PAGEREF _Toc27502834 \h </w:instrText>
             </w:r>
             <w:r>
               <w:rPr>
@@ -2667,7 +2667,7 @@
               <w:lang w:eastAsia="nl-NL"/>
             </w:rPr>
           </w:pPr>
-          <w:hyperlink w:anchor="_Toc27498985" w:history="1">
+          <w:hyperlink w:anchor="_Toc27502835" w:history="1">
             <w:r>
               <w:rPr>
                 <w:rStyle w:val="Hyperlink"/>
@@ -2696,7 +2696,7 @@
                 <w:noProof/>
                 <w:webHidden/>
               </w:rPr>
-              <w:instrText xml:space="preserve"> PAGEREF _Toc27498985 \h </w:instrText>
+              <w:instrText xml:space="preserve"> PAGEREF _Toc27502835 \h </w:instrText>
             </w:r>
             <w:r>
               <w:rPr>
@@ -2738,7 +2738,7 @@
               <w:lang w:eastAsia="nl-NL"/>
             </w:rPr>
           </w:pPr>
-          <w:hyperlink w:anchor="_Toc27498986" w:history="1">
+          <w:hyperlink w:anchor="_Toc27502836" w:history="1">
             <w:r>
               <w:rPr>
                 <w:rStyle w:val="Hyperlink"/>
@@ -2767,7 +2767,149 @@
                 <w:noProof/>
                 <w:webHidden/>
               </w:rPr>
-              <w:instrText xml:space="preserve"> PAGEREF _Toc27498986 \h </w:instrText>
+              <w:instrText xml:space="preserve"> PAGEREF _Toc27502836 \h </w:instrText>
+            </w:r>
+            <w:r>
+              <w:rPr>
+                <w:noProof/>
+                <w:webHidden/>
+              </w:rPr>
+            </w:r>
+            <w:r>
+              <w:rPr>
+                <w:noProof/>
+                <w:webHidden/>
+              </w:rPr>
+              <w:fldChar w:fldCharType="separate"/>
+            </w:r>
+            <w:r>
+              <w:rPr>
+                <w:noProof/>
+                <w:webHidden/>
+              </w:rPr>
+              <w:t>11</w:t>
+            </w:r>
+            <w:r>
+              <w:rPr>
+                <w:noProof/>
+                <w:webHidden/>
+              </w:rPr>
+              <w:fldChar w:fldCharType="end"/>
+            </w:r>
+          </w:hyperlink>
+        </w:p>
+        <w:p>
+          <w:pPr>
+            <w:pStyle w:val="Inhopg2"/>
+            <w:rPr>
+              <w:rFonts w:asciiTheme="minorHAnsi" w:hAnsiTheme="minorHAnsi" w:cstheme="minorBidi"/>
+              <w:noProof/>
+              <w:sz w:val="22"/>
+              <w:szCs w:val="22"/>
+              <w:lang w:eastAsia="nl-NL"/>
+            </w:rPr>
+          </w:pPr>
+          <w:hyperlink w:anchor="_Toc27502837" w:history="1">
+            <w:r>
+              <w:rPr>
+                <w:rStyle w:val="Hyperlink"/>
+                <w:rFonts w:eastAsia="Times New Roman"/>
+                <w:noProof/>
+                <w:lang w:val="en-US"/>
+              </w:rPr>
+              <w:t>SQLComponents</w:t>
+            </w:r>
+            <w:r>
+              <w:rPr>
+                <w:noProof/>
+                <w:webHidden/>
+              </w:rPr>
+              <w:tab/>
+            </w:r>
+            <w:r>
+              <w:rPr>
+                <w:noProof/>
+                <w:webHidden/>
+              </w:rPr>
+              <w:fldChar w:fldCharType="begin"/>
+            </w:r>
+            <w:r>
+              <w:rPr>
+                <w:noProof/>
+                <w:webHidden/>
+              </w:rPr>
+              <w:instrText xml:space="preserve"> PAGEREF _Toc27502837 \h </w:instrText>
+            </w:r>
+            <w:r>
+              <w:rPr>
+                <w:noProof/>
+                <w:webHidden/>
+              </w:rPr>
+            </w:r>
+            <w:r>
+              <w:rPr>
+                <w:noProof/>
+                <w:webHidden/>
+              </w:rPr>
+              <w:fldChar w:fldCharType="separate"/>
+            </w:r>
+            <w:r>
+              <w:rPr>
+                <w:noProof/>
+                <w:webHidden/>
+              </w:rPr>
+              <w:t>11</w:t>
+            </w:r>
+            <w:r>
+              <w:rPr>
+                <w:noProof/>
+                <w:webHidden/>
+              </w:rPr>
+              <w:fldChar w:fldCharType="end"/>
+            </w:r>
+          </w:hyperlink>
+        </w:p>
+        <w:p>
+          <w:pPr>
+            <w:pStyle w:val="Inhopg2"/>
+            <w:rPr>
+              <w:rFonts w:asciiTheme="minorHAnsi" w:hAnsiTheme="minorHAnsi" w:cstheme="minorBidi"/>
+              <w:noProof/>
+              <w:sz w:val="22"/>
+              <w:szCs w:val="22"/>
+              <w:lang w:eastAsia="nl-NL"/>
+            </w:rPr>
+          </w:pPr>
+          <w:hyperlink w:anchor="_Toc27502838" w:history="1">
+            <w:r>
+              <w:rPr>
+                <w:rStyle w:val="Hyperlink"/>
+                <w:rFonts w:eastAsia="Times New Roman"/>
+                <w:noProof/>
+                <w:lang w:val="en-US"/>
+              </w:rPr>
+              <w:t>Open ODBC Querytool</w:t>
+            </w:r>
+            <w:r>
+              <w:rPr>
+                <w:noProof/>
+                <w:webHidden/>
+              </w:rPr>
+              <w:tab/>
+            </w:r>
+            <w:r>
+              <w:rPr>
+                <w:noProof/>
+                <w:webHidden/>
+              </w:rPr>
+              <w:fldChar w:fldCharType="begin"/>
+            </w:r>
+            <w:r>
+              <w:rPr>
+                <w:noProof/>
+                <w:webHidden/>
+              </w:rPr>
+              <w:instrText xml:space="preserve"> PAGEREF _Toc27502838 \h </w:instrText>
             </w:r>
             <w:r>
               <w:rPr>
@@ -2812,7 +2954,7 @@
               <w:lang w:eastAsia="nl-NL"/>
             </w:rPr>
           </w:pPr>
-          <w:hyperlink w:anchor="_Toc27498987" w:history="1">
+          <w:hyperlink w:anchor="_Toc27502839" w:history="1">
             <w:r>
               <w:rPr>
                 <w:rStyle w:val="Hyperlink"/>
@@ -2841,7 +2983,7 @@
                 <w:noProof/>
                 <w:webHidden/>
               </w:rPr>
-              <w:instrText xml:space="preserve"> PAGEREF _Toc27498987 \h </w:instrText>
+              <w:instrText xml:space="preserve"> PAGEREF _Toc27502839 \h </w:instrText>
             </w:r>
             <w:r>
               <w:rPr>
@@ -2886,7 +3028,7 @@
               <w:lang w:eastAsia="nl-NL"/>
             </w:rPr>
           </w:pPr>
-          <w:hyperlink w:anchor="_Toc27498988" w:history="1">
+          <w:hyperlink w:anchor="_Toc27502840" w:history="1">
             <w:r>
               <w:rPr>
                 <w:rStyle w:val="Hyperlink"/>
@@ -2915,7 +3057,7 @@
                 <w:noProof/>
                 <w:webHidden/>
               </w:rPr>
-              <w:instrText xml:space="preserve"> PAGEREF _Toc27498988 \h </w:instrText>
+              <w:instrText xml:space="preserve"> PAGEREF _Toc27502840 \h </w:instrText>
             </w:r>
             <w:r>
               <w:rPr>
@@ -3031,7 +3173,7 @@
           <w:lang w:val="en-US"/>
         </w:rPr>
       </w:pPr>
-      <w:bookmarkStart w:id="0" w:name="_Toc27498960"/>
+      <w:bookmarkStart w:id="0" w:name="_Toc27502810"/>
       <w:r>
         <w:rPr>
           <w:rFonts w:eastAsia="Times New Roman"/>
@@ -3354,7 +3496,7 @@
           <w:lang w:val="en-US"/>
         </w:rPr>
       </w:pPr>
-      <w:bookmarkStart w:id="1" w:name="_Toc27498961"/>
+      <w:bookmarkStart w:id="1" w:name="_Toc27502811"/>
       <w:r>
         <w:rPr>
           <w:rFonts w:eastAsia="Times New Roman"/>
@@ -3549,7 +3691,7 @@
           <w:lang w:val="en-US"/>
         </w:rPr>
       </w:pPr>
-      <w:bookmarkStart w:id="2" w:name="_Toc27498962"/>
+      <w:bookmarkStart w:id="2" w:name="_Toc27502812"/>
       <w:r>
         <w:rPr>
           <w:rFonts w:eastAsia="Times New Roman"/>
@@ -3614,7 +3756,7 @@
           <w:lang w:val="en-US"/>
         </w:rPr>
       </w:pPr>
-      <w:bookmarkStart w:id="3" w:name="_Toc27498963"/>
+      <w:bookmarkStart w:id="3" w:name="_Toc27502813"/>
       <w:r>
         <w:rPr>
           <w:rFonts w:eastAsia="Times New Roman"/>
@@ -3691,7 +3833,7 @@
           <w:lang w:val="en-US"/>
         </w:rPr>
       </w:pPr>
-      <w:bookmarkStart w:id="4" w:name="_Toc27498964"/>
+      <w:bookmarkStart w:id="4" w:name="_Toc27502814"/>
       <w:r>
         <w:rPr>
           <w:lang w:val="en-US"/>
@@ -3720,7 +3862,7 @@
           <w:lang w:val="en-US"/>
         </w:rPr>
       </w:pPr>
-      <w:bookmarkStart w:id="5" w:name="_Toc27498965"/>
+      <w:bookmarkStart w:id="5" w:name="_Toc27502815"/>
       <w:r>
         <w:rPr>
           <w:lang w:val="en-US"/>
@@ -3806,7 +3948,7 @@
           <w:lang w:val="en-US"/>
         </w:rPr>
       </w:pPr>
-      <w:bookmarkStart w:id="6" w:name="_Toc27498966"/>
+      <w:bookmarkStart w:id="6" w:name="_Toc27502816"/>
       <w:r>
         <w:rPr>
           <w:rFonts w:eastAsia="Times New Roman"/>
@@ -3946,7 +4088,7 @@
           <w:lang w:val="en-US"/>
         </w:rPr>
       </w:pPr>
-      <w:bookmarkStart w:id="7" w:name="_Toc27498967"/>
+      <w:bookmarkStart w:id="7" w:name="_Toc27502817"/>
       <w:r>
         <w:rPr>
           <w:rFonts w:eastAsia="Times New Roman"/>
@@ -4107,7 +4249,7 @@
           <w:lang w:val="en-US"/>
         </w:rPr>
       </w:pPr>
-      <w:bookmarkStart w:id="8" w:name="_Toc27498968"/>
+      <w:bookmarkStart w:id="8" w:name="_Toc27502818"/>
       <w:r>
         <w:rPr>
           <w:rFonts w:eastAsia="Times New Roman"/>
@@ -4325,7 +4467,7 @@
           <w:lang w:val="en-US"/>
         </w:rPr>
       </w:pPr>
-      <w:bookmarkStart w:id="9" w:name="_Toc27498969"/>
+      <w:bookmarkStart w:id="9" w:name="_Toc27502819"/>
       <w:r>
         <w:rPr>
           <w:rFonts w:eastAsia="Times New Roman"/>
@@ -4344,7 +4486,7 @@
           <w:lang w:val="en-US"/>
         </w:rPr>
       </w:pPr>
-      <w:bookmarkStart w:id="10" w:name="_Toc27498970"/>
+      <w:bookmarkStart w:id="10" w:name="_Toc27502820"/>
       <w:r>
         <w:rPr>
           <w:rFonts w:eastAsia="Times New Roman"/>
@@ -4434,7 +4576,7 @@
           <w:lang w:val="en-US"/>
         </w:rPr>
       </w:pPr>
-      <w:bookmarkStart w:id="11" w:name="_Toc27498971"/>
+      <w:bookmarkStart w:id="11" w:name="_Toc27502821"/>
       <w:r>
         <w:rPr>
           <w:rFonts w:eastAsia="Times New Roman"/>
@@ -5561,7 +5703,7 @@
           <w:lang w:val="en-US"/>
         </w:rPr>
       </w:pPr>
-      <w:bookmarkStart w:id="12" w:name="_Toc27498972"/>
+      <w:bookmarkStart w:id="12" w:name="_Toc27502822"/>
       <w:r>
         <w:rPr>
           <w:rFonts w:eastAsia="Times New Roman"/>
@@ -6009,7 +6151,7 @@
           <w:lang w:val="en-US"/>
         </w:rPr>
       </w:pPr>
-      <w:bookmarkStart w:id="13" w:name="_Toc27498973"/>
+      <w:bookmarkStart w:id="13" w:name="_Toc27502823"/>
       <w:r>
         <w:rPr>
           <w:rFonts w:eastAsia="Times New Roman"/>
@@ -6278,7 +6420,7 @@
           <w:lang w:val="en-US"/>
         </w:rPr>
       </w:pPr>
-      <w:bookmarkStart w:id="14" w:name="_Toc27498974"/>
+      <w:bookmarkStart w:id="14" w:name="_Toc27502824"/>
       <w:r>
         <w:rPr>
           <w:rFonts w:eastAsia="Times New Roman"/>
@@ -6458,7 +6600,7 @@
           <w:lang w:val="en-US"/>
         </w:rPr>
       </w:pPr>
-      <w:bookmarkStart w:id="15" w:name="_Toc27498975"/>
+      <w:bookmarkStart w:id="15" w:name="_Toc27502825"/>
       <w:r>
         <w:rPr>
           <w:rFonts w:eastAsia="Times New Roman"/>
@@ -7058,7 +7200,7 @@
           <w:lang w:val="en-US"/>
         </w:rPr>
       </w:pPr>
-      <w:bookmarkStart w:id="16" w:name="_Toc27498976"/>
+      <w:bookmarkStart w:id="16" w:name="_Toc27502826"/>
       <w:r>
         <w:rPr>
           <w:rFonts w:eastAsia="Times New Roman"/>
@@ -7130,7 +7272,7 @@
           <w:lang w:val="en-US"/>
         </w:rPr>
       </w:pPr>
-      <w:bookmarkStart w:id="17" w:name="_Toc27498977"/>
+      <w:bookmarkStart w:id="17" w:name="_Toc27502827"/>
       <w:r>
         <w:rPr>
           <w:rFonts w:eastAsia="Times New Roman"/>
@@ -9616,7 +9758,7 @@
           <w:lang w:val="en-US"/>
         </w:rPr>
       </w:pPr>
-      <w:bookmarkStart w:id="18" w:name="_Toc27498978"/>
+      <w:bookmarkStart w:id="18" w:name="_Toc27502828"/>
       <w:proofErr w:type="spellStart"/>
       <w:r>
         <w:rPr>
@@ -11161,7 +11303,7 @@
           <w:lang w:val="en-US"/>
         </w:rPr>
       </w:pPr>
-      <w:bookmarkStart w:id="19" w:name="_Toc27498979"/>
+      <w:bookmarkStart w:id="19" w:name="_Toc27502829"/>
       <w:r>
         <w:rPr>
           <w:rFonts w:eastAsia="Times New Roman"/>
@@ -12599,7 +12741,7 @@
           <w:lang w:val="en-US"/>
         </w:rPr>
       </w:pPr>
-      <w:bookmarkStart w:id="20" w:name="_Toc27498980"/>
+      <w:bookmarkStart w:id="20" w:name="_Toc27502830"/>
       <w:r>
         <w:rPr>
           <w:rFonts w:eastAsia="Times New Roman"/>
@@ -13080,7 +13222,7 @@
                 <w:szCs w:val="24"/>
                 <w:lang w:val="en-US"/>
               </w:rPr>
-              <w:t xml:space="preserve">+ </w:t>
+              <w:t>+</w:t>
             </w:r>
             <w:r>
               <w:rPr>
@@ -13271,7 +13413,7 @@
                 <w:szCs w:val="24"/>
                 <w:lang w:val="en-US"/>
               </w:rPr>
-              <w:t>- 0.00</w:t>
+              <w:t>-0.00</w:t>
             </w:r>
           </w:p>
         </w:tc>
@@ -13362,7 +13504,60 @@
                 <w:szCs w:val="24"/>
                 <w:lang w:val="en-US"/>
               </w:rPr>
-              <w:t>- 1.123.567.890.123.456 (Dutch, German, French)</w:t>
+              <w:t>-</w:t>
+            </w:r>
+            <w:bookmarkStart w:id="21" w:name="_GoBack"/>
+            <w:bookmarkEnd w:id="21"/>
+            <w:r>
+              <w:rPr>
+                <w:rFonts w:eastAsia="Times New Roman" w:cs="Times New Roman"/>
+                <w:szCs w:val="24"/>
+                <w:lang w:val="en-US"/>
+              </w:rPr>
+              <w:t>1.123.567.890.123.456</w:t>
+            </w:r>
+            <w:r>
+              <w:rPr>
+                <w:rFonts w:eastAsia="Times New Roman" w:cs="Times New Roman"/>
+                <w:szCs w:val="24"/>
+                <w:lang w:val="en-US"/>
+              </w:rPr>
+              <w:t>,00</w:t>
+            </w:r>
+          </w:p>
+          <w:p>
+            <w:pPr>
+              <w:widowControl/>
+              <w:cnfStyle w:val="000000100000" w:firstRow="0" w:lastRow="0" w:firstColumn="0" w:lastColumn="0" w:oddVBand="0" w:evenVBand="0" w:oddHBand="1" w:evenHBand="0" w:firstRowFirstColumn="0" w:firstRowLastColumn="0" w:lastRowFirstColumn="0" w:lastRowLastColumn="0"/>
+              <w:rPr>
+                <w:rFonts w:eastAsia="Times New Roman" w:cs="Times New Roman"/>
+                <w:szCs w:val="24"/>
+                <w:lang w:val="en-US"/>
+              </w:rPr>
+            </w:pPr>
+            <w:r>
+              <w:rPr>
+                <w:rFonts w:eastAsia="Times New Roman" w:cs="Times New Roman"/>
+                <w:szCs w:val="24"/>
+                <w:lang w:val="en-US"/>
+              </w:rPr>
+              <w:t>(</w:t>
+            </w:r>
+            <w:r>
+              <w:rPr>
+                <w:rFonts w:eastAsia="Times New Roman" w:cs="Times New Roman"/>
+                <w:szCs w:val="24"/>
+                <w:lang w:val="en-US"/>
+              </w:rPr>
+              <w:t xml:space="preserve">in </w:t>
+            </w:r>
+            <w:r>
+              <w:rPr>
+                <w:rFonts w:eastAsia="Times New Roman" w:cs="Times New Roman"/>
+                <w:szCs w:val="24"/>
+                <w:lang w:val="en-US"/>
+              </w:rPr>
+              <w:t>Dutch, German, French)</w:t>
             </w:r>
           </w:p>
         </w:tc>
@@ -13413,7 +13608,7 @@
           <w:lang w:val="en-US"/>
         </w:rPr>
       </w:pPr>
-      <w:bookmarkStart w:id="21" w:name="_Toc27498981"/>
+      <w:bookmarkStart w:id="22" w:name="_Toc27502831"/>
       <w:r>
         <w:rPr>
           <w:rFonts w:eastAsia="Times New Roman"/>
@@ -13421,7 +13616,7 @@
         </w:rPr>
         <w:t>File reading and writing</w:t>
       </w:r>
-      <w:bookmarkEnd w:id="21"/>
+      <w:bookmarkEnd w:id="22"/>
     </w:p>
     <w:p>
       <w:pPr>
@@ -13671,7 +13866,7 @@
           <w:lang w:val="en-US"/>
         </w:rPr>
       </w:pPr>
-      <w:bookmarkStart w:id="22" w:name="_Toc27498982"/>
+      <w:bookmarkStart w:id="23" w:name="_Toc27502832"/>
       <w:r>
         <w:rPr>
           <w:rFonts w:eastAsia="Times New Roman"/>
@@ -13694,7 +13889,7 @@
         </w:rPr>
         <w:t>methods</w:t>
       </w:r>
-      <w:bookmarkEnd w:id="22"/>
+      <w:bookmarkEnd w:id="23"/>
     </w:p>
     <w:p>
       <w:pPr>
@@ -15070,7 +15265,7 @@
           <w:lang w:val="en-US"/>
         </w:rPr>
       </w:pPr>
-      <w:bookmarkStart w:id="23" w:name="_Toc27498983"/>
+      <w:bookmarkStart w:id="24" w:name="_Toc27502833"/>
       <w:r>
         <w:rPr>
           <w:rFonts w:eastAsia="Times New Roman"/>
@@ -15078,7 +15273,7 @@
         </w:rPr>
         <w:t>Error handling</w:t>
       </w:r>
-      <w:bookmarkEnd w:id="23"/>
+      <w:bookmarkEnd w:id="24"/>
     </w:p>
     <w:p>
       <w:pPr>
@@ -15941,7 +16136,7 @@
           <w:lang w:val="en-US"/>
         </w:rPr>
       </w:pPr>
-      <w:bookmarkStart w:id="24" w:name="_Toc27498984"/>
+      <w:bookmarkStart w:id="25" w:name="_Toc27502834"/>
       <w:r>
         <w:rPr>
           <w:rFonts w:eastAsia="Times New Roman"/>
@@ -15949,7 +16144,7 @@
         </w:rPr>
         <w:t>Enhancement and refinements</w:t>
       </w:r>
-      <w:bookmarkEnd w:id="24"/>
+      <w:bookmarkEnd w:id="25"/>
     </w:p>
     <w:p>
       <w:pPr>
@@ -16190,7 +16385,7 @@
           <w:lang w:val="en-US"/>
         </w:rPr>
       </w:pPr>
-      <w:bookmarkStart w:id="25" w:name="_Toc27498985"/>
+      <w:bookmarkStart w:id="26" w:name="_Toc27502835"/>
       <w:r>
         <w:rPr>
           <w:rFonts w:eastAsia="Times New Roman"/>
@@ -16199,7 +16394,7 @@
         <w:lastRenderedPageBreak/>
         <w:t>BCD AND THE ODBC STANDARD</w:t>
       </w:r>
-      <w:bookmarkEnd w:id="25"/>
+      <w:bookmarkEnd w:id="26"/>
     </w:p>
     <w:p>
       <w:pPr>
@@ -16642,8 +16837,6 @@
         </w:rPr>
         <w:t>D</w:t>
       </w:r>
-      <w:bookmarkStart w:id="26" w:name="_GoBack"/>
-      <w:bookmarkEnd w:id="26"/>
       <w:r>
         <w:rPr>
           <w:rFonts w:eastAsia="Times New Roman"/>
@@ -16658,6 +16851,24 @@
         </w:rPr>
         <w:t xml:space="preserve"> These conversions are a simple iteration over the mantissa and copy of the mantissa and sign bit.</w:t>
       </w:r>
+    </w:p>
+    <w:p>
+      <w:pPr>
+        <w:pStyle w:val="Kop2"/>
+        <w:rPr>
+          <w:rFonts w:eastAsia="Times New Roman"/>
+          <w:lang w:val="en-US"/>
+        </w:rPr>
+      </w:pPr>
+      <w:bookmarkStart w:id="27" w:name="_Toc27502836"/>
+      <w:r>
+        <w:rPr>
+          <w:rFonts w:eastAsia="Times New Roman"/>
+          <w:lang w:val="en-US"/>
+        </w:rPr>
+        <w:t>The main advantage</w:t>
+      </w:r>
+      <w:bookmarkEnd w:id="27"/>
     </w:p>
     <w:p>
       <w:pPr>
@@ -16673,24 +16884,6 @@
     </w:p>
     <w:p>
       <w:pPr>
-        <w:pStyle w:val="Kop2"/>
-        <w:rPr>
-          <w:rFonts w:eastAsia="Times New Roman"/>
-          <w:lang w:val="en-US"/>
-        </w:rPr>
-      </w:pPr>
-      <w:bookmarkStart w:id="27" w:name="_Toc27498986"/>
-      <w:r>
-        <w:rPr>
-          <w:rFonts w:eastAsia="Times New Roman"/>
-          <w:lang w:val="en-US"/>
-        </w:rPr>
-        <w:t>The main advantage</w:t>
-      </w:r>
-      <w:bookmarkEnd w:id="27"/>
-    </w:p>
-    <w:p>
-      <w:pPr>
         <w:widowControl/>
         <w:autoSpaceDE/>
         <w:autoSpaceDN/>
@@ -16700,6 +16893,477 @@
           <w:lang w:val="en-US"/>
         </w:rPr>
       </w:pPr>
+      <w:r>
+        <w:rPr>
+          <w:rFonts w:eastAsia="Times New Roman"/>
+          <w:lang w:val="en-US"/>
+        </w:rPr>
+        <w:t>The key factor here is that we can directly use our NUMERIC and DECIMAL numbers without having them to convert first to a string and back to a format where we can begin calculations in them. Round-about the other direction: we can directly calculate and store the result in the database without having to convert everything to strings and order the database to convert it back to exactly the same data again</w:t>
+      </w:r>
+      <w:r>
+        <w:rPr>
+          <w:rFonts w:eastAsia="Times New Roman"/>
+          <w:lang w:val="en-US"/>
+        </w:rPr>
+        <w:t>!</w:t>
+      </w:r>
+    </w:p>
+    <w:p>
+      <w:pPr>
+        <w:pStyle w:val="Kop2"/>
+        <w:rPr>
+          <w:rFonts w:eastAsia="Times New Roman"/>
+          <w:lang w:val="en-US"/>
+        </w:rPr>
+      </w:pPr>
+      <w:bookmarkStart w:id="28" w:name="_Toc27502837"/>
+      <w:proofErr w:type="spellStart"/>
+      <w:r>
+        <w:rPr>
+          <w:rFonts w:eastAsia="Times New Roman"/>
+          <w:lang w:val="en-US"/>
+        </w:rPr>
+        <w:t>SQLComponents</w:t>
+      </w:r>
+      <w:bookmarkEnd w:id="28"/>
+      <w:proofErr w:type="spellEnd"/>
+    </w:p>
+    <w:p>
+      <w:pPr>
+        <w:widowControl/>
+        <w:autoSpaceDE/>
+        <w:autoSpaceDN/>
+        <w:adjustRightInd/>
+        <w:rPr>
+          <w:rFonts w:eastAsia="Times New Roman"/>
+          <w:lang w:val="en-US"/>
+        </w:rPr>
+      </w:pPr>
+      <w:r>
+        <w:rPr>
+          <w:rFonts w:eastAsia="Times New Roman"/>
+          <w:lang w:val="en-US"/>
+        </w:rPr>
+        <w:t xml:space="preserve">The main application of the </w:t>
+      </w:r>
+      <w:proofErr w:type="spellStart"/>
+      <w:r>
+        <w:rPr>
+          <w:rFonts w:eastAsia="Times New Roman"/>
+          <w:lang w:val="en-US"/>
+        </w:rPr>
+        <w:t>bcd</w:t>
+      </w:r>
+      <w:proofErr w:type="spellEnd"/>
+      <w:r>
+        <w:rPr>
+          <w:rFonts w:eastAsia="Times New Roman"/>
+          <w:lang w:val="en-US"/>
+        </w:rPr>
+        <w:t xml:space="preserve"> class lies within the </w:t>
+      </w:r>
+      <w:proofErr w:type="spellStart"/>
+      <w:r>
+        <w:rPr>
+          <w:rFonts w:eastAsia="Times New Roman"/>
+          <w:lang w:val="en-US"/>
+        </w:rPr>
+        <w:t>SQLComponents</w:t>
+      </w:r>
+      <w:proofErr w:type="spellEnd"/>
+      <w:r>
+        <w:rPr>
+          <w:rFonts w:eastAsia="Times New Roman"/>
+          <w:lang w:val="en-US"/>
+        </w:rPr>
+        <w:t xml:space="preserve"> library. This is a library around the ODBC driver. You can find this library at: </w:t>
+      </w:r>
+      <w:hyperlink r:id="rId11" w:history="1">
+        <w:r>
+          <w:rPr>
+            <w:rStyle w:val="Hyperlink"/>
+            <w:rFonts w:eastAsia="Times New Roman"/>
+            <w:lang w:val="en-US"/>
+          </w:rPr>
+          <w:t>https://github.com/edwig/SQLComponents</w:t>
+        </w:r>
+      </w:hyperlink>
+      <w:r>
+        <w:rPr>
+          <w:rFonts w:eastAsia="Times New Roman"/>
+          <w:lang w:val="en-US"/>
+        </w:rPr>
+        <w:t>.</w:t>
+      </w:r>
+    </w:p>
+    <w:p>
+      <w:pPr>
+        <w:widowControl/>
+        <w:autoSpaceDE/>
+        <w:autoSpaceDN/>
+        <w:adjustRightInd/>
+        <w:rPr>
+          <w:rFonts w:eastAsia="Times New Roman"/>
+          <w:lang w:val="en-US"/>
+        </w:rPr>
+      </w:pPr>
+      <w:r>
+        <w:rPr>
+          <w:rFonts w:eastAsia="Times New Roman"/>
+          <w:lang w:val="en-US"/>
+        </w:rPr>
+        <w:t xml:space="preserve">In this library, all </w:t>
+      </w:r>
+      <w:proofErr w:type="spellStart"/>
+      <w:r>
+        <w:rPr>
+          <w:rFonts w:eastAsia="Times New Roman"/>
+          <w:lang w:val="en-US"/>
+        </w:rPr>
+        <w:t>datarows</w:t>
+      </w:r>
+      <w:proofErr w:type="spellEnd"/>
+      <w:r>
+        <w:rPr>
+          <w:rFonts w:eastAsia="Times New Roman"/>
+          <w:lang w:val="en-US"/>
+        </w:rPr>
+        <w:t xml:space="preserve"> are bound to a </w:t>
+      </w:r>
+      <w:proofErr w:type="spellStart"/>
+      <w:r>
+        <w:rPr>
+          <w:rFonts w:eastAsia="Times New Roman"/>
+          <w:lang w:val="en-US"/>
+        </w:rPr>
+        <w:t>SQLRecord</w:t>
+      </w:r>
+      <w:proofErr w:type="spellEnd"/>
+      <w:r>
+        <w:rPr>
+          <w:rFonts w:eastAsia="Times New Roman"/>
+          <w:lang w:val="en-US"/>
+        </w:rPr>
+        <w:t xml:space="preserve"> object. The columns of each record in turn are bound to the </w:t>
+      </w:r>
+      <w:proofErr w:type="spellStart"/>
+      <w:r>
+        <w:rPr>
+          <w:rFonts w:eastAsia="Times New Roman"/>
+          <w:lang w:val="en-US"/>
+        </w:rPr>
+        <w:t>SQLVariant</w:t>
+      </w:r>
+      <w:proofErr w:type="spellEnd"/>
+      <w:r>
+        <w:rPr>
+          <w:rFonts w:eastAsia="Times New Roman"/>
+          <w:lang w:val="en-US"/>
+        </w:rPr>
+        <w:t xml:space="preserve"> class.</w:t>
+      </w:r>
+    </w:p>
+    <w:p>
+      <w:pPr>
+        <w:widowControl/>
+        <w:autoSpaceDE/>
+        <w:autoSpaceDN/>
+        <w:adjustRightInd/>
+        <w:rPr>
+          <w:rFonts w:eastAsia="Times New Roman"/>
+          <w:lang w:val="en-US"/>
+        </w:rPr>
+      </w:pPr>
+    </w:p>
+    <w:p>
+      <w:pPr>
+        <w:widowControl/>
+        <w:autoSpaceDE/>
+        <w:autoSpaceDN/>
+        <w:adjustRightInd/>
+        <w:rPr>
+          <w:rFonts w:eastAsia="Times New Roman"/>
+          <w:lang w:val="en-US"/>
+        </w:rPr>
+      </w:pPr>
+      <w:r>
+        <w:rPr>
+          <w:rFonts w:eastAsia="Times New Roman"/>
+          <w:lang w:val="en-US"/>
+        </w:rPr>
+        <w:t xml:space="preserve">The </w:t>
+      </w:r>
+      <w:proofErr w:type="spellStart"/>
+      <w:r>
+        <w:rPr>
+          <w:rFonts w:eastAsia="Times New Roman"/>
+          <w:lang w:val="en-US"/>
+        </w:rPr>
+        <w:t>SQLVariant</w:t>
+      </w:r>
+      <w:proofErr w:type="spellEnd"/>
+      <w:r>
+        <w:rPr>
+          <w:rFonts w:eastAsia="Times New Roman"/>
+          <w:lang w:val="en-US"/>
+        </w:rPr>
+        <w:t xml:space="preserve"> class acts as a sorts of variable placeholder for all datatypes that can be obtained from a database row. And of course: one of the datatypes is the </w:t>
+      </w:r>
+      <w:proofErr w:type="spellStart"/>
+      <w:r>
+        <w:rPr>
+          <w:rFonts w:eastAsia="Times New Roman"/>
+          <w:lang w:val="en-US"/>
+        </w:rPr>
+        <w:t>bcd</w:t>
+      </w:r>
+      <w:proofErr w:type="spellEnd"/>
+      <w:r>
+        <w:rPr>
+          <w:rFonts w:eastAsia="Times New Roman"/>
+          <w:lang w:val="en-US"/>
+        </w:rPr>
+        <w:t xml:space="preserve"> class. </w:t>
+      </w:r>
+    </w:p>
+    <w:p>
+      <w:pPr>
+        <w:widowControl/>
+        <w:autoSpaceDE/>
+        <w:autoSpaceDN/>
+        <w:adjustRightInd/>
+        <w:rPr>
+          <w:rFonts w:eastAsia="Times New Roman"/>
+          <w:lang w:val="en-US"/>
+        </w:rPr>
+      </w:pPr>
+    </w:p>
+    <w:p>
+      <w:pPr>
+        <w:widowControl/>
+        <w:autoSpaceDE/>
+        <w:autoSpaceDN/>
+        <w:adjustRightInd/>
+        <w:rPr>
+          <w:rFonts w:eastAsia="Times New Roman"/>
+          <w:lang w:val="en-US"/>
+        </w:rPr>
+      </w:pPr>
+      <w:r>
+        <w:rPr>
+          <w:rFonts w:eastAsia="Times New Roman"/>
+          <w:lang w:val="en-US"/>
+        </w:rPr>
+        <w:t xml:space="preserve">The </w:t>
+      </w:r>
+      <w:proofErr w:type="spellStart"/>
+      <w:r>
+        <w:rPr>
+          <w:rFonts w:eastAsia="Times New Roman"/>
+          <w:lang w:val="en-US"/>
+        </w:rPr>
+        <w:t>SQLComponents</w:t>
+      </w:r>
+      <w:proofErr w:type="spellEnd"/>
+      <w:r>
+        <w:rPr>
+          <w:rFonts w:eastAsia="Times New Roman"/>
+          <w:lang w:val="en-US"/>
+        </w:rPr>
+        <w:t xml:space="preserve"> database makes it easier to program with any given ODBC driver. It has been tested with Oracle, MS-</w:t>
+      </w:r>
+      <w:proofErr w:type="spellStart"/>
+      <w:r>
+        <w:rPr>
+          <w:rFonts w:eastAsia="Times New Roman"/>
+          <w:lang w:val="en-US"/>
+        </w:rPr>
+        <w:t>SQLServer</w:t>
+      </w:r>
+      <w:proofErr w:type="spellEnd"/>
+      <w:r>
+        <w:rPr>
+          <w:rFonts w:eastAsia="Times New Roman"/>
+          <w:lang w:val="en-US"/>
+        </w:rPr>
+        <w:t xml:space="preserve">, MySQL, PostgreSQL, MS-Access and IBM-Informix. </w:t>
+      </w:r>
+    </w:p>
+    <w:p>
+      <w:pPr>
+        <w:pStyle w:val="Kop2"/>
+        <w:rPr>
+          <w:rFonts w:eastAsia="Times New Roman"/>
+          <w:lang w:val="en-US"/>
+        </w:rPr>
+      </w:pPr>
+      <w:bookmarkStart w:id="29" w:name="_Toc27502838"/>
+      <w:r>
+        <w:rPr>
+          <w:rFonts w:eastAsia="Times New Roman"/>
+          <w:lang w:val="en-US"/>
+        </w:rPr>
+        <w:t xml:space="preserve">Open ODBC </w:t>
+      </w:r>
+      <w:proofErr w:type="spellStart"/>
+      <w:r>
+        <w:rPr>
+          <w:rFonts w:eastAsia="Times New Roman"/>
+          <w:lang w:val="en-US"/>
+        </w:rPr>
+        <w:t>Querytool</w:t>
+      </w:r>
+      <w:bookmarkEnd w:id="29"/>
+      <w:proofErr w:type="spellEnd"/>
+    </w:p>
+    <w:p>
+      <w:pPr>
+        <w:widowControl/>
+        <w:autoSpaceDE/>
+        <w:autoSpaceDN/>
+        <w:adjustRightInd/>
+        <w:rPr>
+          <w:rFonts w:eastAsia="Times New Roman"/>
+          <w:lang w:val="en-US"/>
+        </w:rPr>
+      </w:pPr>
+      <w:r>
+        <w:rPr>
+          <w:rFonts w:eastAsia="Times New Roman"/>
+          <w:lang w:val="en-US"/>
+        </w:rPr>
+        <w:t xml:space="preserve">Apart from a number of business applications, the one and only killer-app that’s using the </w:t>
+      </w:r>
+      <w:proofErr w:type="spellStart"/>
+      <w:r>
+        <w:rPr>
+          <w:rFonts w:eastAsia="Times New Roman"/>
+          <w:lang w:val="en-US"/>
+        </w:rPr>
+        <w:t>SQLComponents</w:t>
+      </w:r>
+      <w:proofErr w:type="spellEnd"/>
+      <w:r>
+        <w:rPr>
+          <w:rFonts w:eastAsia="Times New Roman"/>
+          <w:lang w:val="en-US"/>
+        </w:rPr>
+        <w:t xml:space="preserve"> and </w:t>
+      </w:r>
+      <w:proofErr w:type="spellStart"/>
+      <w:r>
+        <w:rPr>
+          <w:rFonts w:eastAsia="Times New Roman"/>
+          <w:lang w:val="en-US"/>
+        </w:rPr>
+        <w:t>bcd</w:t>
+      </w:r>
+      <w:proofErr w:type="spellEnd"/>
+      <w:r>
+        <w:rPr>
+          <w:rFonts w:eastAsia="Times New Roman"/>
+          <w:lang w:val="en-US"/>
+        </w:rPr>
+        <w:t xml:space="preserve"> class is the Open ODBC-</w:t>
+      </w:r>
+      <w:proofErr w:type="spellStart"/>
+      <w:r>
+        <w:rPr>
+          <w:rFonts w:eastAsia="Times New Roman"/>
+          <w:lang w:val="en-US"/>
+        </w:rPr>
+        <w:t>Querytool</w:t>
+      </w:r>
+      <w:proofErr w:type="spellEnd"/>
+      <w:r>
+        <w:rPr>
+          <w:rFonts w:eastAsia="Times New Roman"/>
+          <w:lang w:val="en-US"/>
+        </w:rPr>
+        <w:t xml:space="preserve">. You can find this </w:t>
+      </w:r>
+      <w:proofErr w:type="spellStart"/>
+      <w:r>
+        <w:rPr>
+          <w:rFonts w:eastAsia="Times New Roman"/>
+          <w:lang w:val="en-US"/>
+        </w:rPr>
+        <w:t>querytool</w:t>
+      </w:r>
+      <w:proofErr w:type="spellEnd"/>
+      <w:r>
+        <w:rPr>
+          <w:rFonts w:eastAsia="Times New Roman"/>
+          <w:lang w:val="en-US"/>
+        </w:rPr>
+        <w:t xml:space="preserve"> through </w:t>
+      </w:r>
+      <w:proofErr w:type="spellStart"/>
+      <w:r>
+        <w:rPr>
+          <w:rFonts w:eastAsia="Times New Roman"/>
+          <w:lang w:val="en-US"/>
+        </w:rPr>
+        <w:t>github</w:t>
+      </w:r>
+      <w:proofErr w:type="spellEnd"/>
+      <w:r>
+        <w:rPr>
+          <w:rFonts w:eastAsia="Times New Roman"/>
+          <w:lang w:val="en-US"/>
+        </w:rPr>
+        <w:t xml:space="preserve"> on: </w:t>
+      </w:r>
+      <w:hyperlink r:id="rId12" w:history="1">
+        <w:r>
+          <w:rPr>
+            <w:rStyle w:val="Hyperlink"/>
+            <w:rFonts w:eastAsia="Times New Roman"/>
+            <w:lang w:val="en-US"/>
+          </w:rPr>
+          <w:t>https://github.com/edwig/ODBCQueryTool</w:t>
+        </w:r>
+      </w:hyperlink>
+      <w:r>
+        <w:rPr>
+          <w:rFonts w:eastAsia="Times New Roman"/>
+          <w:lang w:val="en-US"/>
+        </w:rPr>
+        <w:t xml:space="preserve"> and on </w:t>
+      </w:r>
+      <w:proofErr w:type="spellStart"/>
+      <w:r>
+        <w:rPr>
+          <w:rFonts w:eastAsia="Times New Roman"/>
+          <w:lang w:val="en-US"/>
+        </w:rPr>
+        <w:t>sourceforge</w:t>
+      </w:r>
+      <w:proofErr w:type="spellEnd"/>
+      <w:r>
+        <w:rPr>
+          <w:rFonts w:eastAsia="Times New Roman"/>
+          <w:lang w:val="en-US"/>
+        </w:rPr>
+        <w:t xml:space="preserve"> under the following link: </w:t>
+      </w:r>
+      <w:hyperlink r:id="rId13" w:history="1">
+        <w:r>
+          <w:rPr>
+            <w:rStyle w:val="Hyperlink"/>
+            <w:rFonts w:eastAsia="Times New Roman"/>
+            <w:lang w:val="en-US"/>
+          </w:rPr>
+          <w:t>https://sourceforge.net/projects/odbcquerytool/</w:t>
+        </w:r>
+      </w:hyperlink>
+      <w:r>
+        <w:rPr>
+          <w:rFonts w:eastAsia="Times New Roman"/>
+          <w:lang w:val="en-US"/>
+        </w:rPr>
+        <w:t>. From this last link it has seen more than 50.000 downloads in the last years.</w:t>
+      </w:r>
     </w:p>
     <w:p>
       <w:pPr>
@@ -16722,32 +17386,18 @@
           <w:rFonts w:eastAsia="Times New Roman"/>
           <w:lang w:val="en-US"/>
         </w:rPr>
-        <w:t>The key factor here is that we can directly use our NUMERIC and DECIMAL numbers without having them to convert first to a string and back to a format where we can begin calculations in them. Round-about the other direction: we can directly calculate and store the result in the database without having to convert everything to strings and order the database to convert it back to exactly the same data again</w:t>
-      </w:r>
-      <w:r>
+        <w:br w:type="page"/>
+      </w:r>
+    </w:p>
+    <w:p>
+      <w:pPr>
+        <w:pStyle w:val="Kop1"/>
         <w:rPr>
           <w:rFonts w:eastAsia="Times New Roman"/>
           <w:lang w:val="en-US"/>
         </w:rPr>
-        <w:t>!</w:t>
-      </w:r>
-      <w:r>
-        <w:rPr>
-          <w:rFonts w:eastAsia="Times New Roman"/>
-          <w:lang w:val="en-US"/>
-        </w:rPr>
-        <w:br w:type="page"/>
-      </w:r>
-    </w:p>
-    <w:p>
-      <w:pPr>
-        <w:pStyle w:val="Kop1"/>
-        <w:rPr>
-          <w:rFonts w:eastAsia="Times New Roman"/>
-          <w:lang w:val="en-US"/>
-        </w:rPr>
-      </w:pPr>
-      <w:bookmarkStart w:id="28" w:name="_Toc27498987"/>
+      </w:pPr>
+      <w:bookmarkStart w:id="30" w:name="_Toc27502839"/>
       <w:r>
         <w:rPr>
           <w:rFonts w:eastAsia="Times New Roman"/>
@@ -16756,7 +17406,7 @@
         <w:lastRenderedPageBreak/>
         <w:t>PERFORMANCE MEASURING</w:t>
       </w:r>
-      <w:bookmarkEnd w:id="28"/>
+      <w:bookmarkEnd w:id="30"/>
     </w:p>
     <w:p>
       <w:pPr>
@@ -17552,7 +18202,7 @@
                     <pic:cNvPicPr/>
                   </pic:nvPicPr>
                   <pic:blipFill>
-                    <a:blip r:embed="rId11"/>
+                    <a:blip r:embed="rId14"/>
                     <a:stretch>
                       <a:fillRect/>
                     </a:stretch>
@@ -17680,7 +18330,7 @@
                     <pic:cNvPicPr/>
                   </pic:nvPicPr>
                   <pic:blipFill>
-                    <a:blip r:embed="rId12"/>
+                    <a:blip r:embed="rId15"/>
                     <a:stretch>
                       <a:fillRect/>
                     </a:stretch>
@@ -17763,7 +18413,7 @@
           <w:lang w:val="en-US"/>
         </w:rPr>
       </w:pPr>
-      <w:bookmarkStart w:id="29" w:name="_Toc27498988"/>
+      <w:bookmarkStart w:id="31" w:name="_Toc27502840"/>
       <w:r>
         <w:rPr>
           <w:rFonts w:eastAsia="Times New Roman"/>
@@ -17793,7 +18443,7 @@
         </w:rPr>
         <w:t>INTERFACE</w:t>
       </w:r>
-      <w:bookmarkEnd w:id="29"/>
+      <w:bookmarkEnd w:id="31"/>
     </w:p>
     <w:p>
       <w:pPr>
@@ -41668,8 +42318,8 @@
       </w:pPr>
     </w:p>
     <w:sectPr>
-      <w:headerReference w:type="default" r:id="rId13"/>
-      <w:footerReference w:type="default" r:id="rId14"/>
+      <w:headerReference w:type="default" r:id="rId16"/>
+      <w:footerReference w:type="default" r:id="rId17"/>
       <w:pgSz w:w="11908" w:h="16833"/>
       <w:pgMar w:top="1247" w:right="1418" w:bottom="1021" w:left="1418" w:header="709" w:footer="306" w:gutter="0"/>
       <w:cols w:space="720"/>
@@ -44265,7 +44915,7 @@
 </file>
 
 <file path=customXml/itemProps1.xml><?xml version="1.0" encoding="utf-8"?>
-<ds:datastoreItem xmlns:ds="http://schemas.openxmlformats.org/officeDocument/2006/customXml" ds:itemID="{81F1B5E6-88FF-4264-97CB-0363EA3934FF}">
+<ds:datastoreItem xmlns:ds="http://schemas.openxmlformats.org/officeDocument/2006/customXml" ds:itemID="{47366E99-FB4F-46DA-A799-50FC8156C1DC}">
   <ds:schemaRefs>
     <ds:schemaRef ds:uri="http://schemas.openxmlformats.org/officeDocument/2006/bibliography"/>
   </ds:schemaRefs>

</xml_diff>

<commit_message>
Added Documentation and new classes
</commit_message>
<xml_diff>
--- a/Binary Coded Decimal.docx
+++ b/Binary Coded Decimal.docx
@@ -862,8 +862,6 @@
             </w:rPr>
           </w:pPr>
         </w:p>
-        <w:bookmarkStart w:id="0" w:name="_GoBack"/>
-        <w:bookmarkEnd w:id="0"/>
         <w:p>
           <w:pPr>
             <w:pStyle w:val="Inhopg1"/>
@@ -3101,7 +3099,7 @@
           <w:lang w:val="en-US"/>
         </w:rPr>
       </w:pPr>
-      <w:bookmarkStart w:id="1" w:name="_Toc27572939"/>
+      <w:bookmarkStart w:id="0" w:name="_Toc27572939"/>
       <w:r>
         <w:rPr>
           <w:rFonts w:eastAsia="Times New Roman"/>
@@ -3110,329 +3108,329 @@
         <w:lastRenderedPageBreak/>
         <w:t>INTRODUCTION</w:t>
       </w:r>
+      <w:bookmarkEnd w:id="0"/>
+    </w:p>
+    <w:p>
+      <w:pPr>
+        <w:widowControl/>
+        <w:rPr>
+          <w:rFonts w:eastAsia="Times New Roman" w:cs="Times New Roman"/>
+          <w:szCs w:val="24"/>
+          <w:lang w:val="en-US"/>
+        </w:rPr>
+      </w:pPr>
+    </w:p>
+    <w:p>
+      <w:pPr>
+        <w:widowControl/>
+        <w:rPr>
+          <w:rFonts w:eastAsia="Times New Roman" w:cs="Times New Roman"/>
+          <w:szCs w:val="24"/>
+          <w:lang w:val="en-US"/>
+        </w:rPr>
+      </w:pPr>
+      <w:r>
+        <w:rPr>
+          <w:rFonts w:eastAsia="Times New Roman" w:cs="Times New Roman"/>
+          <w:szCs w:val="24"/>
+          <w:lang w:val="en-US"/>
+        </w:rPr>
+        <w:t xml:space="preserve">Computers calculate numbers in binary. We forget about this many times as the </w:t>
+      </w:r>
+      <w:r>
+        <w:rPr>
+          <w:rFonts w:eastAsia="Times New Roman" w:cs="Times New Roman"/>
+          <w:szCs w:val="24"/>
+          <w:lang w:val="en-US"/>
+        </w:rPr>
+        <w:t>illusion of a mathematical machine is quite compelling, It’s far easier</w:t>
+      </w:r>
+      <w:r>
+        <w:rPr>
+          <w:rFonts w:eastAsia="Times New Roman" w:cs="Times New Roman"/>
+          <w:szCs w:val="24"/>
+          <w:lang w:val="en-US"/>
+        </w:rPr>
+        <w:t xml:space="preserve"> to forget about binary round</w:t>
+      </w:r>
+      <w:r>
+        <w:rPr>
+          <w:rFonts w:eastAsia="Times New Roman" w:cs="Times New Roman"/>
+          <w:szCs w:val="24"/>
+          <w:lang w:val="en-US"/>
+        </w:rPr>
+        <w:t>ing</w:t>
+      </w:r>
+      <w:r>
+        <w:rPr>
+          <w:rFonts w:eastAsia="Times New Roman" w:cs="Times New Roman"/>
+          <w:szCs w:val="24"/>
+          <w:lang w:val="en-US"/>
+        </w:rPr>
+        <w:t xml:space="preserve"> errors and pretend that calculations or precise.</w:t>
+      </w:r>
+    </w:p>
+    <w:p>
+      <w:pPr>
+        <w:widowControl/>
+        <w:rPr>
+          <w:rFonts w:eastAsia="Times New Roman" w:cs="Times New Roman"/>
+          <w:szCs w:val="24"/>
+          <w:lang w:val="en-US"/>
+        </w:rPr>
+      </w:pPr>
+    </w:p>
+    <w:p>
+      <w:pPr>
+        <w:widowControl/>
+        <w:rPr>
+          <w:rFonts w:eastAsia="Times New Roman" w:cs="Times New Roman"/>
+          <w:szCs w:val="24"/>
+          <w:lang w:val="en-US"/>
+        </w:rPr>
+      </w:pPr>
+      <w:r>
+        <w:rPr>
+          <w:rFonts w:eastAsia="Times New Roman" w:cs="Times New Roman"/>
+          <w:szCs w:val="24"/>
+          <w:lang w:val="en-US"/>
+        </w:rPr>
+        <w:t>Alas</w:t>
+      </w:r>
+      <w:r>
+        <w:rPr>
+          <w:rFonts w:eastAsia="Times New Roman" w:cs="Times New Roman"/>
+          <w:szCs w:val="24"/>
+          <w:lang w:val="en-US"/>
+        </w:rPr>
+        <w:t>! T</w:t>
+      </w:r>
+      <w:r>
+        <w:rPr>
+          <w:rFonts w:eastAsia="Times New Roman" w:cs="Times New Roman"/>
+          <w:szCs w:val="24"/>
+          <w:lang w:val="en-US"/>
+        </w:rPr>
+        <w:t>his doesn’t add up for dull purposes like accounting and bookkeeping. Here a roundoff error of 1 cent can sent an accountant screaming for an explanation</w:t>
+      </w:r>
+      <w:r>
+        <w:rPr>
+          <w:rFonts w:eastAsia="Times New Roman" w:cs="Times New Roman"/>
+          <w:szCs w:val="24"/>
+          <w:lang w:val="en-US"/>
+        </w:rPr>
+        <w:t xml:space="preserve"> and a multi-million dollar investigation</w:t>
+      </w:r>
+      <w:r>
+        <w:rPr>
+          <w:rFonts w:eastAsia="Times New Roman" w:cs="Times New Roman"/>
+          <w:szCs w:val="24"/>
+          <w:lang w:val="en-US"/>
+        </w:rPr>
+        <w:t>.</w:t>
+      </w:r>
+      <w:r>
+        <w:rPr>
+          <w:rFonts w:eastAsia="Times New Roman" w:cs="Times New Roman"/>
+          <w:szCs w:val="24"/>
+          <w:lang w:val="en-US"/>
+        </w:rPr>
+        <w:t xml:space="preserve"> And it is for accounting reasons that databases have special datatypes like NUMERIC and DECIMAL that are precise number formats. This in </w:t>
+      </w:r>
+      <w:r>
+        <w:rPr>
+          <w:rFonts w:eastAsia="Times New Roman" w:cs="Times New Roman"/>
+          <w:szCs w:val="24"/>
+          <w:lang w:val="en-US"/>
+        </w:rPr>
+        <w:t xml:space="preserve">contrast with </w:t>
+      </w:r>
+      <w:r>
+        <w:rPr>
+          <w:rFonts w:eastAsia="Times New Roman" w:cs="Times New Roman"/>
+          <w:szCs w:val="24"/>
+          <w:lang w:val="en-US"/>
+        </w:rPr>
+        <w:t>approximate data types like FLOAT and REAL.</w:t>
+      </w:r>
+    </w:p>
+    <w:p>
+      <w:pPr>
+        <w:widowControl/>
+        <w:rPr>
+          <w:rFonts w:eastAsia="Times New Roman" w:cs="Times New Roman"/>
+          <w:szCs w:val="24"/>
+          <w:lang w:val="en-US"/>
+        </w:rPr>
+      </w:pPr>
+    </w:p>
+    <w:p>
+      <w:pPr>
+        <w:widowControl/>
+        <w:rPr>
+          <w:rFonts w:eastAsia="Times New Roman" w:cs="Times New Roman"/>
+          <w:szCs w:val="24"/>
+          <w:lang w:val="en-US"/>
+        </w:rPr>
+      </w:pPr>
+      <w:r>
+        <w:rPr>
+          <w:rFonts w:eastAsia="Times New Roman" w:cs="Times New Roman"/>
+          <w:szCs w:val="24"/>
+          <w:lang w:val="en-US"/>
+        </w:rPr>
+        <w:t>In the C++ language the built-in datatype “double” (IEEE 754) datatype</w:t>
+      </w:r>
+      <w:r>
+        <w:rPr>
+          <w:rFonts w:eastAsia="Times New Roman" w:cs="Times New Roman"/>
+          <w:szCs w:val="24"/>
+          <w:lang w:val="en-US"/>
+        </w:rPr>
+        <w:t xml:space="preserve"> is</w:t>
+      </w:r>
+      <w:r>
+        <w:rPr>
+          <w:rFonts w:eastAsia="Times New Roman" w:cs="Times New Roman"/>
+          <w:szCs w:val="24"/>
+          <w:lang w:val="en-US"/>
+        </w:rPr>
+        <w:t xml:space="preserve"> in radix 2, so it is also an approximate datatype. Although the Intel x386 processor has something of a ‘</w:t>
+      </w:r>
+      <w:proofErr w:type="spellStart"/>
+      <w:r>
+        <w:rPr>
+          <w:rFonts w:eastAsia="Times New Roman" w:cs="Times New Roman"/>
+          <w:szCs w:val="24"/>
+          <w:lang w:val="en-US"/>
+        </w:rPr>
+        <w:t>bcd</w:t>
+      </w:r>
+      <w:proofErr w:type="spellEnd"/>
+      <w:r>
+        <w:rPr>
+          <w:rFonts w:eastAsia="Times New Roman" w:cs="Times New Roman"/>
+          <w:szCs w:val="24"/>
+          <w:lang w:val="en-US"/>
+        </w:rPr>
+        <w:t>’ type of operator to correct the effect of binary calculations, no C++ compiler today exists with a built-in exact numeric datatype. (Borland C++ 2.0 being the last one that had that!)</w:t>
+      </w:r>
+    </w:p>
+    <w:p>
+      <w:pPr>
+        <w:widowControl/>
+        <w:rPr>
+          <w:rFonts w:eastAsia="Times New Roman" w:cs="Times New Roman"/>
+          <w:szCs w:val="24"/>
+          <w:lang w:val="en-US"/>
+        </w:rPr>
+      </w:pPr>
+    </w:p>
+    <w:p>
+      <w:pPr>
+        <w:widowControl/>
+        <w:rPr>
+          <w:rFonts w:eastAsia="Times New Roman" w:cs="Times New Roman"/>
+          <w:szCs w:val="24"/>
+          <w:lang w:val="en-US"/>
+        </w:rPr>
+      </w:pPr>
+      <w:r>
+        <w:rPr>
+          <w:rFonts w:eastAsia="Times New Roman" w:cs="Times New Roman"/>
+          <w:szCs w:val="24"/>
+          <w:lang w:val="en-US"/>
+        </w:rPr>
+        <w:t>The solution has been to store these numbers in the so-called “BINARY-CODED-DECIMAL” format. BCD for short. In such an implementation no rounding errors can occur, as extra bits are used to represent a decimal number instead of a binary number.</w:t>
+      </w:r>
+    </w:p>
+    <w:p>
+      <w:pPr>
+        <w:widowControl/>
+        <w:rPr>
+          <w:rFonts w:eastAsia="Times New Roman" w:cs="Times New Roman"/>
+          <w:szCs w:val="24"/>
+          <w:lang w:val="en-US"/>
+        </w:rPr>
+      </w:pPr>
+    </w:p>
+    <w:p>
+      <w:pPr>
+        <w:widowControl/>
+        <w:rPr>
+          <w:rFonts w:eastAsia="Times New Roman" w:cs="Times New Roman"/>
+          <w:szCs w:val="24"/>
+          <w:lang w:val="en-US"/>
+        </w:rPr>
+      </w:pPr>
+      <w:r>
+        <w:rPr>
+          <w:rFonts w:eastAsia="Times New Roman" w:cs="Times New Roman"/>
+          <w:szCs w:val="24"/>
+          <w:lang w:val="en-US"/>
+        </w:rPr>
+        <w:t xml:space="preserve">This lack of a binary-coded-decimal datatype makes it cumbersome to </w:t>
+      </w:r>
+      <w:r>
+        <w:rPr>
+          <w:rFonts w:eastAsia="Times New Roman" w:cs="Times New Roman"/>
+          <w:szCs w:val="24"/>
+          <w:lang w:val="en-US"/>
+        </w:rPr>
+        <w:t>do accounting and book</w:t>
+      </w:r>
+      <w:r>
+        <w:rPr>
+          <w:rFonts w:eastAsia="Times New Roman" w:cs="Times New Roman"/>
+          <w:szCs w:val="24"/>
+          <w:lang w:val="en-US"/>
+        </w:rPr>
+        <w:softHyphen/>
+      </w:r>
+      <w:r>
+        <w:rPr>
+          <w:rFonts w:eastAsia="Times New Roman" w:cs="Times New Roman"/>
+          <w:szCs w:val="24"/>
+          <w:lang w:val="en-US"/>
+        </w:rPr>
+        <w:t>keeping calculations in C++.</w:t>
+      </w:r>
+      <w:r>
+        <w:rPr>
+          <w:rFonts w:eastAsia="Times New Roman" w:cs="Times New Roman"/>
+          <w:szCs w:val="24"/>
+          <w:lang w:val="en-US"/>
+        </w:rPr>
+        <w:t xml:space="preserve"> Also the storing and retrieving of NUMERIC and DECIMAL numbers to and from databases require lengthy calculations to convert the numbers, requiring precious CPU cycles.</w:t>
+      </w:r>
+    </w:p>
+    <w:p>
+      <w:pPr>
+        <w:widowControl/>
+        <w:rPr>
+          <w:rFonts w:eastAsia="Times New Roman" w:cs="Times New Roman"/>
+          <w:szCs w:val="24"/>
+          <w:lang w:val="en-US"/>
+        </w:rPr>
+      </w:pPr>
+    </w:p>
+    <w:p>
+      <w:pPr>
+        <w:pStyle w:val="Kop2"/>
+        <w:rPr>
+          <w:rFonts w:eastAsia="Times New Roman"/>
+          <w:lang w:val="en-US"/>
+        </w:rPr>
+      </w:pPr>
+      <w:bookmarkStart w:id="1" w:name="_Toc27572940"/>
+      <w:r>
+        <w:rPr>
+          <w:rFonts w:eastAsia="Times New Roman"/>
+          <w:lang w:val="en-US"/>
+        </w:rPr>
+        <w:t>The ODBC case</w:t>
+      </w:r>
       <w:bookmarkEnd w:id="1"/>
-    </w:p>
-    <w:p>
-      <w:pPr>
-        <w:widowControl/>
-        <w:rPr>
-          <w:rFonts w:eastAsia="Times New Roman" w:cs="Times New Roman"/>
-          <w:szCs w:val="24"/>
-          <w:lang w:val="en-US"/>
-        </w:rPr>
-      </w:pPr>
-    </w:p>
-    <w:p>
-      <w:pPr>
-        <w:widowControl/>
-        <w:rPr>
-          <w:rFonts w:eastAsia="Times New Roman" w:cs="Times New Roman"/>
-          <w:szCs w:val="24"/>
-          <w:lang w:val="en-US"/>
-        </w:rPr>
-      </w:pPr>
-      <w:r>
-        <w:rPr>
-          <w:rFonts w:eastAsia="Times New Roman" w:cs="Times New Roman"/>
-          <w:szCs w:val="24"/>
-          <w:lang w:val="en-US"/>
-        </w:rPr>
-        <w:t xml:space="preserve">Computers calculate numbers in binary. We forget about this many times as the </w:t>
-      </w:r>
-      <w:r>
-        <w:rPr>
-          <w:rFonts w:eastAsia="Times New Roman" w:cs="Times New Roman"/>
-          <w:szCs w:val="24"/>
-          <w:lang w:val="en-US"/>
-        </w:rPr>
-        <w:t>illusion of a mathematical machine is quite compelling, It’s far easier</w:t>
-      </w:r>
-      <w:r>
-        <w:rPr>
-          <w:rFonts w:eastAsia="Times New Roman" w:cs="Times New Roman"/>
-          <w:szCs w:val="24"/>
-          <w:lang w:val="en-US"/>
-        </w:rPr>
-        <w:t xml:space="preserve"> to forget about binary round</w:t>
-      </w:r>
-      <w:r>
-        <w:rPr>
-          <w:rFonts w:eastAsia="Times New Roman" w:cs="Times New Roman"/>
-          <w:szCs w:val="24"/>
-          <w:lang w:val="en-US"/>
-        </w:rPr>
-        <w:t>ing</w:t>
-      </w:r>
-      <w:r>
-        <w:rPr>
-          <w:rFonts w:eastAsia="Times New Roman" w:cs="Times New Roman"/>
-          <w:szCs w:val="24"/>
-          <w:lang w:val="en-US"/>
-        </w:rPr>
-        <w:t xml:space="preserve"> errors and pretend that calculations or precise.</w:t>
-      </w:r>
-    </w:p>
-    <w:p>
-      <w:pPr>
-        <w:widowControl/>
-        <w:rPr>
-          <w:rFonts w:eastAsia="Times New Roman" w:cs="Times New Roman"/>
-          <w:szCs w:val="24"/>
-          <w:lang w:val="en-US"/>
-        </w:rPr>
-      </w:pPr>
-    </w:p>
-    <w:p>
-      <w:pPr>
-        <w:widowControl/>
-        <w:rPr>
-          <w:rFonts w:eastAsia="Times New Roman" w:cs="Times New Roman"/>
-          <w:szCs w:val="24"/>
-          <w:lang w:val="en-US"/>
-        </w:rPr>
-      </w:pPr>
-      <w:r>
-        <w:rPr>
-          <w:rFonts w:eastAsia="Times New Roman" w:cs="Times New Roman"/>
-          <w:szCs w:val="24"/>
-          <w:lang w:val="en-US"/>
-        </w:rPr>
-        <w:t>Alas</w:t>
-      </w:r>
-      <w:r>
-        <w:rPr>
-          <w:rFonts w:eastAsia="Times New Roman" w:cs="Times New Roman"/>
-          <w:szCs w:val="24"/>
-          <w:lang w:val="en-US"/>
-        </w:rPr>
-        <w:t>! T</w:t>
-      </w:r>
-      <w:r>
-        <w:rPr>
-          <w:rFonts w:eastAsia="Times New Roman" w:cs="Times New Roman"/>
-          <w:szCs w:val="24"/>
-          <w:lang w:val="en-US"/>
-        </w:rPr>
-        <w:t>his doesn’t add up for dull purposes like accounting and bookkeeping. Here a roundoff error of 1 cent can sent an accountant screaming for an explanation</w:t>
-      </w:r>
-      <w:r>
-        <w:rPr>
-          <w:rFonts w:eastAsia="Times New Roman" w:cs="Times New Roman"/>
-          <w:szCs w:val="24"/>
-          <w:lang w:val="en-US"/>
-        </w:rPr>
-        <w:t xml:space="preserve"> and a multi-million dollar investigation</w:t>
-      </w:r>
-      <w:r>
-        <w:rPr>
-          <w:rFonts w:eastAsia="Times New Roman" w:cs="Times New Roman"/>
-          <w:szCs w:val="24"/>
-          <w:lang w:val="en-US"/>
-        </w:rPr>
-        <w:t>.</w:t>
-      </w:r>
-      <w:r>
-        <w:rPr>
-          <w:rFonts w:eastAsia="Times New Roman" w:cs="Times New Roman"/>
-          <w:szCs w:val="24"/>
-          <w:lang w:val="en-US"/>
-        </w:rPr>
-        <w:t xml:space="preserve"> And it is for accounting reasons that databases have special datatypes like NUMERIC and DECIMAL that are precise number formats. This in </w:t>
-      </w:r>
-      <w:r>
-        <w:rPr>
-          <w:rFonts w:eastAsia="Times New Roman" w:cs="Times New Roman"/>
-          <w:szCs w:val="24"/>
-          <w:lang w:val="en-US"/>
-        </w:rPr>
-        <w:t xml:space="preserve">contrast with </w:t>
-      </w:r>
-      <w:r>
-        <w:rPr>
-          <w:rFonts w:eastAsia="Times New Roman" w:cs="Times New Roman"/>
-          <w:szCs w:val="24"/>
-          <w:lang w:val="en-US"/>
-        </w:rPr>
-        <w:t>approximate data types like FLOAT and REAL.</w:t>
-      </w:r>
-    </w:p>
-    <w:p>
-      <w:pPr>
-        <w:widowControl/>
-        <w:rPr>
-          <w:rFonts w:eastAsia="Times New Roman" w:cs="Times New Roman"/>
-          <w:szCs w:val="24"/>
-          <w:lang w:val="en-US"/>
-        </w:rPr>
-      </w:pPr>
-    </w:p>
-    <w:p>
-      <w:pPr>
-        <w:widowControl/>
-        <w:rPr>
-          <w:rFonts w:eastAsia="Times New Roman" w:cs="Times New Roman"/>
-          <w:szCs w:val="24"/>
-          <w:lang w:val="en-US"/>
-        </w:rPr>
-      </w:pPr>
-      <w:r>
-        <w:rPr>
-          <w:rFonts w:eastAsia="Times New Roman" w:cs="Times New Roman"/>
-          <w:szCs w:val="24"/>
-          <w:lang w:val="en-US"/>
-        </w:rPr>
-        <w:t>In the C++ language the built-in datatype “double” (IEEE 754) datatype</w:t>
-      </w:r>
-      <w:r>
-        <w:rPr>
-          <w:rFonts w:eastAsia="Times New Roman" w:cs="Times New Roman"/>
-          <w:szCs w:val="24"/>
-          <w:lang w:val="en-US"/>
-        </w:rPr>
-        <w:t xml:space="preserve"> is</w:t>
-      </w:r>
-      <w:r>
-        <w:rPr>
-          <w:rFonts w:eastAsia="Times New Roman" w:cs="Times New Roman"/>
-          <w:szCs w:val="24"/>
-          <w:lang w:val="en-US"/>
-        </w:rPr>
-        <w:t xml:space="preserve"> in radix 2, so it is also an approximate datatype. Although the Intel x386 processor has something of a ‘</w:t>
-      </w:r>
-      <w:proofErr w:type="spellStart"/>
-      <w:r>
-        <w:rPr>
-          <w:rFonts w:eastAsia="Times New Roman" w:cs="Times New Roman"/>
-          <w:szCs w:val="24"/>
-          <w:lang w:val="en-US"/>
-        </w:rPr>
-        <w:t>bcd</w:t>
-      </w:r>
-      <w:proofErr w:type="spellEnd"/>
-      <w:r>
-        <w:rPr>
-          <w:rFonts w:eastAsia="Times New Roman" w:cs="Times New Roman"/>
-          <w:szCs w:val="24"/>
-          <w:lang w:val="en-US"/>
-        </w:rPr>
-        <w:t>’ type of operator to correct the effect of binary calculations, no C++ compiler today exists with a built-in exact numeric datatype. (Borland C++ 2.0 being the last one that had that!)</w:t>
-      </w:r>
-    </w:p>
-    <w:p>
-      <w:pPr>
-        <w:widowControl/>
-        <w:rPr>
-          <w:rFonts w:eastAsia="Times New Roman" w:cs="Times New Roman"/>
-          <w:szCs w:val="24"/>
-          <w:lang w:val="en-US"/>
-        </w:rPr>
-      </w:pPr>
-    </w:p>
-    <w:p>
-      <w:pPr>
-        <w:widowControl/>
-        <w:rPr>
-          <w:rFonts w:eastAsia="Times New Roman" w:cs="Times New Roman"/>
-          <w:szCs w:val="24"/>
-          <w:lang w:val="en-US"/>
-        </w:rPr>
-      </w:pPr>
-      <w:r>
-        <w:rPr>
-          <w:rFonts w:eastAsia="Times New Roman" w:cs="Times New Roman"/>
-          <w:szCs w:val="24"/>
-          <w:lang w:val="en-US"/>
-        </w:rPr>
-        <w:t>The solution has been to store these numbers in the so-called “BINARY-CODED-DECIMAL” format. BCD for short. In such an implementation no rounding errors can occur, as extra bits are used to represent a decimal number instead of a binary number.</w:t>
-      </w:r>
-    </w:p>
-    <w:p>
-      <w:pPr>
-        <w:widowControl/>
-        <w:rPr>
-          <w:rFonts w:eastAsia="Times New Roman" w:cs="Times New Roman"/>
-          <w:szCs w:val="24"/>
-          <w:lang w:val="en-US"/>
-        </w:rPr>
-      </w:pPr>
-    </w:p>
-    <w:p>
-      <w:pPr>
-        <w:widowControl/>
-        <w:rPr>
-          <w:rFonts w:eastAsia="Times New Roman" w:cs="Times New Roman"/>
-          <w:szCs w:val="24"/>
-          <w:lang w:val="en-US"/>
-        </w:rPr>
-      </w:pPr>
-      <w:r>
-        <w:rPr>
-          <w:rFonts w:eastAsia="Times New Roman" w:cs="Times New Roman"/>
-          <w:szCs w:val="24"/>
-          <w:lang w:val="en-US"/>
-        </w:rPr>
-        <w:t xml:space="preserve">This lack of a binary-coded-decimal datatype makes it cumbersome to </w:t>
-      </w:r>
-      <w:r>
-        <w:rPr>
-          <w:rFonts w:eastAsia="Times New Roman" w:cs="Times New Roman"/>
-          <w:szCs w:val="24"/>
-          <w:lang w:val="en-US"/>
-        </w:rPr>
-        <w:t>do accounting and book</w:t>
-      </w:r>
-      <w:r>
-        <w:rPr>
-          <w:rFonts w:eastAsia="Times New Roman" w:cs="Times New Roman"/>
-          <w:szCs w:val="24"/>
-          <w:lang w:val="en-US"/>
-        </w:rPr>
-        <w:softHyphen/>
-      </w:r>
-      <w:r>
-        <w:rPr>
-          <w:rFonts w:eastAsia="Times New Roman" w:cs="Times New Roman"/>
-          <w:szCs w:val="24"/>
-          <w:lang w:val="en-US"/>
-        </w:rPr>
-        <w:t>keeping calculations in C++.</w:t>
-      </w:r>
-      <w:r>
-        <w:rPr>
-          <w:rFonts w:eastAsia="Times New Roman" w:cs="Times New Roman"/>
-          <w:szCs w:val="24"/>
-          <w:lang w:val="en-US"/>
-        </w:rPr>
-        <w:t xml:space="preserve"> Also the storing and retrieving of NUMERIC and DECIMAL numbers to and from databases require lengthy calculations to convert the numbers, requiring precious CPU cycles.</w:t>
-      </w:r>
-    </w:p>
-    <w:p>
-      <w:pPr>
-        <w:widowControl/>
-        <w:rPr>
-          <w:rFonts w:eastAsia="Times New Roman" w:cs="Times New Roman"/>
-          <w:szCs w:val="24"/>
-          <w:lang w:val="en-US"/>
-        </w:rPr>
-      </w:pPr>
-    </w:p>
-    <w:p>
-      <w:pPr>
-        <w:pStyle w:val="Kop2"/>
-        <w:rPr>
-          <w:rFonts w:eastAsia="Times New Roman"/>
-          <w:lang w:val="en-US"/>
-        </w:rPr>
-      </w:pPr>
-      <w:bookmarkStart w:id="2" w:name="_Toc27572940"/>
-      <w:r>
-        <w:rPr>
-          <w:rFonts w:eastAsia="Times New Roman"/>
-          <w:lang w:val="en-US"/>
-        </w:rPr>
-        <w:t>The ODBC case</w:t>
-      </w:r>
-      <w:bookmarkEnd w:id="2"/>
     </w:p>
     <w:p>
       <w:pPr>
@@ -3619,7 +3617,7 @@
           <w:lang w:val="en-US"/>
         </w:rPr>
       </w:pPr>
-      <w:bookmarkStart w:id="3" w:name="_Toc27572941"/>
+      <w:bookmarkStart w:id="2" w:name="_Toc27572941"/>
       <w:r>
         <w:rPr>
           <w:rFonts w:eastAsia="Times New Roman"/>
@@ -3628,69 +3626,145 @@
         <w:lastRenderedPageBreak/>
         <w:t>PREDECESSORS OF BCD</w:t>
       </w:r>
+      <w:bookmarkEnd w:id="2"/>
+    </w:p>
+    <w:p>
+      <w:pPr>
+        <w:widowControl/>
+        <w:rPr>
+          <w:rFonts w:eastAsia="Times New Roman" w:cs="Times New Roman"/>
+          <w:szCs w:val="24"/>
+          <w:lang w:val="en-US"/>
+        </w:rPr>
+      </w:pPr>
+    </w:p>
+    <w:p>
+      <w:pPr>
+        <w:widowControl/>
+        <w:rPr>
+          <w:rFonts w:eastAsia="Times New Roman" w:cs="Times New Roman"/>
+          <w:szCs w:val="24"/>
+          <w:lang w:val="en-US"/>
+        </w:rPr>
+      </w:pPr>
+      <w:r>
+        <w:rPr>
+          <w:rFonts w:eastAsia="Times New Roman" w:cs="Times New Roman"/>
+          <w:szCs w:val="24"/>
+          <w:lang w:val="en-US"/>
+        </w:rPr>
+        <w:t xml:space="preserve">There have existed (and still exist!) a number of predecessors to this </w:t>
+      </w:r>
+      <w:proofErr w:type="spellStart"/>
+      <w:r>
+        <w:rPr>
+          <w:rFonts w:eastAsia="Times New Roman" w:cs="Times New Roman"/>
+          <w:szCs w:val="24"/>
+          <w:lang w:val="en-US"/>
+        </w:rPr>
+        <w:t>bcd</w:t>
+      </w:r>
+      <w:proofErr w:type="spellEnd"/>
+      <w:r>
+        <w:rPr>
+          <w:rFonts w:eastAsia="Times New Roman" w:cs="Times New Roman"/>
+          <w:szCs w:val="24"/>
+          <w:lang w:val="en-US"/>
+        </w:rPr>
+        <w:t xml:space="preserve"> class.</w:t>
+      </w:r>
+    </w:p>
+    <w:p>
+      <w:pPr>
+        <w:pStyle w:val="Kop2"/>
+        <w:rPr>
+          <w:rFonts w:eastAsia="Times New Roman"/>
+          <w:lang w:val="en-US"/>
+        </w:rPr>
+      </w:pPr>
+      <w:bookmarkStart w:id="3" w:name="_Toc27572942"/>
+      <w:r>
+        <w:rPr>
+          <w:rFonts w:eastAsia="Times New Roman"/>
+          <w:lang w:val="en-US"/>
+        </w:rPr>
+        <w:t>COBOL and EBCDIC</w:t>
+      </w:r>
       <w:bookmarkEnd w:id="3"/>
     </w:p>
     <w:p>
       <w:pPr>
-        <w:widowControl/>
-        <w:rPr>
-          <w:rFonts w:eastAsia="Times New Roman" w:cs="Times New Roman"/>
-          <w:szCs w:val="24"/>
-          <w:lang w:val="en-US"/>
-        </w:rPr>
-      </w:pPr>
-    </w:p>
-    <w:p>
-      <w:pPr>
-        <w:widowControl/>
-        <w:rPr>
-          <w:rFonts w:eastAsia="Times New Roman" w:cs="Times New Roman"/>
-          <w:szCs w:val="24"/>
-          <w:lang w:val="en-US"/>
-        </w:rPr>
-      </w:pPr>
-      <w:r>
-        <w:rPr>
-          <w:rFonts w:eastAsia="Times New Roman" w:cs="Times New Roman"/>
-          <w:szCs w:val="24"/>
-          <w:lang w:val="en-US"/>
-        </w:rPr>
-        <w:t xml:space="preserve">There have existed (and still exist!) a number of predecessors to this </w:t>
+        <w:rPr>
+          <w:lang w:val="en-US"/>
+        </w:rPr>
+      </w:pPr>
+      <w:r>
+        <w:rPr>
+          <w:lang w:val="en-US"/>
+        </w:rPr>
+        <w:t>The COBOL (</w:t>
       </w:r>
       <w:proofErr w:type="spellStart"/>
       <w:r>
         <w:rPr>
-          <w:rFonts w:eastAsia="Times New Roman" w:cs="Times New Roman"/>
-          <w:szCs w:val="24"/>
-          <w:lang w:val="en-US"/>
-        </w:rPr>
-        <w:t>bcd</w:t>
+          <w:u w:val="single"/>
+          <w:lang w:val="en-US"/>
+        </w:rPr>
+        <w:t>CO</w:t>
+      </w:r>
+      <w:r>
+        <w:rPr>
+          <w:lang w:val="en-US"/>
+        </w:rPr>
+        <w:t>mmon</w:t>
       </w:r>
       <w:proofErr w:type="spellEnd"/>
       <w:r>
         <w:rPr>
-          <w:rFonts w:eastAsia="Times New Roman" w:cs="Times New Roman"/>
-          <w:szCs w:val="24"/>
-          <w:lang w:val="en-US"/>
-        </w:rPr>
-        <w:t xml:space="preserve"> class.</w:t>
+          <w:lang w:val="en-US"/>
+        </w:rPr>
+        <w:t xml:space="preserve"> </w:t>
+      </w:r>
+      <w:r>
+        <w:rPr>
+          <w:u w:val="single"/>
+          <w:lang w:val="en-US"/>
+        </w:rPr>
+        <w:t>B</w:t>
+      </w:r>
+      <w:r>
+        <w:rPr>
+          <w:lang w:val="en-US"/>
+        </w:rPr>
+        <w:t xml:space="preserve">usiness </w:t>
+      </w:r>
+      <w:r>
+        <w:rPr>
+          <w:u w:val="single"/>
+          <w:lang w:val="en-US"/>
+        </w:rPr>
+        <w:t>L</w:t>
+      </w:r>
+      <w:r>
+        <w:rPr>
+          <w:lang w:val="en-US"/>
+        </w:rPr>
+        <w:t>anguage) is a long existing language and business standard, widely used for accounting and bookkeeping purposes. It’s existence in the ’60, ’70 and ’80 of the last century was mostly in combination with the IBM’s mainframe platforms on EBCDIC character sets, especially suited for accounting in binary-coded-decimal.</w:t>
       </w:r>
     </w:p>
     <w:p>
       <w:pPr>
         <w:pStyle w:val="Kop2"/>
         <w:rPr>
-          <w:rFonts w:eastAsia="Times New Roman"/>
-          <w:lang w:val="en-US"/>
-        </w:rPr>
-      </w:pPr>
-      <w:bookmarkStart w:id="4" w:name="_Toc27572942"/>
-      <w:r>
-        <w:rPr>
-          <w:rFonts w:eastAsia="Times New Roman"/>
-          <w:lang w:val="en-US"/>
-        </w:rPr>
-        <w:t>COBOL and EBCDIC</w:t>
+          <w:lang w:val="en-US"/>
+        </w:rPr>
+      </w:pPr>
+      <w:bookmarkStart w:id="4" w:name="_Toc27572943"/>
+      <w:r>
+        <w:rPr>
+          <w:lang w:val="en-US"/>
+        </w:rPr>
+        <w:t>4GL programming languages</w:t>
       </w:r>
       <w:bookmarkEnd w:id="4"/>
     </w:p>
@@ -3704,54 +3778,7 @@
         <w:rPr>
           <w:lang w:val="en-US"/>
         </w:rPr>
-        <w:t>The COBOL (</w:t>
-      </w:r>
-      <w:proofErr w:type="spellStart"/>
-      <w:r>
-        <w:rPr>
-          <w:u w:val="single"/>
-          <w:lang w:val="en-US"/>
-        </w:rPr>
-        <w:t>CO</w:t>
-      </w:r>
-      <w:r>
-        <w:rPr>
-          <w:lang w:val="en-US"/>
-        </w:rPr>
-        <w:t>mmon</w:t>
-      </w:r>
-      <w:proofErr w:type="spellEnd"/>
-      <w:r>
-        <w:rPr>
-          <w:lang w:val="en-US"/>
-        </w:rPr>
-        <w:t xml:space="preserve"> </w:t>
-      </w:r>
-      <w:r>
-        <w:rPr>
-          <w:u w:val="single"/>
-          <w:lang w:val="en-US"/>
-        </w:rPr>
-        <w:t>B</w:t>
-      </w:r>
-      <w:r>
-        <w:rPr>
-          <w:lang w:val="en-US"/>
-        </w:rPr>
-        <w:t xml:space="preserve">usiness </w:t>
-      </w:r>
-      <w:r>
-        <w:rPr>
-          <w:u w:val="single"/>
-          <w:lang w:val="en-US"/>
-        </w:rPr>
-        <w:t>L</w:t>
-      </w:r>
-      <w:r>
-        <w:rPr>
-          <w:lang w:val="en-US"/>
-        </w:rPr>
-        <w:t>anguage) is a long existing language and business standard, widely used for accounting and bookkeeping purposes. It’s existence in the ’60, ’70 and ’80 of the last century was mostly in combination with the IBM’s mainframe platforms on EBCDIC character sets, especially suited for accounting in binary-coded-decimal.</w:t>
+        <w:t>Fourth generation languages bonded to a specific database platform (e.g. INFORMIX-4GL) had a DECIMAL datatype as a built-in feature. Binary coded decimal calculations where the default on this platform. Which made it typically suited to build accounting software and store the results in a database.</w:t>
       </w:r>
     </w:p>
     <w:p>
@@ -3761,43 +3788,14 @@
           <w:lang w:val="en-US"/>
         </w:rPr>
       </w:pPr>
-      <w:bookmarkStart w:id="5" w:name="_Toc27572943"/>
-      <w:r>
-        <w:rPr>
-          <w:lang w:val="en-US"/>
-        </w:rPr>
-        <w:t>4GL programming languages</w:t>
+      <w:bookmarkStart w:id="5" w:name="_Toc27572944"/>
+      <w:r>
+        <w:rPr>
+          <w:lang w:val="en-US"/>
+        </w:rPr>
+        <w:t>The Borland C++ compiler</w:t>
       </w:r>
       <w:bookmarkEnd w:id="5"/>
-    </w:p>
-    <w:p>
-      <w:pPr>
-        <w:rPr>
-          <w:lang w:val="en-US"/>
-        </w:rPr>
-      </w:pPr>
-      <w:r>
-        <w:rPr>
-          <w:lang w:val="en-US"/>
-        </w:rPr>
-        <w:t>Fourth generation languages bonded to a specific database platform (e.g. INFORMIX-4GL) had a DECIMAL datatype as a built-in feature. Binary coded decimal calculations where the default on this platform. Which made it typically suited to build accounting software and store the results in a database.</w:t>
-      </w:r>
-    </w:p>
-    <w:p>
-      <w:pPr>
-        <w:pStyle w:val="Kop2"/>
-        <w:rPr>
-          <w:lang w:val="en-US"/>
-        </w:rPr>
-      </w:pPr>
-      <w:bookmarkStart w:id="6" w:name="_Toc27572944"/>
-      <w:r>
-        <w:rPr>
-          <w:lang w:val="en-US"/>
-        </w:rPr>
-        <w:t>The Borland C++ compiler</w:t>
-      </w:r>
-      <w:bookmarkEnd w:id="6"/>
     </w:p>
     <w:p>
       <w:pPr>
@@ -3876,7 +3874,7 @@
           <w:lang w:val="en-US"/>
         </w:rPr>
       </w:pPr>
-      <w:bookmarkStart w:id="7" w:name="_Toc27572945"/>
+      <w:bookmarkStart w:id="6" w:name="_Toc27572945"/>
       <w:r>
         <w:rPr>
           <w:rFonts w:eastAsia="Times New Roman"/>
@@ -3884,7 +3882,7 @@
         </w:rPr>
         <w:t>The integer-coded-decimal</w:t>
       </w:r>
-      <w:bookmarkEnd w:id="7"/>
+      <w:bookmarkEnd w:id="6"/>
     </w:p>
     <w:p>
       <w:pPr>
@@ -4016,7 +4014,7 @@
           <w:lang w:val="en-US"/>
         </w:rPr>
       </w:pPr>
-      <w:bookmarkStart w:id="8" w:name="_Toc27572946"/>
+      <w:bookmarkStart w:id="7" w:name="_Toc27572946"/>
       <w:r>
         <w:rPr>
           <w:rFonts w:eastAsia="Times New Roman"/>
@@ -4024,7 +4022,7 @@
         </w:rPr>
         <w:t>The arbitrary-floating-point</w:t>
       </w:r>
-      <w:bookmarkEnd w:id="8"/>
+      <w:bookmarkEnd w:id="7"/>
     </w:p>
     <w:p>
       <w:pPr>
@@ -4177,7 +4175,7 @@
           <w:lang w:val="en-US"/>
         </w:rPr>
       </w:pPr>
-      <w:bookmarkStart w:id="9" w:name="_Toc27572947"/>
+      <w:bookmarkStart w:id="8" w:name="_Toc27572947"/>
       <w:r>
         <w:rPr>
           <w:rFonts w:eastAsia="Times New Roman"/>
@@ -4185,7 +4183,7 @@
         </w:rPr>
         <w:t>The best of both worlds</w:t>
       </w:r>
-      <w:bookmarkEnd w:id="9"/>
+      <w:bookmarkEnd w:id="8"/>
     </w:p>
     <w:p>
       <w:pPr>
@@ -4395,7 +4393,7 @@
           <w:lang w:val="en-US"/>
         </w:rPr>
       </w:pPr>
-      <w:bookmarkStart w:id="10" w:name="_Toc27572948"/>
+      <w:bookmarkStart w:id="9" w:name="_Toc27572948"/>
       <w:r>
         <w:rPr>
           <w:rFonts w:eastAsia="Times New Roman"/>
@@ -4404,123 +4402,123 @@
         <w:lastRenderedPageBreak/>
         <w:t>THE BCD DATATYPE</w:t>
       </w:r>
+      <w:bookmarkEnd w:id="9"/>
+    </w:p>
+    <w:p>
+      <w:pPr>
+        <w:pStyle w:val="Kop2"/>
+        <w:rPr>
+          <w:rFonts w:eastAsia="Times New Roman"/>
+          <w:lang w:val="en-US"/>
+        </w:rPr>
+      </w:pPr>
+      <w:bookmarkStart w:id="10" w:name="_Toc27572949"/>
+      <w:r>
+        <w:rPr>
+          <w:rFonts w:eastAsia="Times New Roman"/>
+          <w:lang w:val="en-US"/>
+        </w:rPr>
+        <w:t>Introduction</w:t>
+      </w:r>
       <w:bookmarkEnd w:id="10"/>
     </w:p>
     <w:p>
       <w:pPr>
+        <w:widowControl/>
+        <w:rPr>
+          <w:rFonts w:eastAsia="Times New Roman" w:cs="Times New Roman"/>
+          <w:szCs w:val="24"/>
+          <w:lang w:val="en-US"/>
+        </w:rPr>
+      </w:pPr>
+      <w:r>
+        <w:rPr>
+          <w:rFonts w:eastAsia="Times New Roman" w:cs="Times New Roman"/>
+          <w:szCs w:val="24"/>
+          <w:lang w:val="en-US"/>
+        </w:rPr>
+        <w:t xml:space="preserve">The BCD (Binary-Coded-Decimal) datatype was built with database numeric and decimal datatypes in mind. A binary-coded-decimal number is an EXACT number with no rounding errors due to the binary nature of a computer CPU (Central Processing Unit). This makes the </w:t>
+      </w:r>
+      <w:proofErr w:type="spellStart"/>
+      <w:r>
+        <w:rPr>
+          <w:rFonts w:eastAsia="Times New Roman" w:cs="Times New Roman"/>
+          <w:szCs w:val="24"/>
+          <w:lang w:val="en-US"/>
+        </w:rPr>
+        <w:t>bcd</w:t>
+      </w:r>
+      <w:proofErr w:type="spellEnd"/>
+      <w:r>
+        <w:rPr>
+          <w:rFonts w:eastAsia="Times New Roman" w:cs="Times New Roman"/>
+          <w:szCs w:val="24"/>
+          <w:lang w:val="en-US"/>
+        </w:rPr>
+        <w:t xml:space="preserve"> datatype especially suited for financial and bookkeeping purposes.</w:t>
+      </w:r>
+    </w:p>
+    <w:p>
+      <w:pPr>
+        <w:widowControl/>
+        <w:rPr>
+          <w:rFonts w:eastAsia="Times New Roman" w:cs="Times New Roman"/>
+          <w:szCs w:val="24"/>
+          <w:lang w:val="en-US"/>
+        </w:rPr>
+      </w:pPr>
+    </w:p>
+    <w:p>
+      <w:pPr>
+        <w:widowControl/>
+        <w:rPr>
+          <w:rFonts w:eastAsia="Times New Roman" w:cs="Times New Roman"/>
+          <w:szCs w:val="24"/>
+          <w:lang w:val="en-US"/>
+        </w:rPr>
+      </w:pPr>
+      <w:r>
+        <w:rPr>
+          <w:rFonts w:eastAsia="Times New Roman" w:cs="Times New Roman"/>
+          <w:szCs w:val="24"/>
+          <w:lang w:val="en-US"/>
+        </w:rPr>
+        <w:t>BCD calculations have been present in computer science for quite some time, and in various forms. This BCD class was especially designed to co-exist with ODBC database adapters.</w:t>
+      </w:r>
+      <w:r>
+        <w:rPr>
+          <w:rFonts w:eastAsia="Times New Roman" w:cs="Times New Roman"/>
+          <w:szCs w:val="24"/>
+          <w:lang w:val="en-US"/>
+        </w:rPr>
+        <w:t xml:space="preserve"> For more information see </w:t>
+      </w:r>
+      <w:r>
+        <w:rPr>
+          <w:rFonts w:eastAsia="Times New Roman" w:cs="Times New Roman"/>
+          <w:szCs w:val="24"/>
+          <w:lang w:val="en-US"/>
+        </w:rPr>
+        <w:t>the chapter “BCD and the ODBC Standard”</w:t>
+      </w:r>
+    </w:p>
+    <w:p>
+      <w:pPr>
         <w:pStyle w:val="Kop2"/>
         <w:rPr>
           <w:rFonts w:eastAsia="Times New Roman"/>
           <w:lang w:val="en-US"/>
         </w:rPr>
       </w:pPr>
-      <w:bookmarkStart w:id="11" w:name="_Toc27572949"/>
-      <w:r>
-        <w:rPr>
-          <w:rFonts w:eastAsia="Times New Roman"/>
-          <w:lang w:val="en-US"/>
-        </w:rPr>
-        <w:t>Introduction</w:t>
+      <w:bookmarkStart w:id="11" w:name="_Toc27572950"/>
+      <w:r>
+        <w:rPr>
+          <w:rFonts w:eastAsia="Times New Roman"/>
+          <w:lang w:val="en-US"/>
+        </w:rPr>
+        <w:t>Construction and initialization</w:t>
       </w:r>
       <w:bookmarkEnd w:id="11"/>
-    </w:p>
-    <w:p>
-      <w:pPr>
-        <w:widowControl/>
-        <w:rPr>
-          <w:rFonts w:eastAsia="Times New Roman" w:cs="Times New Roman"/>
-          <w:szCs w:val="24"/>
-          <w:lang w:val="en-US"/>
-        </w:rPr>
-      </w:pPr>
-      <w:r>
-        <w:rPr>
-          <w:rFonts w:eastAsia="Times New Roman" w:cs="Times New Roman"/>
-          <w:szCs w:val="24"/>
-          <w:lang w:val="en-US"/>
-        </w:rPr>
-        <w:t xml:space="preserve">The BCD (Binary-Coded-Decimal) datatype was built with database numeric and decimal datatypes in mind. A binary-coded-decimal number is an EXACT number with no rounding errors due to the binary nature of a computer CPU (Central Processing Unit). This makes the </w:t>
-      </w:r>
-      <w:proofErr w:type="spellStart"/>
-      <w:r>
-        <w:rPr>
-          <w:rFonts w:eastAsia="Times New Roman" w:cs="Times New Roman"/>
-          <w:szCs w:val="24"/>
-          <w:lang w:val="en-US"/>
-        </w:rPr>
-        <w:t>bcd</w:t>
-      </w:r>
-      <w:proofErr w:type="spellEnd"/>
-      <w:r>
-        <w:rPr>
-          <w:rFonts w:eastAsia="Times New Roman" w:cs="Times New Roman"/>
-          <w:szCs w:val="24"/>
-          <w:lang w:val="en-US"/>
-        </w:rPr>
-        <w:t xml:space="preserve"> datatype especially suited for financial and bookkeeping purposes.</w:t>
-      </w:r>
-    </w:p>
-    <w:p>
-      <w:pPr>
-        <w:widowControl/>
-        <w:rPr>
-          <w:rFonts w:eastAsia="Times New Roman" w:cs="Times New Roman"/>
-          <w:szCs w:val="24"/>
-          <w:lang w:val="en-US"/>
-        </w:rPr>
-      </w:pPr>
-    </w:p>
-    <w:p>
-      <w:pPr>
-        <w:widowControl/>
-        <w:rPr>
-          <w:rFonts w:eastAsia="Times New Roman" w:cs="Times New Roman"/>
-          <w:szCs w:val="24"/>
-          <w:lang w:val="en-US"/>
-        </w:rPr>
-      </w:pPr>
-      <w:r>
-        <w:rPr>
-          <w:rFonts w:eastAsia="Times New Roman" w:cs="Times New Roman"/>
-          <w:szCs w:val="24"/>
-          <w:lang w:val="en-US"/>
-        </w:rPr>
-        <w:t>BCD calculations have been present in computer science for quite some time, and in various forms. This BCD class was especially designed to co-exist with ODBC database adapters.</w:t>
-      </w:r>
-      <w:r>
-        <w:rPr>
-          <w:rFonts w:eastAsia="Times New Roman" w:cs="Times New Roman"/>
-          <w:szCs w:val="24"/>
-          <w:lang w:val="en-US"/>
-        </w:rPr>
-        <w:t xml:space="preserve"> For more information see </w:t>
-      </w:r>
-      <w:r>
-        <w:rPr>
-          <w:rFonts w:eastAsia="Times New Roman" w:cs="Times New Roman"/>
-          <w:szCs w:val="24"/>
-          <w:lang w:val="en-US"/>
-        </w:rPr>
-        <w:t>the chapter “BCD and the ODBC Standard”</w:t>
-      </w:r>
-    </w:p>
-    <w:p>
-      <w:pPr>
-        <w:pStyle w:val="Kop2"/>
-        <w:rPr>
-          <w:rFonts w:eastAsia="Times New Roman"/>
-          <w:lang w:val="en-US"/>
-        </w:rPr>
-      </w:pPr>
-      <w:bookmarkStart w:id="12" w:name="_Toc27572950"/>
-      <w:r>
-        <w:rPr>
-          <w:rFonts w:eastAsia="Times New Roman"/>
-          <w:lang w:val="en-US"/>
-        </w:rPr>
-        <w:t>Construction and initialization</w:t>
-      </w:r>
-      <w:bookmarkEnd w:id="12"/>
     </w:p>
     <w:p>
       <w:pPr>
@@ -5639,7 +5637,7 @@
           <w:lang w:val="en-US"/>
         </w:rPr>
       </w:pPr>
-      <w:bookmarkStart w:id="13" w:name="_Toc27572951"/>
+      <w:bookmarkStart w:id="12" w:name="_Toc27572951"/>
       <w:r>
         <w:rPr>
           <w:rFonts w:eastAsia="Times New Roman"/>
@@ -5647,7 +5645,7 @@
         </w:rPr>
         <w:t>Constants</w:t>
       </w:r>
-      <w:bookmarkEnd w:id="13"/>
+      <w:bookmarkEnd w:id="12"/>
     </w:p>
     <w:p>
       <w:pPr>
@@ -6087,7 +6085,7 @@
           <w:lang w:val="en-US"/>
         </w:rPr>
       </w:pPr>
-      <w:bookmarkStart w:id="14" w:name="_Toc27572952"/>
+      <w:bookmarkStart w:id="13" w:name="_Toc27572952"/>
       <w:r>
         <w:rPr>
           <w:rFonts w:eastAsia="Times New Roman"/>
@@ -6095,7 +6093,7 @@
         </w:rPr>
         <w:t>Assignments</w:t>
       </w:r>
-      <w:bookmarkEnd w:id="14"/>
+      <w:bookmarkEnd w:id="13"/>
     </w:p>
     <w:p>
       <w:pPr>
@@ -6356,7 +6354,7 @@
           <w:lang w:val="en-US"/>
         </w:rPr>
       </w:pPr>
-      <w:bookmarkStart w:id="15" w:name="_Toc27572953"/>
+      <w:bookmarkStart w:id="14" w:name="_Toc27572953"/>
       <w:r>
         <w:rPr>
           <w:rFonts w:eastAsia="Times New Roman"/>
@@ -6364,7 +6362,7 @@
         </w:rPr>
         <w:t>Increments and decrements</w:t>
       </w:r>
-      <w:bookmarkEnd w:id="15"/>
+      <w:bookmarkEnd w:id="14"/>
     </w:p>
     <w:p>
       <w:pPr>
@@ -6536,7 +6534,7 @@
           <w:lang w:val="en-US"/>
         </w:rPr>
       </w:pPr>
-      <w:bookmarkStart w:id="16" w:name="_Toc27572954"/>
+      <w:bookmarkStart w:id="15" w:name="_Toc27572954"/>
       <w:r>
         <w:rPr>
           <w:rFonts w:eastAsia="Times New Roman"/>
@@ -6544,7 +6542,7 @@
         </w:rPr>
         <w:t>Operators</w:t>
       </w:r>
-      <w:bookmarkEnd w:id="16"/>
+      <w:bookmarkEnd w:id="15"/>
     </w:p>
     <w:p>
       <w:pPr>
@@ -6964,6 +6962,14 @@
               </w:rPr>
               <w:t xml:space="preserve"> average = total / </w:t>
             </w:r>
+            <w:r>
+              <w:rPr>
+                <w:rFonts w:eastAsia="Times New Roman" w:cs="Times New Roman"/>
+                <w:szCs w:val="24"/>
+                <w:lang w:val="en-US"/>
+              </w:rPr>
+              <w:t>(int)</w:t>
+            </w:r>
             <w:proofErr w:type="spellStart"/>
             <w:r>
               <w:rPr>
@@ -6971,7 +6977,7 @@
                 <w:szCs w:val="24"/>
                 <w:lang w:val="en-US"/>
               </w:rPr>
-              <w:t>bcd</w:t>
+              <w:t>objectlist.count</w:t>
             </w:r>
             <w:proofErr w:type="spellEnd"/>
             <w:r>
@@ -6980,77 +6986,25 @@
                 <w:szCs w:val="24"/>
                 <w:lang w:val="en-US"/>
               </w:rPr>
-              <w:t>(</w:t>
-            </w:r>
-            <w:proofErr w:type="spellStart"/>
-            <w:r>
-              <w:rPr>
-                <w:rFonts w:eastAsia="Times New Roman" w:cs="Times New Roman"/>
-                <w:szCs w:val="24"/>
-                <w:lang w:val="en-US"/>
-              </w:rPr>
-              <w:t>objectlist.count</w:t>
-            </w:r>
-            <w:proofErr w:type="spellEnd"/>
-            <w:r>
-              <w:rPr>
-                <w:rFonts w:eastAsia="Times New Roman" w:cs="Times New Roman"/>
-                <w:szCs w:val="24"/>
-                <w:lang w:val="en-US"/>
-              </w:rPr>
-              <w:t>()</w:t>
-            </w:r>
-            <w:r>
-              <w:rPr>
-                <w:rFonts w:eastAsia="Times New Roman" w:cs="Times New Roman"/>
-                <w:szCs w:val="24"/>
-                <w:lang w:val="en-US"/>
-              </w:rPr>
-              <w:t>)</w:t>
-            </w:r>
-            <w:r>
-              <w:rPr>
-                <w:rFonts w:eastAsia="Times New Roman" w:cs="Times New Roman"/>
-                <w:szCs w:val="24"/>
-                <w:lang w:val="en-US"/>
-              </w:rPr>
-              <w:t>;</w:t>
-            </w:r>
-          </w:p>
-          <w:p>
-            <w:pPr>
-              <w:widowControl/>
-              <w:rPr>
-                <w:rFonts w:eastAsia="Times New Roman" w:cs="Times New Roman"/>
-                <w:szCs w:val="24"/>
-                <w:lang w:val="en-US"/>
-              </w:rPr>
-            </w:pPr>
-            <w:r>
-              <w:rPr>
-                <w:rFonts w:eastAsia="Times New Roman" w:cs="Times New Roman"/>
-                <w:szCs w:val="24"/>
-                <w:lang w:val="en-US"/>
-              </w:rPr>
-              <w:t xml:space="preserve">if(average &gt; </w:t>
-            </w:r>
-            <w:proofErr w:type="spellStart"/>
-            <w:r>
-              <w:rPr>
-                <w:rFonts w:eastAsia="Times New Roman" w:cs="Times New Roman"/>
-                <w:szCs w:val="24"/>
-                <w:lang w:val="en-US"/>
-              </w:rPr>
-              <w:t>bcd</w:t>
-            </w:r>
-            <w:proofErr w:type="spellEnd"/>
-            <w:r>
-              <w:rPr>
-                <w:rFonts w:eastAsia="Times New Roman" w:cs="Times New Roman"/>
-                <w:szCs w:val="24"/>
-                <w:lang w:val="en-US"/>
-              </w:rPr>
-              <w:t>(400.0))</w:t>
+              <w:t>();</w:t>
+            </w:r>
+          </w:p>
+          <w:p>
+            <w:pPr>
+              <w:widowControl/>
+              <w:rPr>
+                <w:rFonts w:eastAsia="Times New Roman" w:cs="Times New Roman"/>
+                <w:szCs w:val="24"/>
+                <w:lang w:val="en-US"/>
+              </w:rPr>
+            </w:pPr>
+            <w:r>
+              <w:rPr>
+                <w:rFonts w:eastAsia="Times New Roman" w:cs="Times New Roman"/>
+                <w:szCs w:val="24"/>
+                <w:lang w:val="en-US"/>
+              </w:rPr>
+              <w:t>if(average &gt; 400.0)</w:t>
             </w:r>
           </w:p>
           <w:p>
@@ -7136,7 +7090,7 @@
           <w:lang w:val="en-US"/>
         </w:rPr>
       </w:pPr>
-      <w:bookmarkStart w:id="17" w:name="_Toc27572955"/>
+      <w:bookmarkStart w:id="16" w:name="_Toc27572955"/>
       <w:r>
         <w:rPr>
           <w:rFonts w:eastAsia="Times New Roman"/>
@@ -7144,79 +7098,79 @@
         </w:rPr>
         <w:t>Comparisons</w:t>
       </w:r>
+      <w:bookmarkEnd w:id="16"/>
+    </w:p>
+    <w:p>
+      <w:pPr>
+        <w:widowControl/>
+        <w:rPr>
+          <w:rFonts w:eastAsia="Times New Roman" w:cs="Times New Roman"/>
+          <w:szCs w:val="24"/>
+          <w:lang w:val="en-US"/>
+        </w:rPr>
+      </w:pPr>
+      <w:r>
+        <w:rPr>
+          <w:rFonts w:eastAsia="Times New Roman" w:cs="Times New Roman"/>
+          <w:szCs w:val="24"/>
+          <w:lang w:val="en-US"/>
+        </w:rPr>
+        <w:t xml:space="preserve">All typical comparison operators like equal (==), not-equal (!=), smaller (&lt;), smaller-than-or-equal-to (&lt;=), greater (&gt;) and greater-than-or-equal-to (&gt;=) are implemented for the </w:t>
+      </w:r>
+      <w:proofErr w:type="spellStart"/>
+      <w:r>
+        <w:rPr>
+          <w:rFonts w:eastAsia="Times New Roman" w:cs="Times New Roman"/>
+          <w:szCs w:val="24"/>
+          <w:lang w:val="en-US"/>
+        </w:rPr>
+        <w:t>bcd</w:t>
+      </w:r>
+      <w:proofErr w:type="spellEnd"/>
+      <w:r>
+        <w:rPr>
+          <w:rFonts w:eastAsia="Times New Roman" w:cs="Times New Roman"/>
+          <w:szCs w:val="24"/>
+          <w:lang w:val="en-US"/>
+        </w:rPr>
+        <w:t xml:space="preserve"> class.</w:t>
+      </w:r>
+    </w:p>
+    <w:p>
+      <w:pPr>
+        <w:widowControl/>
+        <w:rPr>
+          <w:rFonts w:eastAsia="Times New Roman" w:cs="Times New Roman"/>
+          <w:szCs w:val="24"/>
+          <w:lang w:val="en-US"/>
+        </w:rPr>
+      </w:pPr>
+      <w:r>
+        <w:rPr>
+          <w:rFonts w:eastAsia="Times New Roman" w:cs="Times New Roman"/>
+          <w:szCs w:val="24"/>
+          <w:lang w:val="en-US"/>
+        </w:rPr>
+        <w:t>For an example, see the previous paragraph where we report an average that is too high.</w:t>
+      </w:r>
+    </w:p>
+    <w:p>
+      <w:pPr>
+        <w:pStyle w:val="Kop2"/>
+        <w:rPr>
+          <w:rFonts w:eastAsia="Times New Roman"/>
+          <w:lang w:val="en-US"/>
+        </w:rPr>
+      </w:pPr>
+      <w:bookmarkStart w:id="17" w:name="_Toc27572956"/>
+      <w:r>
+        <w:rPr>
+          <w:rFonts w:eastAsia="Times New Roman"/>
+          <w:lang w:val="en-US"/>
+        </w:rPr>
+        <w:t>Mathematical functions</w:t>
+      </w:r>
       <w:bookmarkEnd w:id="17"/>
-    </w:p>
-    <w:p>
-      <w:pPr>
-        <w:widowControl/>
-        <w:rPr>
-          <w:rFonts w:eastAsia="Times New Roman" w:cs="Times New Roman"/>
-          <w:szCs w:val="24"/>
-          <w:lang w:val="en-US"/>
-        </w:rPr>
-      </w:pPr>
-      <w:r>
-        <w:rPr>
-          <w:rFonts w:eastAsia="Times New Roman" w:cs="Times New Roman"/>
-          <w:szCs w:val="24"/>
-          <w:lang w:val="en-US"/>
-        </w:rPr>
-        <w:t xml:space="preserve">All typical comparison operators like equal (==), not-equal (!=), smaller (&lt;), smaller-than-or-equal-to (&lt;=), greater (&gt;) and greater-than-or-equal-to (&gt;=) are implemented for the </w:t>
-      </w:r>
-      <w:proofErr w:type="spellStart"/>
-      <w:r>
-        <w:rPr>
-          <w:rFonts w:eastAsia="Times New Roman" w:cs="Times New Roman"/>
-          <w:szCs w:val="24"/>
-          <w:lang w:val="en-US"/>
-        </w:rPr>
-        <w:t>bcd</w:t>
-      </w:r>
-      <w:proofErr w:type="spellEnd"/>
-      <w:r>
-        <w:rPr>
-          <w:rFonts w:eastAsia="Times New Roman" w:cs="Times New Roman"/>
-          <w:szCs w:val="24"/>
-          <w:lang w:val="en-US"/>
-        </w:rPr>
-        <w:t xml:space="preserve"> class.</w:t>
-      </w:r>
-    </w:p>
-    <w:p>
-      <w:pPr>
-        <w:widowControl/>
-        <w:rPr>
-          <w:rFonts w:eastAsia="Times New Roman" w:cs="Times New Roman"/>
-          <w:szCs w:val="24"/>
-          <w:lang w:val="en-US"/>
-        </w:rPr>
-      </w:pPr>
-      <w:r>
-        <w:rPr>
-          <w:rFonts w:eastAsia="Times New Roman" w:cs="Times New Roman"/>
-          <w:szCs w:val="24"/>
-          <w:lang w:val="en-US"/>
-        </w:rPr>
-        <w:t>For an example, see the previous paragraph where we report an average that is too high.</w:t>
-      </w:r>
-    </w:p>
-    <w:p>
-      <w:pPr>
-        <w:pStyle w:val="Kop2"/>
-        <w:rPr>
-          <w:rFonts w:eastAsia="Times New Roman"/>
-          <w:lang w:val="en-US"/>
-        </w:rPr>
-      </w:pPr>
-      <w:bookmarkStart w:id="18" w:name="_Toc27572956"/>
-      <w:r>
-        <w:rPr>
-          <w:rFonts w:eastAsia="Times New Roman"/>
-          <w:lang w:val="en-US"/>
-        </w:rPr>
-        <w:t>Mathematical functions</w:t>
-      </w:r>
-      <w:bookmarkEnd w:id="18"/>
     </w:p>
     <w:p>
       <w:pPr>
@@ -9694,7 +9648,7 @@
           <w:lang w:val="en-US"/>
         </w:rPr>
       </w:pPr>
-      <w:bookmarkStart w:id="19" w:name="_Toc27572957"/>
+      <w:bookmarkStart w:id="18" w:name="_Toc27572957"/>
       <w:proofErr w:type="spellStart"/>
       <w:r>
         <w:rPr>
@@ -9711,7 +9665,7 @@
         </w:rPr>
         <w:t xml:space="preserve"> functions</w:t>
       </w:r>
-      <w:bookmarkEnd w:id="19"/>
+      <w:bookmarkEnd w:id="18"/>
     </w:p>
     <w:p>
       <w:pPr>
@@ -11239,7 +11193,7 @@
           <w:lang w:val="en-US"/>
         </w:rPr>
       </w:pPr>
-      <w:bookmarkStart w:id="20" w:name="_Toc27572958"/>
+      <w:bookmarkStart w:id="19" w:name="_Toc27572958"/>
       <w:r>
         <w:rPr>
           <w:rFonts w:eastAsia="Times New Roman"/>
@@ -11247,7 +11201,7 @@
         </w:rPr>
         <w:t>Conversions</w:t>
       </w:r>
-      <w:bookmarkEnd w:id="20"/>
+      <w:bookmarkEnd w:id="19"/>
     </w:p>
     <w:p>
       <w:pPr>
@@ -11298,6 +11252,27 @@
           <w:lang w:val="en-US"/>
         </w:rPr>
         <w:t>”, where XXXX denotes the type we want. The following methods exist:</w:t>
+      </w:r>
+    </w:p>
+    <w:p>
+      <w:pPr>
+        <w:widowControl/>
+        <w:autoSpaceDE/>
+        <w:autoSpaceDN/>
+        <w:adjustRightInd/>
+        <w:rPr>
+          <w:rFonts w:eastAsia="Times New Roman" w:cs="Times New Roman"/>
+          <w:szCs w:val="24"/>
+          <w:lang w:val="en-US"/>
+        </w:rPr>
+      </w:pPr>
+      <w:r>
+        <w:rPr>
+          <w:rFonts w:eastAsia="Times New Roman" w:cs="Times New Roman"/>
+          <w:szCs w:val="24"/>
+          <w:lang w:val="en-US"/>
+        </w:rPr>
+        <w:br w:type="page"/>
       </w:r>
     </w:p>
     <w:p>
@@ -12135,7 +12110,6 @@
                 <w:szCs w:val="24"/>
                 <w:lang w:val="en-US"/>
               </w:rPr>
-              <w:lastRenderedPageBreak/>
               <w:t>AsDisplayString</w:t>
             </w:r>
             <w:proofErr w:type="spellEnd"/>
@@ -12677,7 +12651,7 @@
           <w:lang w:val="en-US"/>
         </w:rPr>
       </w:pPr>
-      <w:bookmarkStart w:id="21" w:name="_Toc27572959"/>
+      <w:bookmarkStart w:id="20" w:name="_Toc27572959"/>
       <w:r>
         <w:rPr>
           <w:rFonts w:eastAsia="Times New Roman"/>
@@ -12685,7 +12659,7 @@
         </w:rPr>
         <w:t>String display</w:t>
       </w:r>
-      <w:bookmarkEnd w:id="21"/>
+      <w:bookmarkEnd w:id="20"/>
     </w:p>
     <w:p>
       <w:pPr>
@@ -13534,7 +13508,7 @@
           <w:lang w:val="en-US"/>
         </w:rPr>
       </w:pPr>
-      <w:bookmarkStart w:id="22" w:name="_Toc27572960"/>
+      <w:bookmarkStart w:id="21" w:name="_Toc27572960"/>
       <w:r>
         <w:rPr>
           <w:rFonts w:eastAsia="Times New Roman"/>
@@ -13542,7 +13516,7 @@
         </w:rPr>
         <w:t>File reading and writing</w:t>
       </w:r>
-      <w:bookmarkEnd w:id="22"/>
+      <w:bookmarkEnd w:id="21"/>
     </w:p>
     <w:p>
       <w:pPr>
@@ -13792,7 +13766,7 @@
           <w:lang w:val="en-US"/>
         </w:rPr>
       </w:pPr>
-      <w:bookmarkStart w:id="23" w:name="_Toc27572961"/>
+      <w:bookmarkStart w:id="22" w:name="_Toc27572961"/>
       <w:r>
         <w:rPr>
           <w:rFonts w:eastAsia="Times New Roman"/>
@@ -13815,7 +13789,7 @@
         </w:rPr>
         <w:t>methods</w:t>
       </w:r>
-      <w:bookmarkEnd w:id="23"/>
+      <w:bookmarkEnd w:id="22"/>
     </w:p>
     <w:p>
       <w:pPr>
@@ -15191,7 +15165,7 @@
           <w:lang w:val="en-US"/>
         </w:rPr>
       </w:pPr>
-      <w:bookmarkStart w:id="24" w:name="_Toc27572962"/>
+      <w:bookmarkStart w:id="23" w:name="_Toc27572962"/>
       <w:r>
         <w:rPr>
           <w:rFonts w:eastAsia="Times New Roman"/>
@@ -15199,7 +15173,7 @@
         </w:rPr>
         <w:t>Error handling</w:t>
       </w:r>
-      <w:bookmarkEnd w:id="24"/>
+      <w:bookmarkEnd w:id="23"/>
     </w:p>
     <w:p>
       <w:pPr>
@@ -16062,7 +16036,7 @@
           <w:lang w:val="en-US"/>
         </w:rPr>
       </w:pPr>
-      <w:bookmarkStart w:id="25" w:name="_Toc27572963"/>
+      <w:bookmarkStart w:id="24" w:name="_Toc27572963"/>
       <w:r>
         <w:rPr>
           <w:rFonts w:eastAsia="Times New Roman"/>
@@ -16070,7 +16044,7 @@
         </w:rPr>
         <w:t>Enhancement and refinements</w:t>
       </w:r>
-      <w:bookmarkEnd w:id="25"/>
+      <w:bookmarkEnd w:id="24"/>
     </w:p>
     <w:p>
       <w:pPr>
@@ -16311,7 +16285,7 @@
           <w:lang w:val="en-US"/>
         </w:rPr>
       </w:pPr>
-      <w:bookmarkStart w:id="26" w:name="_Toc27572964"/>
+      <w:bookmarkStart w:id="25" w:name="_Toc27572964"/>
       <w:r>
         <w:rPr>
           <w:rFonts w:eastAsia="Times New Roman"/>
@@ -16320,7 +16294,7 @@
         <w:lastRenderedPageBreak/>
         <w:t>BCD AND THE ODBC STANDARD</w:t>
       </w:r>
-      <w:bookmarkEnd w:id="26"/>
+      <w:bookmarkEnd w:id="25"/>
     </w:p>
     <w:p>
       <w:pPr>
@@ -16810,7 +16784,7 @@
           <w:lang w:val="en-US"/>
         </w:rPr>
       </w:pPr>
-      <w:bookmarkStart w:id="27" w:name="_Toc27572965"/>
+      <w:bookmarkStart w:id="26" w:name="_Toc27572965"/>
       <w:r>
         <w:rPr>
           <w:rFonts w:eastAsia="Times New Roman"/>
@@ -16818,7 +16792,7 @@
         </w:rPr>
         <w:t>The main advantage</w:t>
       </w:r>
-      <w:bookmarkEnd w:id="27"/>
+      <w:bookmarkEnd w:id="26"/>
     </w:p>
     <w:p>
       <w:pPr>
@@ -16866,7 +16840,7 @@
           <w:lang w:val="en-US"/>
         </w:rPr>
       </w:pPr>
-      <w:bookmarkStart w:id="28" w:name="_Toc27572966"/>
+      <w:bookmarkStart w:id="27" w:name="_Toc27572966"/>
       <w:proofErr w:type="spellStart"/>
       <w:r>
         <w:rPr>
@@ -16875,7 +16849,7 @@
         </w:rPr>
         <w:t>SQLComponents</w:t>
       </w:r>
-      <w:bookmarkEnd w:id="28"/>
+      <w:bookmarkEnd w:id="27"/>
       <w:proofErr w:type="spellEnd"/>
     </w:p>
     <w:p>
@@ -17147,7 +17121,7 @@
           <w:lang w:val="en-US"/>
         </w:rPr>
       </w:pPr>
-      <w:bookmarkStart w:id="29" w:name="_Toc27572967"/>
+      <w:bookmarkStart w:id="28" w:name="_Toc27572967"/>
       <w:r>
         <w:rPr>
           <w:rFonts w:eastAsia="Times New Roman"/>
@@ -17163,7 +17137,7 @@
         </w:rPr>
         <w:t>Querytool</w:t>
       </w:r>
-      <w:bookmarkEnd w:id="29"/>
+      <w:bookmarkEnd w:id="28"/>
       <w:proofErr w:type="spellEnd"/>
     </w:p>
     <w:p>
@@ -17347,7 +17321,7 @@
           <w:lang w:val="en-US"/>
         </w:rPr>
       </w:pPr>
-      <w:bookmarkStart w:id="30" w:name="_Toc27572968"/>
+      <w:bookmarkStart w:id="29" w:name="_Toc27572968"/>
       <w:r>
         <w:rPr>
           <w:rFonts w:eastAsia="Times New Roman"/>
@@ -17356,7 +17330,7 @@
         <w:lastRenderedPageBreak/>
         <w:t>PERFORMANCE MEASURING</w:t>
       </w:r>
-      <w:bookmarkEnd w:id="30"/>
+      <w:bookmarkEnd w:id="29"/>
     </w:p>
     <w:p>
       <w:pPr>
@@ -18213,6 +18187,7 @@
           <w:lang w:val="en-US"/>
         </w:rPr>
       </w:pPr>
+      <w:bookmarkStart w:id="30" w:name="_GoBack"/>
       <w:r>
         <w:rPr>
           <w:rFonts w:eastAsia="Times New Roman" w:cs="Times New Roman"/>
@@ -18241,6 +18216,7 @@
         <w:t>:</w:t>
       </w:r>
     </w:p>
+    <w:bookmarkEnd w:id="30"/>
     <w:p>
       <w:pPr>
         <w:widowControl/>
@@ -21042,7 +21018,7 @@
 </file>
 
 <file path=customXml/itemProps1.xml><?xml version="1.0" encoding="utf-8"?>
-<ds:datastoreItem xmlns:ds="http://schemas.openxmlformats.org/officeDocument/2006/customXml" ds:itemID="{F8CF4EBB-6129-4FEF-9F50-4FA72B6DEB44}">
+<ds:datastoreItem xmlns:ds="http://schemas.openxmlformats.org/officeDocument/2006/customXml" ds:itemID="{19E71464-4186-4275-8132-4CF212AB84AF}">
   <ds:schemaRefs>
     <ds:schemaRef ds:uri="http://schemas.openxmlformats.org/officeDocument/2006/bibliography"/>
   </ds:schemaRefs>

</xml_diff>

<commit_message>
Version 1.4: Updates and smarter printing to string
</commit_message>
<xml_diff>
--- a/Binary Coded Decimal.docx
+++ b/Binary Coded Decimal.docx
@@ -1,6 +1,6 @@
 
 <file path=word/document.xml><?xml version="1.0" encoding="utf-8"?>
-<w:document xmlns:wpc="http://schemas.microsoft.com/office/word/2010/wordprocessingCanvas" xmlns:cx="http://schemas.microsoft.com/office/drawing/2014/chartex" xmlns:cx1="http://schemas.microsoft.com/office/drawing/2015/9/8/chartex" xmlns:cx2="http://schemas.microsoft.com/office/drawing/2015/10/21/chartex" xmlns:cx3="http://schemas.microsoft.com/office/drawing/2016/5/9/chartex" xmlns:cx4="http://schemas.microsoft.com/office/drawing/2016/5/10/chartex" xmlns:cx5="http://schemas.microsoft.com/office/drawing/2016/5/11/chartex" xmlns:cx6="http://schemas.microsoft.com/office/drawing/2016/5/12/chartex" xmlns:cx7="http://schemas.microsoft.com/office/drawing/2016/5/13/chartex" xmlns:cx8="http://schemas.microsoft.com/office/drawing/2016/5/14/chartex" xmlns:mc="http://schemas.openxmlformats.org/markup-compatibility/2006" xmlns:aink="http://schemas.microsoft.com/office/drawing/2016/ink" xmlns:am3d="http://schemas.microsoft.com/office/drawing/2017/model3d" xmlns:o="urn:schemas-microsoft-com:office:office" xmlns:r="http://schemas.openxmlformats.org/officeDocument/2006/relationships" xmlns:m="http://schemas.openxmlformats.org/officeDocument/2006/math" xmlns:v="urn:schemas-microsoft-com:vml" xmlns:wp14="http://schemas.microsoft.com/office/word/2010/wordprocessingDrawing" xmlns:wp="http://schemas.openxmlformats.org/drawingml/2006/wordprocessingDrawing" xmlns:w10="urn:schemas-microsoft-com:office:word" xmlns:w="http://schemas.openxmlformats.org/wordprocessingml/2006/main" xmlns:w14="http://schemas.microsoft.com/office/word/2010/wordml" xmlns:w15="http://schemas.microsoft.com/office/word/2012/wordml" xmlns:w16cid="http://schemas.microsoft.com/office/word/2016/wordml/cid" xmlns:w16se="http://schemas.microsoft.com/office/word/2015/wordml/symex" xmlns:wpg="http://schemas.microsoft.com/office/word/2010/wordprocessingGroup" xmlns:wpi="http://schemas.microsoft.com/office/word/2010/wordprocessingInk" xmlns:wne="http://schemas.microsoft.com/office/word/2006/wordml" xmlns:wps="http://schemas.microsoft.com/office/word/2010/wordprocessingShape" mc:Ignorable="w14 w15 w16se w16cid wp14">
+<w:document xmlns:wpc="http://schemas.microsoft.com/office/word/2010/wordprocessingCanvas" xmlns:cx="http://schemas.microsoft.com/office/drawing/2014/chartex" xmlns:cx1="http://schemas.microsoft.com/office/drawing/2015/9/8/chartex" xmlns:cx2="http://schemas.microsoft.com/office/drawing/2015/10/21/chartex" xmlns:cx3="http://schemas.microsoft.com/office/drawing/2016/5/9/chartex" xmlns:cx4="http://schemas.microsoft.com/office/drawing/2016/5/10/chartex" xmlns:cx5="http://schemas.microsoft.com/office/drawing/2016/5/11/chartex" xmlns:cx6="http://schemas.microsoft.com/office/drawing/2016/5/12/chartex" xmlns:cx7="http://schemas.microsoft.com/office/drawing/2016/5/13/chartex" xmlns:cx8="http://schemas.microsoft.com/office/drawing/2016/5/14/chartex" xmlns:mc="http://schemas.openxmlformats.org/markup-compatibility/2006" xmlns:aink="http://schemas.microsoft.com/office/drawing/2016/ink" xmlns:am3d="http://schemas.microsoft.com/office/drawing/2017/model3d" xmlns:o="urn:schemas-microsoft-com:office:office" xmlns:r="http://schemas.openxmlformats.org/officeDocument/2006/relationships" xmlns:m="http://schemas.openxmlformats.org/officeDocument/2006/math" xmlns:v="urn:schemas-microsoft-com:vml" xmlns:wp14="http://schemas.microsoft.com/office/word/2010/wordprocessingDrawing" xmlns:wp="http://schemas.openxmlformats.org/drawingml/2006/wordprocessingDrawing" xmlns:w10="urn:schemas-microsoft-com:office:word" xmlns:w="http://schemas.openxmlformats.org/wordprocessingml/2006/main" xmlns:w14="http://schemas.microsoft.com/office/word/2010/wordml" xmlns:w15="http://schemas.microsoft.com/office/word/2012/wordml" xmlns:w16cex="http://schemas.microsoft.com/office/word/2018/wordml/cex" xmlns:w16cid="http://schemas.microsoft.com/office/word/2016/wordml/cid" xmlns:w16="http://schemas.microsoft.com/office/word/2018/wordml" xmlns:w16sdtdh="http://schemas.microsoft.com/office/word/2020/wordml/sdtdatahash" xmlns:w16se="http://schemas.microsoft.com/office/word/2015/wordml/symex" xmlns:wpg="http://schemas.microsoft.com/office/word/2010/wordprocessingGroup" xmlns:wpi="http://schemas.microsoft.com/office/word/2010/wordprocessingInk" xmlns:wne="http://schemas.microsoft.com/office/word/2006/wordml" xmlns:wps="http://schemas.microsoft.com/office/word/2010/wordprocessingShape" mc:Ignorable="w14 w15 w16se w16cid w16 w16cex w16sdtdh wp14">
   <w:body>
     <w:p>
       <w:pPr>
@@ -376,7 +376,7 @@
     </w:p>
     <w:p>
       <w:pPr>
-        <w:pStyle w:val="Titel"/>
+        <w:pStyle w:val="Title"/>
         <w:widowControl/>
         <w:rPr>
           <w:rFonts w:eastAsia="Times New Roman" w:cs="Times New Roman"/>
@@ -452,7 +452,7 @@
           <w:u w:val="none"/>
           <w:lang w:val="en-US"/>
         </w:rPr>
-        <w:t>2</w:t>
+        <w:t>4</w:t>
       </w:r>
       <w:r>
         <w:rPr>
@@ -470,7 +470,7 @@
     </w:p>
     <w:p>
       <w:pPr>
-        <w:pStyle w:val="Titel"/>
+        <w:pStyle w:val="Title"/>
         <w:widowControl/>
         <w:rPr>
           <w:rFonts w:eastAsia="Times New Roman" w:cs="Times New Roman"/>
@@ -512,7 +512,7 @@
     </w:p>
     <w:p>
       <w:pPr>
-        <w:pStyle w:val="Titel"/>
+        <w:pStyle w:val="Title"/>
         <w:widowControl/>
         <w:rPr>
           <w:rFonts w:eastAsia="Times New Roman" w:cs="Times New Roman"/>
@@ -745,14 +745,21 @@
           <w:rFonts w:asciiTheme="minorHAnsi" w:eastAsia="Times New Roman" w:hAnsiTheme="minorHAnsi" w:cs="Times New Roman"/>
           <w:szCs w:val="24"/>
         </w:rPr>
-        <w:t>01</w:t>
+        <w:t>0</w:t>
       </w:r>
       <w:r>
         <w:rPr>
           <w:rFonts w:asciiTheme="minorHAnsi" w:eastAsia="Times New Roman" w:hAnsiTheme="minorHAnsi" w:cs="Times New Roman"/>
           <w:szCs w:val="24"/>
         </w:rPr>
-        <w:t>9</w:t>
+        <w:t>2</w:t>
+      </w:r>
+      <w:r>
+        <w:rPr>
+          <w:rFonts w:asciiTheme="minorHAnsi" w:eastAsia="Times New Roman" w:hAnsiTheme="minorHAnsi" w:cs="Times New Roman"/>
+          <w:szCs w:val="24"/>
+        </w:rPr>
+        <w:t>1</w:t>
       </w:r>
       <w:r>
         <w:rPr>
@@ -846,7 +853,7 @@
       <w:sdtContent>
         <w:p>
           <w:pPr>
-            <w:pStyle w:val="Kopvaninhoudsopgave"/>
+            <w:pStyle w:val="TOCHeading"/>
             <w:spacing w:before="120"/>
           </w:pPr>
           <w:r>
@@ -864,7 +871,7 @@
         </w:p>
         <w:p>
           <w:pPr>
-            <w:pStyle w:val="Inhopg1"/>
+            <w:pStyle w:val="TOC1"/>
             <w:tabs>
               <w:tab w:val="right" w:leader="dot" w:pos="9062"/>
             </w:tabs>
@@ -947,7 +954,7 @@
         </w:p>
         <w:p>
           <w:pPr>
-            <w:pStyle w:val="Inhopg2"/>
+            <w:pStyle w:val="TOC2"/>
             <w:rPr>
               <w:rFonts w:asciiTheme="minorHAnsi" w:hAnsiTheme="minorHAnsi" w:cstheme="minorBidi"/>
               <w:noProof/>
@@ -1018,7 +1025,7 @@
         </w:p>
         <w:p>
           <w:pPr>
-            <w:pStyle w:val="Inhopg1"/>
+            <w:pStyle w:val="TOC1"/>
             <w:tabs>
               <w:tab w:val="right" w:leader="dot" w:pos="9062"/>
             </w:tabs>
@@ -1092,7 +1099,7 @@
         </w:p>
         <w:p>
           <w:pPr>
-            <w:pStyle w:val="Inhopg2"/>
+            <w:pStyle w:val="TOC2"/>
             <w:rPr>
               <w:rFonts w:asciiTheme="minorHAnsi" w:hAnsiTheme="minorHAnsi" w:cstheme="minorBidi"/>
               <w:noProof/>
@@ -1163,7 +1170,7 @@
         </w:p>
         <w:p>
           <w:pPr>
-            <w:pStyle w:val="Inhopg2"/>
+            <w:pStyle w:val="TOC2"/>
             <w:rPr>
               <w:rFonts w:asciiTheme="minorHAnsi" w:hAnsiTheme="minorHAnsi" w:cstheme="minorBidi"/>
               <w:noProof/>
@@ -1233,7 +1240,7 @@
         </w:p>
         <w:p>
           <w:pPr>
-            <w:pStyle w:val="Inhopg2"/>
+            <w:pStyle w:val="TOC2"/>
             <w:rPr>
               <w:rFonts w:asciiTheme="minorHAnsi" w:hAnsiTheme="minorHAnsi" w:cstheme="minorBidi"/>
               <w:noProof/>
@@ -1303,7 +1310,7 @@
         </w:p>
         <w:p>
           <w:pPr>
-            <w:pStyle w:val="Inhopg2"/>
+            <w:pStyle w:val="TOC2"/>
             <w:rPr>
               <w:rFonts w:asciiTheme="minorHAnsi" w:hAnsiTheme="minorHAnsi" w:cstheme="minorBidi"/>
               <w:noProof/>
@@ -1374,7 +1381,7 @@
         </w:p>
         <w:p>
           <w:pPr>
-            <w:pStyle w:val="Inhopg2"/>
+            <w:pStyle w:val="TOC2"/>
             <w:rPr>
               <w:rFonts w:asciiTheme="minorHAnsi" w:hAnsiTheme="minorHAnsi" w:cstheme="minorBidi"/>
               <w:noProof/>
@@ -1445,7 +1452,7 @@
         </w:p>
         <w:p>
           <w:pPr>
-            <w:pStyle w:val="Inhopg2"/>
+            <w:pStyle w:val="TOC2"/>
             <w:rPr>
               <w:rFonts w:asciiTheme="minorHAnsi" w:hAnsiTheme="minorHAnsi" w:cstheme="minorBidi"/>
               <w:noProof/>
@@ -1516,7 +1523,7 @@
         </w:p>
         <w:p>
           <w:pPr>
-            <w:pStyle w:val="Inhopg1"/>
+            <w:pStyle w:val="TOC1"/>
             <w:tabs>
               <w:tab w:val="right" w:leader="dot" w:pos="9062"/>
             </w:tabs>
@@ -1590,7 +1597,7 @@
         </w:p>
         <w:p>
           <w:pPr>
-            <w:pStyle w:val="Inhopg2"/>
+            <w:pStyle w:val="TOC2"/>
             <w:rPr>
               <w:rFonts w:asciiTheme="minorHAnsi" w:hAnsiTheme="minorHAnsi" w:cstheme="minorBidi"/>
               <w:noProof/>
@@ -1661,7 +1668,7 @@
         </w:p>
         <w:p>
           <w:pPr>
-            <w:pStyle w:val="Inhopg2"/>
+            <w:pStyle w:val="TOC2"/>
             <w:rPr>
               <w:rFonts w:asciiTheme="minorHAnsi" w:hAnsiTheme="minorHAnsi" w:cstheme="minorBidi"/>
               <w:noProof/>
@@ -1732,7 +1739,7 @@
         </w:p>
         <w:p>
           <w:pPr>
-            <w:pStyle w:val="Inhopg2"/>
+            <w:pStyle w:val="TOC2"/>
             <w:rPr>
               <w:rFonts w:asciiTheme="minorHAnsi" w:hAnsiTheme="minorHAnsi" w:cstheme="minorBidi"/>
               <w:noProof/>
@@ -1803,7 +1810,7 @@
         </w:p>
         <w:p>
           <w:pPr>
-            <w:pStyle w:val="Inhopg2"/>
+            <w:pStyle w:val="TOC2"/>
             <w:rPr>
               <w:rFonts w:asciiTheme="minorHAnsi" w:hAnsiTheme="minorHAnsi" w:cstheme="minorBidi"/>
               <w:noProof/>
@@ -1874,7 +1881,7 @@
         </w:p>
         <w:p>
           <w:pPr>
-            <w:pStyle w:val="Inhopg2"/>
+            <w:pStyle w:val="TOC2"/>
             <w:rPr>
               <w:rFonts w:asciiTheme="minorHAnsi" w:hAnsiTheme="minorHAnsi" w:cstheme="minorBidi"/>
               <w:noProof/>
@@ -1945,7 +1952,7 @@
         </w:p>
         <w:p>
           <w:pPr>
-            <w:pStyle w:val="Inhopg2"/>
+            <w:pStyle w:val="TOC2"/>
             <w:rPr>
               <w:rFonts w:asciiTheme="minorHAnsi" w:hAnsiTheme="minorHAnsi" w:cstheme="minorBidi"/>
               <w:noProof/>
@@ -2016,7 +2023,7 @@
         </w:p>
         <w:p>
           <w:pPr>
-            <w:pStyle w:val="Inhopg2"/>
+            <w:pStyle w:val="TOC2"/>
             <w:rPr>
               <w:rFonts w:asciiTheme="minorHAnsi" w:hAnsiTheme="minorHAnsi" w:cstheme="minorBidi"/>
               <w:noProof/>
@@ -2087,7 +2094,7 @@
         </w:p>
         <w:p>
           <w:pPr>
-            <w:pStyle w:val="Inhopg2"/>
+            <w:pStyle w:val="TOC2"/>
             <w:rPr>
               <w:rFonts w:asciiTheme="minorHAnsi" w:hAnsiTheme="minorHAnsi" w:cstheme="minorBidi"/>
               <w:noProof/>
@@ -2158,7 +2165,7 @@
         </w:p>
         <w:p>
           <w:pPr>
-            <w:pStyle w:val="Inhopg2"/>
+            <w:pStyle w:val="TOC2"/>
             <w:rPr>
               <w:rFonts w:asciiTheme="minorHAnsi" w:hAnsiTheme="minorHAnsi" w:cstheme="minorBidi"/>
               <w:noProof/>
@@ -2229,7 +2236,7 @@
         </w:p>
         <w:p>
           <w:pPr>
-            <w:pStyle w:val="Inhopg2"/>
+            <w:pStyle w:val="TOC2"/>
             <w:rPr>
               <w:rFonts w:asciiTheme="minorHAnsi" w:hAnsiTheme="minorHAnsi" w:cstheme="minorBidi"/>
               <w:noProof/>
@@ -2300,7 +2307,7 @@
         </w:p>
         <w:p>
           <w:pPr>
-            <w:pStyle w:val="Inhopg2"/>
+            <w:pStyle w:val="TOC2"/>
             <w:rPr>
               <w:rFonts w:asciiTheme="minorHAnsi" w:hAnsiTheme="minorHAnsi" w:cstheme="minorBidi"/>
               <w:noProof/>
@@ -2371,7 +2378,7 @@
         </w:p>
         <w:p>
           <w:pPr>
-            <w:pStyle w:val="Inhopg2"/>
+            <w:pStyle w:val="TOC2"/>
             <w:rPr>
               <w:rFonts w:asciiTheme="minorHAnsi" w:hAnsiTheme="minorHAnsi" w:cstheme="minorBidi"/>
               <w:noProof/>
@@ -2442,7 +2449,7 @@
         </w:p>
         <w:p>
           <w:pPr>
-            <w:pStyle w:val="Inhopg2"/>
+            <w:pStyle w:val="TOC2"/>
             <w:rPr>
               <w:rFonts w:asciiTheme="minorHAnsi" w:hAnsiTheme="minorHAnsi" w:cstheme="minorBidi"/>
               <w:noProof/>
@@ -2513,7 +2520,7 @@
         </w:p>
         <w:p>
           <w:pPr>
-            <w:pStyle w:val="Inhopg2"/>
+            <w:pStyle w:val="TOC2"/>
             <w:rPr>
               <w:rFonts w:asciiTheme="minorHAnsi" w:hAnsiTheme="minorHAnsi" w:cstheme="minorBidi"/>
               <w:noProof/>
@@ -2584,7 +2591,7 @@
         </w:p>
         <w:p>
           <w:pPr>
-            <w:pStyle w:val="Inhopg2"/>
+            <w:pStyle w:val="TOC2"/>
             <w:rPr>
               <w:rFonts w:asciiTheme="minorHAnsi" w:hAnsiTheme="minorHAnsi" w:cstheme="minorBidi"/>
               <w:noProof/>
@@ -2655,7 +2662,7 @@
         </w:p>
         <w:p>
           <w:pPr>
-            <w:pStyle w:val="Inhopg1"/>
+            <w:pStyle w:val="TOC1"/>
             <w:tabs>
               <w:tab w:val="right" w:leader="dot" w:pos="9062"/>
             </w:tabs>
@@ -2729,7 +2736,7 @@
         </w:p>
         <w:p>
           <w:pPr>
-            <w:pStyle w:val="Inhopg2"/>
+            <w:pStyle w:val="TOC2"/>
             <w:rPr>
               <w:rFonts w:asciiTheme="minorHAnsi" w:hAnsiTheme="minorHAnsi" w:cstheme="minorBidi"/>
               <w:noProof/>
@@ -2800,7 +2807,7 @@
         </w:p>
         <w:p>
           <w:pPr>
-            <w:pStyle w:val="Inhopg2"/>
+            <w:pStyle w:val="TOC2"/>
             <w:rPr>
               <w:rFonts w:asciiTheme="minorHAnsi" w:hAnsiTheme="minorHAnsi" w:cstheme="minorBidi"/>
               <w:noProof/>
@@ -2871,7 +2878,7 @@
         </w:p>
         <w:p>
           <w:pPr>
-            <w:pStyle w:val="Inhopg2"/>
+            <w:pStyle w:val="TOC2"/>
             <w:rPr>
               <w:rFonts w:asciiTheme="minorHAnsi" w:hAnsiTheme="minorHAnsi" w:cstheme="minorBidi"/>
               <w:noProof/>
@@ -2942,7 +2949,7 @@
         </w:p>
         <w:p>
           <w:pPr>
-            <w:pStyle w:val="Inhopg1"/>
+            <w:pStyle w:val="TOC1"/>
             <w:tabs>
               <w:tab w:val="right" w:leader="dot" w:pos="9062"/>
             </w:tabs>
@@ -3016,7 +3023,7 @@
         </w:p>
         <w:p>
           <w:pPr>
-            <w:pStyle w:val="Inhopg1"/>
+            <w:pStyle w:val="TOC1"/>
             <w:tabs>
               <w:tab w:val="right" w:leader="dot" w:pos="9062"/>
             </w:tabs>
@@ -3093,7 +3100,7 @@
     </w:p>
     <w:p>
       <w:pPr>
-        <w:pStyle w:val="Kop1"/>
+        <w:pStyle w:val="Heading1"/>
         <w:rPr>
           <w:rFonts w:eastAsia="Times New Roman"/>
           <w:lang w:val="en-US"/>
@@ -3143,7 +3150,25 @@
           <w:szCs w:val="24"/>
           <w:lang w:val="en-US"/>
         </w:rPr>
-        <w:t>illusion of a mathematical machine is quite compelling, It’s far easier</w:t>
+        <w:t xml:space="preserve">illusion of a mathematical machine is quite compelling, </w:t>
+      </w:r>
+      <w:proofErr w:type="gramStart"/>
+      <w:r>
+        <w:rPr>
+          <w:rFonts w:eastAsia="Times New Roman" w:cs="Times New Roman"/>
+          <w:szCs w:val="24"/>
+          <w:lang w:val="en-US"/>
+        </w:rPr>
+        <w:t>It’s</w:t>
+      </w:r>
+      <w:proofErr w:type="gramEnd"/>
+      <w:r>
+        <w:rPr>
+          <w:rFonts w:eastAsia="Times New Roman" w:cs="Times New Roman"/>
+          <w:szCs w:val="24"/>
+          <w:lang w:val="en-US"/>
+        </w:rPr>
+        <w:t xml:space="preserve"> far easier</w:t>
       </w:r>
       <w:r>
         <w:rPr>
@@ -3219,7 +3244,23 @@
           <w:szCs w:val="24"/>
           <w:lang w:val="en-US"/>
         </w:rPr>
-        <w:t xml:space="preserve"> and a multi-million dollar investigation</w:t>
+        <w:t xml:space="preserve"> and a multi-</w:t>
+      </w:r>
+      <w:r>
+        <w:rPr>
+          <w:rFonts w:eastAsia="Times New Roman" w:cs="Times New Roman"/>
+          <w:szCs w:val="24"/>
+          <w:lang w:val="en-US"/>
+        </w:rPr>
+        <w:t>million-dollar</w:t>
+      </w:r>
+      <w:r>
+        <w:rPr>
+          <w:rFonts w:eastAsia="Times New Roman" w:cs="Times New Roman"/>
+          <w:szCs w:val="24"/>
+          <w:lang w:val="en-US"/>
+        </w:rPr>
+        <w:t xml:space="preserve"> investigation</w:t>
       </w:r>
       <w:r>
         <w:rPr>
@@ -3401,7 +3442,23 @@
           <w:szCs w:val="24"/>
           <w:lang w:val="en-US"/>
         </w:rPr>
-        <w:t xml:space="preserve"> Also the storing and retrieving of NUMERIC and DECIMAL numbers to and from databases require lengthy calculations to convert the numbers, requiring precious CPU cycles.</w:t>
+        <w:t xml:space="preserve"> </w:t>
+      </w:r>
+      <w:r>
+        <w:rPr>
+          <w:rFonts w:eastAsia="Times New Roman" w:cs="Times New Roman"/>
+          <w:szCs w:val="24"/>
+          <w:lang w:val="en-US"/>
+        </w:rPr>
+        <w:t>Also,</w:t>
+      </w:r>
+      <w:r>
+        <w:rPr>
+          <w:rFonts w:eastAsia="Times New Roman" w:cs="Times New Roman"/>
+          <w:szCs w:val="24"/>
+          <w:lang w:val="en-US"/>
+        </w:rPr>
+        <w:t xml:space="preserve"> the storing and retrieving of NUMERIC and DECIMAL numbers to and from databases require lengthy calculations to convert the numbers, requiring precious CPU cycles.</w:t>
       </w:r>
     </w:p>
     <w:p>
@@ -3416,7 +3473,7 @@
     </w:p>
     <w:p>
       <w:pPr>
-        <w:pStyle w:val="Kop2"/>
+        <w:pStyle w:val="Heading2"/>
         <w:rPr>
           <w:rFonts w:eastAsia="Times New Roman"/>
           <w:lang w:val="en-US"/>
@@ -3428,9 +3485,18 @@
           <w:rFonts w:eastAsia="Times New Roman"/>
           <w:lang w:val="en-US"/>
         </w:rPr>
-        <w:t>The ODBC case</w:t>
+        <w:t xml:space="preserve">The ODBC </w:t>
+      </w:r>
+      <w:proofErr w:type="gramStart"/>
+      <w:r>
+        <w:rPr>
+          <w:rFonts w:eastAsia="Times New Roman"/>
+          <w:lang w:val="en-US"/>
+        </w:rPr>
+        <w:t>case</w:t>
       </w:r>
       <w:bookmarkEnd w:id="1"/>
+      <w:proofErr w:type="gramEnd"/>
     </w:p>
     <w:p>
       <w:pPr>
@@ -3611,7 +3677,7 @@
     </w:p>
     <w:p>
       <w:pPr>
-        <w:pStyle w:val="Kop1"/>
+        <w:pStyle w:val="Heading1"/>
         <w:rPr>
           <w:rFonts w:eastAsia="Times New Roman"/>
           <w:lang w:val="en-US"/>
@@ -3676,7 +3742,7 @@
     </w:p>
     <w:p>
       <w:pPr>
-        <w:pStyle w:val="Kop2"/>
+        <w:pStyle w:val="Heading2"/>
         <w:rPr>
           <w:rFonts w:eastAsia="Times New Roman"/>
           <w:lang w:val="en-US"/>
@@ -3754,7 +3820,7 @@
     </w:p>
     <w:p>
       <w:pPr>
-        <w:pStyle w:val="Kop2"/>
+        <w:pStyle w:val="Heading2"/>
         <w:rPr>
           <w:lang w:val="en-US"/>
         </w:rPr>
@@ -3778,12 +3844,26 @@
         <w:rPr>
           <w:lang w:val="en-US"/>
         </w:rPr>
-        <w:t>Fourth generation languages bonded to a specific database platform (e.g. INFORMIX-4GL) had a DECIMAL datatype as a built-in feature. Binary coded decimal calculations where the default on this platform. Which made it typically suited to build accounting software and store the results in a database.</w:t>
+        <w:t>Fourth generation languages bonded to a specific database platform (</w:t>
+      </w:r>
+      <w:proofErr w:type="gramStart"/>
+      <w:r>
+        <w:rPr>
+          <w:lang w:val="en-US"/>
+        </w:rPr>
+        <w:t>e.g.</w:t>
+      </w:r>
+      <w:proofErr w:type="gramEnd"/>
+      <w:r>
+        <w:rPr>
+          <w:lang w:val="en-US"/>
+        </w:rPr>
+        <w:t xml:space="preserve"> INFORMIX-4GL) had a DECIMAL datatype as a built-in feature. Binary coded decimal calculations where the default on this platform. Which made it typically suited to build accounting software and store the results in a database.</w:t>
       </w:r>
     </w:p>
     <w:p>
       <w:pPr>
-        <w:pStyle w:val="Kop2"/>
+        <w:pStyle w:val="Heading2"/>
         <w:rPr>
           <w:lang w:val="en-US"/>
         </w:rPr>
@@ -3863,12 +3943,26 @@
         <w:rPr>
           <w:lang w:val="en-US"/>
         </w:rPr>
-        <w:t>’ datatype with their implementation of the C++ language. And the language itself, not even through the process of the ISO standard, has ever featured such a datatype. So Borland was unique in this respect.</w:t>
+        <w:t xml:space="preserve">’ datatype with their implementation of the C++ language. And the language itself, not even through the process of the ISO standard, has ever featured such a datatype. </w:t>
+      </w:r>
+      <w:proofErr w:type="gramStart"/>
+      <w:r>
+        <w:rPr>
+          <w:lang w:val="en-US"/>
+        </w:rPr>
+        <w:t>So</w:t>
+      </w:r>
+      <w:proofErr w:type="gramEnd"/>
+      <w:r>
+        <w:rPr>
+          <w:lang w:val="en-US"/>
+        </w:rPr>
+        <w:t xml:space="preserve"> Borland was unique in this respect.</w:t>
       </w:r>
     </w:p>
     <w:p>
       <w:pPr>
-        <w:pStyle w:val="Kop2"/>
+        <w:pStyle w:val="Heading2"/>
         <w:rPr>
           <w:rFonts w:eastAsia="Times New Roman"/>
           <w:lang w:val="en-US"/>
@@ -4008,7 +4102,7 @@
     </w:p>
     <w:p>
       <w:pPr>
-        <w:pStyle w:val="Kop2"/>
+        <w:pStyle w:val="Heading2"/>
         <w:rPr>
           <w:rFonts w:eastAsia="Times New Roman"/>
           <w:lang w:val="en-US"/>
@@ -4039,7 +4133,7 @@
           <w:szCs w:val="24"/>
           <w:lang w:val="en-US"/>
         </w:rPr>
-        <w:t xml:space="preserve">After some searching in the mathematical realm, I found the arbitrary-floating-point (AFP) class of Henrik </w:t>
+        <w:t xml:space="preserve">After some searching in the mathematical realm, I found the arbitrary-floating-point (AFP) class of Henrik Vestermark. This library takes the approach of storing the mathematical mantissa and the fractional part </w:t>
       </w:r>
       <w:proofErr w:type="spellStart"/>
       <w:r>
@@ -4048,7 +4142,7 @@
           <w:szCs w:val="24"/>
           <w:lang w:val="en-US"/>
         </w:rPr>
-        <w:t>Vestermark</w:t>
+        <w:t>seperatly</w:t>
       </w:r>
       <w:proofErr w:type="spellEnd"/>
       <w:r>
@@ -4057,24 +4151,6 @@
           <w:szCs w:val="24"/>
           <w:lang w:val="en-US"/>
         </w:rPr>
-        <w:t xml:space="preserve">. This library takes the approach of storing the mathematical mantissa and the fractional part </w:t>
-      </w:r>
-      <w:proofErr w:type="spellStart"/>
-      <w:r>
-        <w:rPr>
-          <w:rFonts w:eastAsia="Times New Roman" w:cs="Times New Roman"/>
-          <w:szCs w:val="24"/>
-          <w:lang w:val="en-US"/>
-        </w:rPr>
-        <w:t>seperatly</w:t>
-      </w:r>
-      <w:proofErr w:type="spellEnd"/>
-      <w:r>
-        <w:rPr>
-          <w:rFonts w:eastAsia="Times New Roman" w:cs="Times New Roman"/>
-          <w:szCs w:val="24"/>
-          <w:lang w:val="en-US"/>
-        </w:rPr>
         <w:t xml:space="preserve">. </w:t>
       </w:r>
       <w:r>
@@ -4083,7 +4159,25 @@
           <w:szCs w:val="24"/>
           <w:lang w:val="en-US"/>
         </w:rPr>
-        <w:t>The fractional part is stored in a character array, and interpreted in each mathematical operation. As such it is a implementation of a precise binary-coded-decimal.</w:t>
+        <w:t xml:space="preserve">The fractional part is stored in a character array, and interpreted in each mathematical operation. As such it is </w:t>
+      </w:r>
+      <w:proofErr w:type="gramStart"/>
+      <w:r>
+        <w:rPr>
+          <w:rFonts w:eastAsia="Times New Roman" w:cs="Times New Roman"/>
+          <w:szCs w:val="24"/>
+          <w:lang w:val="en-US"/>
+        </w:rPr>
+        <w:t>a</w:t>
+      </w:r>
+      <w:proofErr w:type="gramEnd"/>
+      <w:r>
+        <w:rPr>
+          <w:rFonts w:eastAsia="Times New Roman" w:cs="Times New Roman"/>
+          <w:szCs w:val="24"/>
+          <w:lang w:val="en-US"/>
+        </w:rPr>
+        <w:t xml:space="preserve"> implementation of a precise binary-coded-decimal.</w:t>
       </w:r>
     </w:p>
     <w:p>
@@ -4117,7 +4211,25 @@
           <w:szCs w:val="24"/>
           <w:lang w:val="en-US"/>
         </w:rPr>
-        <w:t xml:space="preserve">the website of “Numerical  Methods at Work” at </w:t>
+        <w:t>the website of “</w:t>
+      </w:r>
+      <w:proofErr w:type="gramStart"/>
+      <w:r>
+        <w:rPr>
+          <w:rFonts w:eastAsia="Times New Roman" w:cs="Times New Roman"/>
+          <w:szCs w:val="24"/>
+          <w:lang w:val="en-US"/>
+        </w:rPr>
+        <w:t>Numerical  Methods</w:t>
+      </w:r>
+      <w:proofErr w:type="gramEnd"/>
+      <w:r>
+        <w:rPr>
+          <w:rFonts w:eastAsia="Times New Roman" w:cs="Times New Roman"/>
+          <w:szCs w:val="24"/>
+          <w:lang w:val="en-US"/>
+        </w:rPr>
+        <w:t xml:space="preserve"> at Work” at </w:t>
       </w:r>
       <w:hyperlink r:id="rId9" w:history="1">
         <w:r>
@@ -4169,7 +4281,7 @@
     </w:p>
     <w:p>
       <w:pPr>
-        <w:pStyle w:val="Kop2"/>
+        <w:pStyle w:val="Heading2"/>
         <w:rPr>
           <w:rFonts w:eastAsia="Times New Roman"/>
           <w:lang w:val="en-US"/>
@@ -4236,7 +4348,23 @@
           <w:szCs w:val="24"/>
           <w:lang w:val="en-US"/>
         </w:rPr>
-        <w:t>. The mantissa however is stored as a set of integers. In the current configuration 5 integers for 8 decimal positions each is used. Thus allowing for a mantissa of 40 positions. More than enough to even handle the most demanding database implementation (Oracle with 38 positions).</w:t>
+        <w:t xml:space="preserve">. The mantissa however is stored as a set of integers. In the current configuration 5 integers for 8 decimal positions each is used. </w:t>
+      </w:r>
+      <w:r>
+        <w:rPr>
+          <w:rFonts w:eastAsia="Times New Roman" w:cs="Times New Roman"/>
+          <w:szCs w:val="24"/>
+          <w:lang w:val="en-US"/>
+        </w:rPr>
+        <w:t>Thus,</w:t>
+      </w:r>
+      <w:r>
+        <w:rPr>
+          <w:rFonts w:eastAsia="Times New Roman" w:cs="Times New Roman"/>
+          <w:szCs w:val="24"/>
+          <w:lang w:val="en-US"/>
+        </w:rPr>
+        <w:t xml:space="preserve"> allowing for a mantissa of 40 positions. More than enough to even handle the most demanding database implementation (Oracle with 38 positions).</w:t>
       </w:r>
     </w:p>
     <w:p>
@@ -4387,7 +4515,7 @@
     </w:p>
     <w:p>
       <w:pPr>
-        <w:pStyle w:val="Kop1"/>
+        <w:pStyle w:val="Heading1"/>
         <w:rPr>
           <w:rFonts w:eastAsia="Times New Roman"/>
           <w:lang w:val="en-US"/>
@@ -4406,7 +4534,7 @@
     </w:p>
     <w:p>
       <w:pPr>
-        <w:pStyle w:val="Kop2"/>
+        <w:pStyle w:val="Heading2"/>
         <w:rPr>
           <w:rFonts w:eastAsia="Times New Roman"/>
           <w:lang w:val="en-US"/>
@@ -4504,7 +4632,7 @@
     </w:p>
     <w:p>
       <w:pPr>
-        <w:pStyle w:val="Kop2"/>
+        <w:pStyle w:val="Heading2"/>
         <w:rPr>
           <w:rFonts w:eastAsia="Times New Roman"/>
           <w:lang w:val="en-US"/>
@@ -4594,7 +4722,7 @@
     </w:p>
     <w:tbl>
       <w:tblPr>
-        <w:tblStyle w:val="Tabelraster"/>
+        <w:tblStyle w:val="TableGrid"/>
         <w:tblW w:w="0" w:type="auto"/>
         <w:tblLook w:val="04A0" w:firstRow="1" w:lastRow="0" w:firstColumn="1" w:lastColumn="0" w:noHBand="0" w:noVBand="1"/>
       </w:tblPr>
@@ -4622,7 +4750,23 @@
                 <w:szCs w:val="24"/>
                 <w:lang w:val="en-US"/>
               </w:rPr>
-              <w:t>// Made from an integer and a floating point number</w:t>
+              <w:t xml:space="preserve">// Made from an integer and a </w:t>
+            </w:r>
+            <w:r>
+              <w:rPr>
+                <w:rFonts w:eastAsia="Times New Roman" w:cs="Times New Roman"/>
+                <w:szCs w:val="24"/>
+                <w:lang w:val="en-US"/>
+              </w:rPr>
+              <w:t>floating-point</w:t>
+            </w:r>
+            <w:r>
+              <w:rPr>
+                <w:rFonts w:eastAsia="Times New Roman" w:cs="Times New Roman"/>
+                <w:szCs w:val="24"/>
+                <w:lang w:val="en-US"/>
+              </w:rPr>
+              <w:t xml:space="preserve"> number</w:t>
             </w:r>
           </w:p>
           <w:p>
@@ -4706,7 +4850,25 @@
                 <w:szCs w:val="24"/>
                 <w:lang w:val="en-US"/>
               </w:rPr>
-              <w:t xml:space="preserve"> num3 = num1 + num2;  // will</w:t>
+              <w:t xml:space="preserve"> num3 = num1 + num</w:t>
+            </w:r>
+            <w:proofErr w:type="gramStart"/>
+            <w:r>
+              <w:rPr>
+                <w:rFonts w:eastAsia="Times New Roman" w:cs="Times New Roman"/>
+                <w:szCs w:val="24"/>
+                <w:lang w:val="en-US"/>
+              </w:rPr>
+              <w:t>2;  /</w:t>
+            </w:r>
+            <w:proofErr w:type="gramEnd"/>
+            <w:r>
+              <w:rPr>
+                <w:rFonts w:eastAsia="Times New Roman" w:cs="Times New Roman"/>
+                <w:szCs w:val="24"/>
+                <w:lang w:val="en-US"/>
+              </w:rPr>
+              <w:t>/ will</w:t>
             </w:r>
             <w:r>
               <w:rPr>
@@ -4745,7 +4907,25 @@
           <w:szCs w:val="24"/>
           <w:lang w:val="en-US"/>
         </w:rPr>
-        <w:t xml:space="preserve">But also for strings and from other </w:t>
+        <w:t xml:space="preserve">But </w:t>
+      </w:r>
+      <w:proofErr w:type="gramStart"/>
+      <w:r>
+        <w:rPr>
+          <w:rFonts w:eastAsia="Times New Roman" w:cs="Times New Roman"/>
+          <w:szCs w:val="24"/>
+          <w:lang w:val="en-US"/>
+        </w:rPr>
+        <w:t>also</w:t>
+      </w:r>
+      <w:proofErr w:type="gramEnd"/>
+      <w:r>
+        <w:rPr>
+          <w:rFonts w:eastAsia="Times New Roman" w:cs="Times New Roman"/>
+          <w:szCs w:val="24"/>
+          <w:lang w:val="en-US"/>
+        </w:rPr>
+        <w:t xml:space="preserve"> for strings and from other </w:t>
       </w:r>
       <w:proofErr w:type="spellStart"/>
       <w:r>
@@ -4778,7 +4958,7 @@
     </w:p>
     <w:tbl>
       <w:tblPr>
-        <w:tblStyle w:val="Tabelraster"/>
+        <w:tblStyle w:val="TableGrid"/>
         <w:tblW w:w="0" w:type="auto"/>
         <w:tblLook w:val="04A0" w:firstRow="1" w:lastRow="0" w:firstColumn="1" w:lastColumn="0" w:noHBand="0" w:noVBand="1"/>
       </w:tblPr>
@@ -4908,7 +5088,25 @@
                 <w:szCs w:val="24"/>
                 <w:lang w:val="en-US"/>
               </w:rPr>
-              <w:t xml:space="preserve"> num6 = num4 + num5;  // will</w:t>
+              <w:t xml:space="preserve"> num6 = num4 + num</w:t>
+            </w:r>
+            <w:proofErr w:type="gramStart"/>
+            <w:r>
+              <w:rPr>
+                <w:rFonts w:eastAsia="Times New Roman" w:cs="Times New Roman"/>
+                <w:szCs w:val="24"/>
+                <w:lang w:val="en-US"/>
+              </w:rPr>
+              <w:t>5;  /</w:t>
+            </w:r>
+            <w:proofErr w:type="gramEnd"/>
+            <w:r>
+              <w:rPr>
+                <w:rFonts w:eastAsia="Times New Roman" w:cs="Times New Roman"/>
+                <w:szCs w:val="24"/>
+                <w:lang w:val="en-US"/>
+              </w:rPr>
+              <w:t>/ will</w:t>
             </w:r>
             <w:r>
               <w:rPr>
@@ -4960,7 +5158,7 @@
     </w:p>
     <w:p>
       <w:pPr>
-        <w:pStyle w:val="Lijstalinea"/>
+        <w:pStyle w:val="ListParagraph"/>
         <w:widowControl/>
         <w:numPr>
           <w:ilvl w:val="0"/>
@@ -4992,7 +5190,7 @@
     </w:p>
     <w:p>
       <w:pPr>
-        <w:pStyle w:val="Lijstalinea"/>
+        <w:pStyle w:val="ListParagraph"/>
         <w:widowControl/>
         <w:numPr>
           <w:ilvl w:val="0"/>
@@ -5016,7 +5214,7 @@
     </w:p>
     <w:p>
       <w:pPr>
-        <w:pStyle w:val="Lijstalinea"/>
+        <w:pStyle w:val="ListParagraph"/>
         <w:widowControl/>
         <w:numPr>
           <w:ilvl w:val="0"/>
@@ -5058,7 +5256,7 @@
     </w:p>
     <w:p>
       <w:pPr>
-        <w:pStyle w:val="Lijstalinea"/>
+        <w:pStyle w:val="ListParagraph"/>
         <w:widowControl/>
         <w:numPr>
           <w:ilvl w:val="0"/>
@@ -5100,7 +5298,7 @@
     </w:p>
     <w:p>
       <w:pPr>
-        <w:pStyle w:val="Lijstalinea"/>
+        <w:pStyle w:val="ListParagraph"/>
         <w:widowControl/>
         <w:numPr>
           <w:ilvl w:val="0"/>
@@ -5142,7 +5340,7 @@
     </w:p>
     <w:p>
       <w:pPr>
-        <w:pStyle w:val="Lijstalinea"/>
+        <w:pStyle w:val="ListParagraph"/>
         <w:widowControl/>
         <w:numPr>
           <w:ilvl w:val="0"/>
@@ -5239,7 +5437,7 @@
     </w:p>
     <w:p>
       <w:pPr>
-        <w:pStyle w:val="Lijstalinea"/>
+        <w:pStyle w:val="ListParagraph"/>
         <w:widowControl/>
         <w:numPr>
           <w:ilvl w:val="0"/>
@@ -5313,7 +5511,7 @@
     </w:p>
     <w:p>
       <w:pPr>
-        <w:pStyle w:val="Lijstalinea"/>
+        <w:pStyle w:val="ListParagraph"/>
         <w:widowControl/>
         <w:numPr>
           <w:ilvl w:val="0"/>
@@ -5409,7 +5607,7 @@
     </w:p>
     <w:p>
       <w:pPr>
-        <w:pStyle w:val="Lijstalinea"/>
+        <w:pStyle w:val="ListParagraph"/>
         <w:widowControl/>
         <w:numPr>
           <w:ilvl w:val="0"/>
@@ -5483,7 +5681,7 @@
     </w:p>
     <w:p>
       <w:pPr>
-        <w:pStyle w:val="Lijstalinea"/>
+        <w:pStyle w:val="ListParagraph"/>
         <w:widowControl/>
         <w:numPr>
           <w:ilvl w:val="0"/>
@@ -5524,7 +5722,7 @@
     </w:p>
     <w:p>
       <w:pPr>
-        <w:pStyle w:val="Lijstalinea"/>
+        <w:pStyle w:val="ListParagraph"/>
         <w:widowControl/>
         <w:numPr>
           <w:ilvl w:val="0"/>
@@ -5576,7 +5774,7 @@
     </w:p>
     <w:p>
       <w:pPr>
-        <w:pStyle w:val="Lijstalinea"/>
+        <w:pStyle w:val="ListParagraph"/>
         <w:widowControl/>
         <w:numPr>
           <w:ilvl w:val="0"/>
@@ -5604,7 +5802,7 @@
     </w:p>
     <w:p>
       <w:pPr>
-        <w:pStyle w:val="Lijstalinea"/>
+        <w:pStyle w:val="ListParagraph"/>
         <w:widowControl/>
         <w:numPr>
           <w:ilvl w:val="0"/>
@@ -5631,7 +5829,7 @@
     </w:p>
     <w:p>
       <w:pPr>
-        <w:pStyle w:val="Kop2"/>
+        <w:pStyle w:val="Heading2"/>
         <w:rPr>
           <w:rFonts w:eastAsia="Times New Roman"/>
           <w:lang w:val="en-US"/>
@@ -5685,7 +5883,7 @@
     </w:p>
     <w:p>
       <w:pPr>
-        <w:pStyle w:val="Lijstalinea"/>
+        <w:pStyle w:val="ListParagraph"/>
         <w:widowControl/>
         <w:numPr>
           <w:ilvl w:val="0"/>
@@ -5714,16 +5912,14 @@
         <w:tab/>
         <w:t xml:space="preserve">The </w:t>
       </w:r>
-      <w:proofErr w:type="spellStart"/>
-      <w:r>
-        <w:rPr>
-          <w:rFonts w:eastAsia="Times New Roman" w:cs="Times New Roman"/>
-          <w:szCs w:val="24"/>
-          <w:lang w:val="en-US"/>
-        </w:rPr>
-        <w:t>well known</w:t>
-      </w:r>
-      <w:proofErr w:type="spellEnd"/>
+      <w:r>
+        <w:rPr>
+          <w:rFonts w:eastAsia="Times New Roman" w:cs="Times New Roman"/>
+          <w:szCs w:val="24"/>
+          <w:lang w:val="en-US"/>
+        </w:rPr>
+        <w:t>well-known</w:t>
+      </w:r>
       <w:r>
         <w:rPr>
           <w:rFonts w:eastAsia="Times New Roman" w:cs="Times New Roman"/>
@@ -5735,7 +5931,7 @@
     </w:p>
     <w:p>
       <w:pPr>
-        <w:pStyle w:val="Lijstalinea"/>
+        <w:pStyle w:val="ListParagraph"/>
         <w:widowControl/>
         <w:numPr>
           <w:ilvl w:val="0"/>
@@ -5767,7 +5963,7 @@
     </w:p>
     <w:p>
       <w:pPr>
-        <w:pStyle w:val="Lijstalinea"/>
+        <w:pStyle w:val="ListParagraph"/>
         <w:widowControl/>
         <w:numPr>
           <w:ilvl w:val="0"/>
@@ -5838,25 +6034,23 @@
           <w:szCs w:val="24"/>
           <w:lang w:val="en-US"/>
         </w:rPr>
-        <w:t xml:space="preserve"> Here are a few simple examples to show </w:t>
-      </w:r>
-      <w:proofErr w:type="spellStart"/>
-      <w:r>
-        <w:rPr>
-          <w:rFonts w:eastAsia="Times New Roman" w:cs="Times New Roman"/>
-          <w:szCs w:val="24"/>
-          <w:lang w:val="en-US"/>
-        </w:rPr>
-        <w:t>there</w:t>
-      </w:r>
-      <w:proofErr w:type="spellEnd"/>
-      <w:r>
-        <w:rPr>
-          <w:rFonts w:eastAsia="Times New Roman" w:cs="Times New Roman"/>
-          <w:szCs w:val="24"/>
-          <w:lang w:val="en-US"/>
-        </w:rPr>
-        <w:t xml:space="preserve"> use.</w:t>
+        <w:t xml:space="preserve"> Here are a few simple examples to show the</w:t>
+      </w:r>
+      <w:r>
+        <w:rPr>
+          <w:rFonts w:eastAsia="Times New Roman" w:cs="Times New Roman"/>
+          <w:szCs w:val="24"/>
+          <w:lang w:val="en-US"/>
+        </w:rPr>
+        <w:t>i</w:t>
+      </w:r>
+      <w:r>
+        <w:rPr>
+          <w:rFonts w:eastAsia="Times New Roman" w:cs="Times New Roman"/>
+          <w:szCs w:val="24"/>
+          <w:lang w:val="en-US"/>
+        </w:rPr>
+        <w:t>r use.</w:t>
       </w:r>
     </w:p>
     <w:p>
@@ -5871,7 +6065,7 @@
     </w:p>
     <w:tbl>
       <w:tblPr>
-        <w:tblStyle w:val="Tabelraster"/>
+        <w:tblStyle w:val="TableGrid"/>
         <w:tblW w:w="0" w:type="auto"/>
         <w:tblLook w:val="04A0" w:firstRow="1" w:lastRow="0" w:firstColumn="1" w:lastColumn="0" w:noHBand="0" w:noVBand="1"/>
       </w:tblPr>
@@ -5943,15 +6137,33 @@
                 <w:szCs w:val="24"/>
                 <w:lang w:val="en-US"/>
               </w:rPr>
-              <w:t>ratio = 2 * PI</w:t>
-            </w:r>
-            <w:r>
-              <w:rPr>
-                <w:rFonts w:eastAsia="Times New Roman" w:cs="Times New Roman"/>
-                <w:szCs w:val="24"/>
-                <w:lang w:val="en-US"/>
-              </w:rPr>
-              <w:t>()</w:t>
+              <w:t xml:space="preserve">ratio = 2 * </w:t>
+            </w:r>
+            <w:proofErr w:type="gramStart"/>
+            <w:r>
+              <w:rPr>
+                <w:rFonts w:eastAsia="Times New Roman" w:cs="Times New Roman"/>
+                <w:szCs w:val="24"/>
+                <w:lang w:val="en-US"/>
+              </w:rPr>
+              <w:t>PI</w:t>
+            </w:r>
+            <w:r>
+              <w:rPr>
+                <w:rFonts w:eastAsia="Times New Roman" w:cs="Times New Roman"/>
+                <w:szCs w:val="24"/>
+                <w:lang w:val="en-US"/>
+              </w:rPr>
+              <w:t>(</w:t>
+            </w:r>
+            <w:proofErr w:type="gramEnd"/>
+            <w:r>
+              <w:rPr>
+                <w:rFonts w:eastAsia="Times New Roman" w:cs="Times New Roman"/>
+                <w:szCs w:val="24"/>
+                <w:lang w:val="en-US"/>
+              </w:rPr>
+              <w:t>)</w:t>
             </w:r>
             <w:r>
               <w:rPr>
@@ -5998,6 +6210,7 @@
               <w:t xml:space="preserve">quart = </w:t>
             </w:r>
             <w:proofErr w:type="spellStart"/>
+            <w:proofErr w:type="gramStart"/>
             <w:r>
               <w:rPr>
                 <w:rFonts w:eastAsia="Times New Roman" w:cs="Times New Roman"/>
@@ -6013,7 +6226,16 @@
                 <w:szCs w:val="24"/>
                 <w:lang w:val="en-US"/>
               </w:rPr>
-              <w:t>::PI</w:t>
+              <w:t>::</w:t>
+            </w:r>
+            <w:proofErr w:type="gramEnd"/>
+            <w:r>
+              <w:rPr>
+                <w:rFonts w:eastAsia="Times New Roman" w:cs="Times New Roman"/>
+                <w:szCs w:val="24"/>
+                <w:lang w:val="en-US"/>
+              </w:rPr>
+              <w:t>PI</w:t>
             </w:r>
             <w:r>
               <w:rPr>
@@ -6079,7 +6301,7 @@
     </w:tbl>
     <w:p>
       <w:pPr>
-        <w:pStyle w:val="Kop2"/>
+        <w:pStyle w:val="Heading2"/>
         <w:rPr>
           <w:rFonts w:eastAsia="Times New Roman"/>
           <w:lang w:val="en-US"/>
@@ -6187,7 +6409,7 @@
     </w:p>
     <w:tbl>
       <w:tblPr>
-        <w:tblStyle w:val="Tabelraster"/>
+        <w:tblStyle w:val="TableGrid"/>
         <w:tblW w:w="0" w:type="auto"/>
         <w:tblLook w:val="04A0" w:firstRow="1" w:lastRow="0" w:firstColumn="1" w:lastColumn="0" w:noHBand="0" w:noVBand="1"/>
       </w:tblPr>
@@ -6271,6 +6493,7 @@
               <w:t xml:space="preserve">a = </w:t>
             </w:r>
             <w:proofErr w:type="spellStart"/>
+            <w:proofErr w:type="gramStart"/>
             <w:r>
               <w:rPr>
                 <w:rFonts w:eastAsia="Times New Roman" w:cs="Times New Roman"/>
@@ -6286,7 +6509,16 @@
                 <w:szCs w:val="24"/>
                 <w:lang w:val="en-US"/>
               </w:rPr>
-              <w:t>();</w:t>
+              <w:t>(</w:t>
+            </w:r>
+            <w:proofErr w:type="gramEnd"/>
+            <w:r>
+              <w:rPr>
+                <w:rFonts w:eastAsia="Times New Roman" w:cs="Times New Roman"/>
+                <w:szCs w:val="24"/>
+                <w:lang w:val="en-US"/>
+              </w:rPr>
+              <w:t>);</w:t>
             </w:r>
           </w:p>
           <w:p>
@@ -6322,7 +6554,25 @@
                 <w:szCs w:val="24"/>
                 <w:lang w:val="en-US"/>
               </w:rPr>
-              <w:t xml:space="preserve">a *= b;    // a = b + (2 * </w:t>
+              <w:t xml:space="preserve">a *= </w:t>
+            </w:r>
+            <w:proofErr w:type="gramStart"/>
+            <w:r>
+              <w:rPr>
+                <w:rFonts w:eastAsia="Times New Roman" w:cs="Times New Roman"/>
+                <w:szCs w:val="24"/>
+                <w:lang w:val="en-US"/>
+              </w:rPr>
+              <w:t xml:space="preserve">b;   </w:t>
+            </w:r>
+            <w:proofErr w:type="gramEnd"/>
+            <w:r>
+              <w:rPr>
+                <w:rFonts w:eastAsia="Times New Roman" w:cs="Times New Roman"/>
+                <w:szCs w:val="24"/>
+                <w:lang w:val="en-US"/>
+              </w:rPr>
+              <w:t xml:space="preserve"> // a = b + (2 * </w:t>
             </w:r>
             <w:proofErr w:type="spellStart"/>
             <w:r>
@@ -6348,7 +6598,7 @@
     </w:tbl>
     <w:p>
       <w:pPr>
-        <w:pStyle w:val="Kop2"/>
+        <w:pStyle w:val="Heading2"/>
         <w:rPr>
           <w:rFonts w:eastAsia="Times New Roman"/>
           <w:lang w:val="en-US"/>
@@ -6412,7 +6662,7 @@
     </w:p>
     <w:tbl>
       <w:tblPr>
-        <w:tblStyle w:val="Tabelraster"/>
+        <w:tblStyle w:val="TableGrid"/>
         <w:tblW w:w="0" w:type="auto"/>
         <w:tblLook w:val="04A0" w:firstRow="1" w:lastRow="0" w:firstColumn="1" w:lastColumn="0" w:noHBand="0" w:noVBand="1"/>
       </w:tblPr>
@@ -6528,7 +6778,7 @@
     </w:tbl>
     <w:p>
       <w:pPr>
-        <w:pStyle w:val="Kop2"/>
+        <w:pStyle w:val="Heading2"/>
         <w:rPr>
           <w:rFonts w:eastAsia="Times New Roman"/>
           <w:lang w:val="en-US"/>
@@ -6559,7 +6809,25 @@
           <w:szCs w:val="24"/>
           <w:lang w:val="en-US"/>
         </w:rPr>
-        <w:t xml:space="preserve">The standard mathematical operators ‘+’ (addition), ‘-‘ (subtraction), ‘*’ (multiplication), ‘/’ (division) and ‘%’ (modulo) are implemented for the </w:t>
+        <w:t>The standard mathematical operators ‘+’ (addition), ‘</w:t>
+      </w:r>
+      <w:proofErr w:type="gramStart"/>
+      <w:r>
+        <w:rPr>
+          <w:rFonts w:eastAsia="Times New Roman" w:cs="Times New Roman"/>
+          <w:szCs w:val="24"/>
+          <w:lang w:val="en-US"/>
+        </w:rPr>
+        <w:t>-‘ (</w:t>
+      </w:r>
+      <w:proofErr w:type="gramEnd"/>
+      <w:r>
+        <w:rPr>
+          <w:rFonts w:eastAsia="Times New Roman" w:cs="Times New Roman"/>
+          <w:szCs w:val="24"/>
+          <w:lang w:val="en-US"/>
+        </w:rPr>
+        <w:t xml:space="preserve">subtraction), ‘*’ (multiplication), ‘/’ (division) and ‘%’ (modulo) are implemented for the </w:t>
       </w:r>
       <w:proofErr w:type="spellStart"/>
       <w:r>
@@ -6638,7 +6906,7 @@
     </w:p>
     <w:tbl>
       <w:tblPr>
-        <w:tblStyle w:val="Tabelraster"/>
+        <w:tblStyle w:val="TableGrid"/>
         <w:tblW w:w="0" w:type="auto"/>
         <w:tblLook w:val="04A0" w:firstRow="1" w:lastRow="0" w:firstColumn="1" w:lastColumn="0" w:noHBand="0" w:noVBand="1"/>
       </w:tblPr>
@@ -6690,7 +6958,25 @@
                 <w:szCs w:val="24"/>
                 <w:lang w:val="en-US"/>
               </w:rPr>
-              <w:t>from a std::vector</w:t>
+              <w:t xml:space="preserve">from a </w:t>
+            </w:r>
+            <w:proofErr w:type="gramStart"/>
+            <w:r>
+              <w:rPr>
+                <w:rFonts w:eastAsia="Times New Roman" w:cs="Times New Roman"/>
+                <w:szCs w:val="24"/>
+                <w:lang w:val="en-US"/>
+              </w:rPr>
+              <w:t>std::</w:t>
+            </w:r>
+            <w:proofErr w:type="gramEnd"/>
+            <w:r>
+              <w:rPr>
+                <w:rFonts w:eastAsia="Times New Roman" w:cs="Times New Roman"/>
+                <w:szCs w:val="24"/>
+                <w:lang w:val="en-US"/>
+              </w:rPr>
+              <w:t>vector</w:t>
             </w:r>
             <w:r>
               <w:rPr>
@@ -6719,6 +7005,7 @@
               <w:t xml:space="preserve">// Where </w:t>
             </w:r>
             <w:proofErr w:type="spellStart"/>
+            <w:proofErr w:type="gramStart"/>
             <w:r>
               <w:rPr>
                 <w:rFonts w:eastAsia="Times New Roman" w:cs="Times New Roman"/>
@@ -6734,7 +7021,16 @@
                 <w:szCs w:val="24"/>
                 <w:lang w:val="en-US"/>
               </w:rPr>
-              <w:t xml:space="preserve">() and </w:t>
+              <w:t>(</w:t>
+            </w:r>
+            <w:proofErr w:type="gramEnd"/>
+            <w:r>
+              <w:rPr>
+                <w:rFonts w:eastAsia="Times New Roman" w:cs="Times New Roman"/>
+                <w:szCs w:val="24"/>
+                <w:lang w:val="en-US"/>
+              </w:rPr>
+              <w:t xml:space="preserve">) and </w:t>
             </w:r>
             <w:proofErr w:type="spellStart"/>
             <w:r>
@@ -6818,13 +7114,23 @@
                 <w:lang w:val="en-US"/>
               </w:rPr>
             </w:pPr>
-            <w:r>
-              <w:rPr>
-                <w:rFonts w:eastAsia="Times New Roman" w:cs="Times New Roman"/>
-                <w:szCs w:val="24"/>
-                <w:lang w:val="en-US"/>
-              </w:rPr>
-              <w:t xml:space="preserve">for(auto&amp; obj : </w:t>
+            <w:proofErr w:type="gramStart"/>
+            <w:r>
+              <w:rPr>
+                <w:rFonts w:eastAsia="Times New Roman" w:cs="Times New Roman"/>
+                <w:szCs w:val="24"/>
+                <w:lang w:val="en-US"/>
+              </w:rPr>
+              <w:t>for(</w:t>
+            </w:r>
+            <w:proofErr w:type="gramEnd"/>
+            <w:r>
+              <w:rPr>
+                <w:rFonts w:eastAsia="Times New Roman" w:cs="Times New Roman"/>
+                <w:szCs w:val="24"/>
+                <w:lang w:val="en-US"/>
+              </w:rPr>
+              <w:t xml:space="preserve">auto&amp; obj : </w:t>
             </w:r>
             <w:proofErr w:type="spellStart"/>
             <w:r>
@@ -6881,6 +7187,7 @@
               <w:t xml:space="preserve">   total += </w:t>
             </w:r>
             <w:proofErr w:type="spellStart"/>
+            <w:proofErr w:type="gramStart"/>
             <w:r>
               <w:rPr>
                 <w:rFonts w:eastAsia="Times New Roman" w:cs="Times New Roman"/>
@@ -6890,6 +7197,7 @@
               <w:t>obj.GetPrice</w:t>
             </w:r>
             <w:proofErr w:type="spellEnd"/>
+            <w:proofErr w:type="gramEnd"/>
             <w:r>
               <w:rPr>
                 <w:rFonts w:eastAsia="Times New Roman" w:cs="Times New Roman"/>
@@ -6971,6 +7279,7 @@
               <w:t>(int)</w:t>
             </w:r>
             <w:proofErr w:type="spellStart"/>
+            <w:proofErr w:type="gramStart"/>
             <w:r>
               <w:rPr>
                 <w:rFonts w:eastAsia="Times New Roman" w:cs="Times New Roman"/>
@@ -6980,6 +7289,7 @@
               <w:t>objectlist.count</w:t>
             </w:r>
             <w:proofErr w:type="spellEnd"/>
+            <w:proofErr w:type="gramEnd"/>
             <w:r>
               <w:rPr>
                 <w:rFonts w:eastAsia="Times New Roman" w:cs="Times New Roman"/>
@@ -6998,13 +7308,23 @@
                 <w:lang w:val="en-US"/>
               </w:rPr>
             </w:pPr>
-            <w:r>
-              <w:rPr>
-                <w:rFonts w:eastAsia="Times New Roman" w:cs="Times New Roman"/>
-                <w:szCs w:val="24"/>
-                <w:lang w:val="en-US"/>
-              </w:rPr>
-              <w:t>if(average &gt; 400.0)</w:t>
+            <w:proofErr w:type="gramStart"/>
+            <w:r>
+              <w:rPr>
+                <w:rFonts w:eastAsia="Times New Roman" w:cs="Times New Roman"/>
+                <w:szCs w:val="24"/>
+                <w:lang w:val="en-US"/>
+              </w:rPr>
+              <w:t>if(</w:t>
+            </w:r>
+            <w:proofErr w:type="gramEnd"/>
+            <w:r>
+              <w:rPr>
+                <w:rFonts w:eastAsia="Times New Roman" w:cs="Times New Roman"/>
+                <w:szCs w:val="24"/>
+                <w:lang w:val="en-US"/>
+              </w:rPr>
+              <w:t>average &gt; 400.0)</w:t>
             </w:r>
           </w:p>
           <w:p>
@@ -7084,7 +7404,7 @@
     </w:tbl>
     <w:p>
       <w:pPr>
-        <w:pStyle w:val="Kop2"/>
+        <w:pStyle w:val="Heading2"/>
         <w:rPr>
           <w:rFonts w:eastAsia="Times New Roman"/>
           <w:lang w:val="en-US"/>
@@ -7115,7 +7435,25 @@
           <w:szCs w:val="24"/>
           <w:lang w:val="en-US"/>
         </w:rPr>
-        <w:t xml:space="preserve">All typical comparison operators like equal (==), not-equal (!=), smaller (&lt;), smaller-than-or-equal-to (&lt;=), greater (&gt;) and greater-than-or-equal-to (&gt;=) are implemented for the </w:t>
+        <w:t xml:space="preserve">All typical comparison operators like equal (==), not-equal </w:t>
+      </w:r>
+      <w:proofErr w:type="gramStart"/>
+      <w:r>
+        <w:rPr>
+          <w:rFonts w:eastAsia="Times New Roman" w:cs="Times New Roman"/>
+          <w:szCs w:val="24"/>
+          <w:lang w:val="en-US"/>
+        </w:rPr>
+        <w:t>(!=</w:t>
+      </w:r>
+      <w:proofErr w:type="gramEnd"/>
+      <w:r>
+        <w:rPr>
+          <w:rFonts w:eastAsia="Times New Roman" w:cs="Times New Roman"/>
+          <w:szCs w:val="24"/>
+          <w:lang w:val="en-US"/>
+        </w:rPr>
+        <w:t xml:space="preserve">), smaller (&lt;), smaller-than-or-equal-to (&lt;=), greater (&gt;) and greater-than-or-equal-to (&gt;=) are implemented for the </w:t>
       </w:r>
       <w:proofErr w:type="spellStart"/>
       <w:r>
@@ -7156,7 +7494,7 @@
     </w:p>
     <w:p>
       <w:pPr>
-        <w:pStyle w:val="Kop2"/>
+        <w:pStyle w:val="Heading2"/>
         <w:rPr>
           <w:rFonts w:eastAsia="Times New Roman"/>
           <w:lang w:val="en-US"/>
@@ -7187,25 +7525,25 @@
           <w:szCs w:val="24"/>
           <w:lang w:val="en-US"/>
         </w:rPr>
-        <w:t xml:space="preserve">The C library contains a number of mathematical functions that are solely implemented in the ‘double’ basic datatype. An example of these is e.g. “pow” for the taking of a power. These functions are implemented as </w:t>
-      </w:r>
-      <w:proofErr w:type="spellStart"/>
-      <w:r>
-        <w:rPr>
-          <w:rFonts w:eastAsia="Times New Roman" w:cs="Times New Roman"/>
-          <w:szCs w:val="24"/>
-          <w:lang w:val="en-US"/>
-        </w:rPr>
-        <w:t>statical</w:t>
-      </w:r>
-      <w:proofErr w:type="spellEnd"/>
-      <w:r>
-        <w:rPr>
-          <w:rFonts w:eastAsia="Times New Roman" w:cs="Times New Roman"/>
-          <w:szCs w:val="24"/>
-          <w:lang w:val="en-US"/>
-        </w:rPr>
-        <w:t xml:space="preserve"> functions with </w:t>
+        <w:t xml:space="preserve">The C library contains a number of mathematical functions that are solely implemented in the ‘double’ basic datatype. An example of these is </w:t>
+      </w:r>
+      <w:proofErr w:type="gramStart"/>
+      <w:r>
+        <w:rPr>
+          <w:rFonts w:eastAsia="Times New Roman" w:cs="Times New Roman"/>
+          <w:szCs w:val="24"/>
+          <w:lang w:val="en-US"/>
+        </w:rPr>
+        <w:t>e.g.</w:t>
+      </w:r>
+      <w:proofErr w:type="gramEnd"/>
+      <w:r>
+        <w:rPr>
+          <w:rFonts w:eastAsia="Times New Roman" w:cs="Times New Roman"/>
+          <w:szCs w:val="24"/>
+          <w:lang w:val="en-US"/>
+        </w:rPr>
+        <w:t xml:space="preserve"> “pow” for the taking of a power. These functions are implemented as statical functions with </w:t>
       </w:r>
       <w:proofErr w:type="spellStart"/>
       <w:r>
@@ -7300,7 +7638,7 @@
     </w:p>
     <w:tbl>
       <w:tblPr>
-        <w:tblStyle w:val="Lijsttabel3-Accent1"/>
+        <w:tblStyle w:val="ListTable3-Accent1"/>
         <w:tblW w:w="0" w:type="auto"/>
         <w:tblLook w:val="04A0" w:firstRow="1" w:lastRow="0" w:firstColumn="1" w:lastColumn="0" w:noHBand="0" w:noVBand="1"/>
       </w:tblPr>
@@ -7539,7 +7877,25 @@
                 <w:szCs w:val="24"/>
                 <w:lang w:val="en-US"/>
               </w:rPr>
-              <w:t xml:space="preserve"> Floor() const;</w:t>
+              <w:t xml:space="preserve"> </w:t>
+            </w:r>
+            <w:proofErr w:type="gramStart"/>
+            <w:r>
+              <w:rPr>
+                <w:rFonts w:eastAsia="Times New Roman" w:cs="Times New Roman"/>
+                <w:szCs w:val="24"/>
+                <w:lang w:val="en-US"/>
+              </w:rPr>
+              <w:t>Floor(</w:t>
+            </w:r>
+            <w:proofErr w:type="gramEnd"/>
+            <w:r>
+              <w:rPr>
+                <w:rFonts w:eastAsia="Times New Roman" w:cs="Times New Roman"/>
+                <w:szCs w:val="24"/>
+                <w:lang w:val="en-US"/>
+              </w:rPr>
+              <w:t>) const;</w:t>
             </w:r>
           </w:p>
         </w:tc>
@@ -7669,7 +8025,25 @@
                 <w:szCs w:val="24"/>
                 <w:lang w:val="en-US"/>
               </w:rPr>
-              <w:t xml:space="preserve"> Ceiling() const;</w:t>
+              <w:t xml:space="preserve"> </w:t>
+            </w:r>
+            <w:proofErr w:type="gramStart"/>
+            <w:r>
+              <w:rPr>
+                <w:rFonts w:eastAsia="Times New Roman" w:cs="Times New Roman"/>
+                <w:szCs w:val="24"/>
+                <w:lang w:val="en-US"/>
+              </w:rPr>
+              <w:t>Ceiling(</w:t>
+            </w:r>
+            <w:proofErr w:type="gramEnd"/>
+            <w:r>
+              <w:rPr>
+                <w:rFonts w:eastAsia="Times New Roman" w:cs="Times New Roman"/>
+                <w:szCs w:val="24"/>
+                <w:lang w:val="en-US"/>
+              </w:rPr>
+              <w:t>) const;</w:t>
             </w:r>
           </w:p>
         </w:tc>
@@ -7801,6 +8175,7 @@
               <w:t xml:space="preserve"> </w:t>
             </w:r>
             <w:proofErr w:type="spellStart"/>
+            <w:proofErr w:type="gramStart"/>
             <w:r>
               <w:rPr>
                 <w:rFonts w:eastAsia="Times New Roman" w:cs="Times New Roman"/>
@@ -7816,7 +8191,16 @@
                 <w:szCs w:val="24"/>
                 <w:lang w:val="en-US"/>
               </w:rPr>
-              <w:t>() const;</w:t>
+              <w:t>(</w:t>
+            </w:r>
+            <w:proofErr w:type="gramEnd"/>
+            <w:r>
+              <w:rPr>
+                <w:rFonts w:eastAsia="Times New Roman" w:cs="Times New Roman"/>
+                <w:szCs w:val="24"/>
+                <w:lang w:val="en-US"/>
+              </w:rPr>
+              <w:t>) const;</w:t>
             </w:r>
           </w:p>
         </w:tc>
@@ -7949,6 +8333,7 @@
               <w:t xml:space="preserve"> </w:t>
             </w:r>
             <w:proofErr w:type="spellStart"/>
+            <w:proofErr w:type="gramStart"/>
             <w:r>
               <w:rPr>
                 <w:rFonts w:eastAsia="Times New Roman" w:cs="Times New Roman"/>
@@ -7964,7 +8349,16 @@
                 <w:szCs w:val="24"/>
                 <w:lang w:val="en-US"/>
               </w:rPr>
-              <w:t>() const;</w:t>
+              <w:t>(</w:t>
+            </w:r>
+            <w:proofErr w:type="gramEnd"/>
+            <w:r>
+              <w:rPr>
+                <w:rFonts w:eastAsia="Times New Roman" w:cs="Times New Roman"/>
+                <w:szCs w:val="24"/>
+                <w:lang w:val="en-US"/>
+              </w:rPr>
+              <w:t>) const;</w:t>
             </w:r>
           </w:p>
         </w:tc>
@@ -8231,7 +8625,25 @@
                 <w:szCs w:val="24"/>
                 <w:lang w:val="en-US"/>
               </w:rPr>
-              <w:t xml:space="preserve"> Log() const;</w:t>
+              <w:t xml:space="preserve"> </w:t>
+            </w:r>
+            <w:proofErr w:type="gramStart"/>
+            <w:r>
+              <w:rPr>
+                <w:rFonts w:eastAsia="Times New Roman" w:cs="Times New Roman"/>
+                <w:szCs w:val="24"/>
+                <w:lang w:val="en-US"/>
+              </w:rPr>
+              <w:t>Log(</w:t>
+            </w:r>
+            <w:proofErr w:type="gramEnd"/>
+            <w:r>
+              <w:rPr>
+                <w:rFonts w:eastAsia="Times New Roman" w:cs="Times New Roman"/>
+                <w:szCs w:val="24"/>
+                <w:lang w:val="en-US"/>
+              </w:rPr>
+              <w:t>) const;</w:t>
             </w:r>
           </w:p>
         </w:tc>
@@ -8384,7 +8796,25 @@
                 <w:szCs w:val="24"/>
                 <w:lang w:val="en-US"/>
               </w:rPr>
-              <w:t xml:space="preserve"> Exp() const;</w:t>
+              <w:t xml:space="preserve"> </w:t>
+            </w:r>
+            <w:proofErr w:type="gramStart"/>
+            <w:r>
+              <w:rPr>
+                <w:rFonts w:eastAsia="Times New Roman" w:cs="Times New Roman"/>
+                <w:szCs w:val="24"/>
+                <w:lang w:val="en-US"/>
+              </w:rPr>
+              <w:t>Exp(</w:t>
+            </w:r>
+            <w:proofErr w:type="gramEnd"/>
+            <w:r>
+              <w:rPr>
+                <w:rFonts w:eastAsia="Times New Roman" w:cs="Times New Roman"/>
+                <w:szCs w:val="24"/>
+                <w:lang w:val="en-US"/>
+              </w:rPr>
+              <w:t>) const;</w:t>
             </w:r>
           </w:p>
         </w:tc>
@@ -8478,6 +8908,7 @@
               <w:t>(</w:t>
             </w:r>
             <w:proofErr w:type="spellStart"/>
+            <w:proofErr w:type="gramStart"/>
             <w:r>
               <w:rPr>
                 <w:rFonts w:eastAsia="Times New Roman" w:cs="Times New Roman"/>
@@ -8487,6 +8918,7 @@
               <w:t>bcd,bcd</w:t>
             </w:r>
             <w:proofErr w:type="spellEnd"/>
+            <w:proofErr w:type="gramEnd"/>
             <w:r>
               <w:rPr>
                 <w:rFonts w:eastAsia="Times New Roman" w:cs="Times New Roman"/>
@@ -8530,7 +8962,25 @@
                 <w:szCs w:val="24"/>
                 <w:lang w:val="en-US"/>
               </w:rPr>
-              <w:t xml:space="preserve"> Power(const </w:t>
+              <w:t xml:space="preserve"> </w:t>
+            </w:r>
+            <w:proofErr w:type="gramStart"/>
+            <w:r>
+              <w:rPr>
+                <w:rFonts w:eastAsia="Times New Roman" w:cs="Times New Roman"/>
+                <w:szCs w:val="24"/>
+                <w:lang w:val="en-US"/>
+              </w:rPr>
+              <w:t>Power(</w:t>
+            </w:r>
+            <w:proofErr w:type="gramEnd"/>
+            <w:r>
+              <w:rPr>
+                <w:rFonts w:eastAsia="Times New Roman" w:cs="Times New Roman"/>
+                <w:szCs w:val="24"/>
+                <w:lang w:val="en-US"/>
+              </w:rPr>
+              <w:t xml:space="preserve">const </w:t>
             </w:r>
             <w:proofErr w:type="spellStart"/>
             <w:r>
@@ -8669,6 +9119,7 @@
               <w:t>(</w:t>
             </w:r>
             <w:proofErr w:type="spellStart"/>
+            <w:proofErr w:type="gramStart"/>
             <w:r>
               <w:rPr>
                 <w:rFonts w:eastAsia="Times New Roman" w:cs="Times New Roman"/>
@@ -8678,6 +9129,7 @@
               <w:t>bcd,int</w:t>
             </w:r>
             <w:proofErr w:type="spellEnd"/>
+            <w:proofErr w:type="gramEnd"/>
             <w:r>
               <w:rPr>
                 <w:rFonts w:eastAsia="Times New Roman" w:cs="Times New Roman"/>
@@ -8724,6 +9176,7 @@
               <w:t xml:space="preserve"> </w:t>
             </w:r>
             <w:proofErr w:type="spellStart"/>
+            <w:proofErr w:type="gramStart"/>
             <w:r>
               <w:rPr>
                 <w:rFonts w:eastAsia="Times New Roman" w:cs="Times New Roman"/>
@@ -8739,7 +9192,16 @@
                 <w:szCs w:val="24"/>
                 <w:lang w:val="en-US"/>
               </w:rPr>
-              <w:t>() const;</w:t>
+              <w:t>(</w:t>
+            </w:r>
+            <w:proofErr w:type="gramEnd"/>
+            <w:r>
+              <w:rPr>
+                <w:rFonts w:eastAsia="Times New Roman" w:cs="Times New Roman"/>
+                <w:szCs w:val="24"/>
+                <w:lang w:val="en-US"/>
+              </w:rPr>
+              <w:t>) const;</w:t>
             </w:r>
           </w:p>
         </w:tc>
@@ -8843,6 +9305,7 @@
               <w:t>(</w:t>
             </w:r>
             <w:proofErr w:type="spellStart"/>
+            <w:proofErr w:type="gramStart"/>
             <w:r>
               <w:rPr>
                 <w:rFonts w:eastAsia="Times New Roman" w:cs="Times New Roman"/>
@@ -8852,6 +9315,7 @@
               <w:t>bcd,int</w:t>
             </w:r>
             <w:proofErr w:type="spellEnd"/>
+            <w:proofErr w:type="gramEnd"/>
             <w:r>
               <w:rPr>
                 <w:rFonts w:eastAsia="Times New Roman" w:cs="Times New Roman"/>
@@ -8919,7 +9383,25 @@
                 <w:szCs w:val="24"/>
                 <w:lang w:val="en-US"/>
               </w:rPr>
-              <w:t>(2).Power(</w:t>
+              <w:t>(2</w:t>
+            </w:r>
+            <w:proofErr w:type="gramStart"/>
+            <w:r>
+              <w:rPr>
+                <w:rFonts w:eastAsia="Times New Roman" w:cs="Times New Roman"/>
+                <w:szCs w:val="24"/>
+                <w:lang w:val="en-US"/>
+              </w:rPr>
+              <w:t>).Power</w:t>
+            </w:r>
+            <w:proofErr w:type="gramEnd"/>
+            <w:r>
+              <w:rPr>
+                <w:rFonts w:eastAsia="Times New Roman" w:cs="Times New Roman"/>
+                <w:szCs w:val="24"/>
+                <w:lang w:val="en-US"/>
+              </w:rPr>
+              <w:t>(</w:t>
             </w:r>
             <w:proofErr w:type="spellStart"/>
             <w:r>
@@ -9014,6 +9496,7 @@
               <w:t xml:space="preserve"> </w:t>
             </w:r>
             <w:proofErr w:type="spellStart"/>
+            <w:proofErr w:type="gramStart"/>
             <w:r>
               <w:rPr>
                 <w:rFonts w:eastAsia="Times New Roman" w:cs="Times New Roman"/>
@@ -9040,6 +9523,7 @@
               <w:t>(</w:t>
             </w:r>
             <w:proofErr w:type="spellStart"/>
+            <w:proofErr w:type="gramEnd"/>
             <w:r>
               <w:rPr>
                 <w:rFonts w:eastAsia="Times New Roman" w:cs="Times New Roman"/>
@@ -9100,7 +9584,25 @@
                 <w:szCs w:val="24"/>
                 <w:lang w:val="en-US"/>
               </w:rPr>
-              <w:t xml:space="preserve"> Fraction() const;</w:t>
+              <w:t xml:space="preserve"> </w:t>
+            </w:r>
+            <w:proofErr w:type="gramStart"/>
+            <w:r>
+              <w:rPr>
+                <w:rFonts w:eastAsia="Times New Roman" w:cs="Times New Roman"/>
+                <w:szCs w:val="24"/>
+                <w:lang w:val="en-US"/>
+              </w:rPr>
+              <w:t>Fraction(</w:t>
+            </w:r>
+            <w:proofErr w:type="gramEnd"/>
+            <w:r>
+              <w:rPr>
+                <w:rFonts w:eastAsia="Times New Roman" w:cs="Times New Roman"/>
+                <w:szCs w:val="24"/>
+                <w:lang w:val="en-US"/>
+              </w:rPr>
+              <w:t>) const;</w:t>
             </w:r>
           </w:p>
         </w:tc>
@@ -9196,6 +9698,7 @@
               <w:t>(</w:t>
             </w:r>
             <w:proofErr w:type="spellStart"/>
+            <w:proofErr w:type="gramStart"/>
             <w:r>
               <w:rPr>
                 <w:rFonts w:eastAsia="Times New Roman" w:cs="Times New Roman"/>
@@ -9205,6 +9708,7 @@
               <w:t>bcd,bcd</w:t>
             </w:r>
             <w:proofErr w:type="spellEnd"/>
+            <w:proofErr w:type="gramEnd"/>
             <w:r>
               <w:rPr>
                 <w:rFonts w:eastAsia="Times New Roman" w:cs="Times New Roman"/>
@@ -9332,7 +9836,7 @@
     </w:p>
     <w:tbl>
       <w:tblPr>
-        <w:tblStyle w:val="Tabelraster"/>
+        <w:tblStyle w:val="TableGrid"/>
         <w:tblW w:w="0" w:type="auto"/>
         <w:tblLook w:val="04A0" w:firstRow="1" w:lastRow="0" w:firstColumn="1" w:lastColumn="0" w:noHBand="0" w:noVBand="1"/>
       </w:tblPr>
@@ -9399,6 +9903,7 @@
               <w:t xml:space="preserve">surface = </w:t>
             </w:r>
             <w:proofErr w:type="spellStart"/>
+            <w:proofErr w:type="gramStart"/>
             <w:r>
               <w:rPr>
                 <w:rFonts w:eastAsia="Times New Roman" w:cs="Times New Roman"/>
@@ -9414,7 +9919,16 @@
                 <w:szCs w:val="24"/>
                 <w:lang w:val="en-US"/>
               </w:rPr>
-              <w:t>();</w:t>
+              <w:t>(</w:t>
+            </w:r>
+            <w:proofErr w:type="gramEnd"/>
+            <w:r>
+              <w:rPr>
+                <w:rFonts w:eastAsia="Times New Roman" w:cs="Times New Roman"/>
+                <w:szCs w:val="24"/>
+                <w:lang w:val="en-US"/>
+              </w:rPr>
+              <w:t>);</w:t>
             </w:r>
           </w:p>
           <w:p>
@@ -9445,6 +9959,7 @@
               <w:t xml:space="preserve"> side = </w:t>
             </w:r>
             <w:proofErr w:type="spellStart"/>
+            <w:proofErr w:type="gramStart"/>
             <w:r>
               <w:rPr>
                 <w:rFonts w:eastAsia="Times New Roman" w:cs="Times New Roman"/>
@@ -9454,6 +9969,7 @@
               <w:t>surface.SquareRoot</w:t>
             </w:r>
             <w:proofErr w:type="spellEnd"/>
+            <w:proofErr w:type="gramEnd"/>
             <w:r>
               <w:rPr>
                 <w:rFonts w:eastAsia="Times New Roman" w:cs="Times New Roman"/>
@@ -9478,7 +9994,7 @@
     </w:p>
     <w:tbl>
       <w:tblPr>
-        <w:tblStyle w:val="Tabelraster"/>
+        <w:tblStyle w:val="TableGrid"/>
         <w:tblW w:w="0" w:type="auto"/>
         <w:tblLook w:val="04A0" w:firstRow="1" w:lastRow="0" w:firstColumn="1" w:lastColumn="0" w:noHBand="0" w:noVBand="1"/>
       </w:tblPr>
@@ -9545,6 +10061,7 @@
               <w:t xml:space="preserve">surface = </w:t>
             </w:r>
             <w:proofErr w:type="spellStart"/>
+            <w:proofErr w:type="gramStart"/>
             <w:r>
               <w:rPr>
                 <w:rFonts w:eastAsia="Times New Roman" w:cs="Times New Roman"/>
@@ -9560,7 +10077,16 @@
                 <w:szCs w:val="24"/>
                 <w:lang w:val="en-US"/>
               </w:rPr>
-              <w:t>();</w:t>
+              <w:t>(</w:t>
+            </w:r>
+            <w:proofErr w:type="gramEnd"/>
+            <w:r>
+              <w:rPr>
+                <w:rFonts w:eastAsia="Times New Roman" w:cs="Times New Roman"/>
+                <w:szCs w:val="24"/>
+                <w:lang w:val="en-US"/>
+              </w:rPr>
+              <w:t>);</w:t>
             </w:r>
           </w:p>
           <w:p>
@@ -9642,7 +10168,7 @@
     </w:p>
     <w:p>
       <w:pPr>
-        <w:pStyle w:val="Kop2"/>
+        <w:pStyle w:val="Heading2"/>
         <w:rPr>
           <w:rFonts w:eastAsia="Times New Roman"/>
           <w:lang w:val="en-US"/>
@@ -9767,7 +10293,7 @@
     </w:p>
     <w:tbl>
       <w:tblPr>
-        <w:tblStyle w:val="Lijsttabel3-Accent1"/>
+        <w:tblStyle w:val="ListTable3-Accent1"/>
         <w:tblW w:w="0" w:type="auto"/>
         <w:tblLook w:val="04A0" w:firstRow="1" w:lastRow="0" w:firstColumn="1" w:lastColumn="0" w:noHBand="0" w:noVBand="1"/>
       </w:tblPr>
@@ -10008,7 +10534,25 @@
                 <w:szCs w:val="24"/>
                 <w:lang w:val="en-US"/>
               </w:rPr>
-              <w:t xml:space="preserve"> Sine() const;</w:t>
+              <w:t xml:space="preserve"> </w:t>
+            </w:r>
+            <w:proofErr w:type="gramStart"/>
+            <w:r>
+              <w:rPr>
+                <w:rFonts w:eastAsia="Times New Roman" w:cs="Times New Roman"/>
+                <w:szCs w:val="24"/>
+                <w:lang w:val="en-US"/>
+              </w:rPr>
+              <w:t>Sine(</w:t>
+            </w:r>
+            <w:proofErr w:type="gramEnd"/>
+            <w:r>
+              <w:rPr>
+                <w:rFonts w:eastAsia="Times New Roman" w:cs="Times New Roman"/>
+                <w:szCs w:val="24"/>
+                <w:lang w:val="en-US"/>
+              </w:rPr>
+              <w:t>) const;</w:t>
             </w:r>
           </w:p>
         </w:tc>
@@ -10138,7 +10682,25 @@
                 <w:szCs w:val="24"/>
                 <w:lang w:val="en-US"/>
               </w:rPr>
-              <w:t xml:space="preserve"> Cosine() const;</w:t>
+              <w:t xml:space="preserve"> </w:t>
+            </w:r>
+            <w:proofErr w:type="gramStart"/>
+            <w:r>
+              <w:rPr>
+                <w:rFonts w:eastAsia="Times New Roman" w:cs="Times New Roman"/>
+                <w:szCs w:val="24"/>
+                <w:lang w:val="en-US"/>
+              </w:rPr>
+              <w:t>Cosine(</w:t>
+            </w:r>
+            <w:proofErr w:type="gramEnd"/>
+            <w:r>
+              <w:rPr>
+                <w:rFonts w:eastAsia="Times New Roman" w:cs="Times New Roman"/>
+                <w:szCs w:val="24"/>
+                <w:lang w:val="en-US"/>
+              </w:rPr>
+              <w:t>) const;</w:t>
             </w:r>
           </w:p>
         </w:tc>
@@ -10267,7 +10829,25 @@
                 <w:szCs w:val="24"/>
                 <w:lang w:val="en-US"/>
               </w:rPr>
-              <w:t xml:space="preserve"> Tangent() const;</w:t>
+              <w:t xml:space="preserve"> </w:t>
+            </w:r>
+            <w:proofErr w:type="gramStart"/>
+            <w:r>
+              <w:rPr>
+                <w:rFonts w:eastAsia="Times New Roman" w:cs="Times New Roman"/>
+                <w:szCs w:val="24"/>
+                <w:lang w:val="en-US"/>
+              </w:rPr>
+              <w:t>Tangent(</w:t>
+            </w:r>
+            <w:proofErr w:type="gramEnd"/>
+            <w:r>
+              <w:rPr>
+                <w:rFonts w:eastAsia="Times New Roman" w:cs="Times New Roman"/>
+                <w:szCs w:val="24"/>
+                <w:lang w:val="en-US"/>
+              </w:rPr>
+              <w:t>) const;</w:t>
             </w:r>
           </w:p>
         </w:tc>
@@ -10418,6 +10998,7 @@
               <w:t xml:space="preserve"> </w:t>
             </w:r>
             <w:proofErr w:type="spellStart"/>
+            <w:proofErr w:type="gramStart"/>
             <w:r>
               <w:rPr>
                 <w:rFonts w:eastAsia="Times New Roman" w:cs="Times New Roman"/>
@@ -10433,7 +11014,16 @@
                 <w:szCs w:val="24"/>
                 <w:lang w:val="en-US"/>
               </w:rPr>
-              <w:t>() const;</w:t>
+              <w:t>(</w:t>
+            </w:r>
+            <w:proofErr w:type="gramEnd"/>
+            <w:r>
+              <w:rPr>
+                <w:rFonts w:eastAsia="Times New Roman" w:cs="Times New Roman"/>
+                <w:szCs w:val="24"/>
+                <w:lang w:val="en-US"/>
+              </w:rPr>
+              <w:t>) const;</w:t>
             </w:r>
           </w:p>
         </w:tc>
@@ -10583,6 +11173,7 @@
               <w:t xml:space="preserve"> </w:t>
             </w:r>
             <w:proofErr w:type="spellStart"/>
+            <w:proofErr w:type="gramStart"/>
             <w:r>
               <w:rPr>
                 <w:rFonts w:eastAsia="Times New Roman" w:cs="Times New Roman"/>
@@ -10598,7 +11189,16 @@
                 <w:szCs w:val="24"/>
                 <w:lang w:val="en-US"/>
               </w:rPr>
-              <w:t>() const;</w:t>
+              <w:t>(</w:t>
+            </w:r>
+            <w:proofErr w:type="gramEnd"/>
+            <w:r>
+              <w:rPr>
+                <w:rFonts w:eastAsia="Times New Roman" w:cs="Times New Roman"/>
+                <w:szCs w:val="24"/>
+                <w:lang w:val="en-US"/>
+              </w:rPr>
+              <w:t>) const;</w:t>
             </w:r>
           </w:p>
         </w:tc>
@@ -10749,6 +11349,7 @@
               <w:t xml:space="preserve"> </w:t>
             </w:r>
             <w:proofErr w:type="spellStart"/>
+            <w:proofErr w:type="gramStart"/>
             <w:r>
               <w:rPr>
                 <w:rFonts w:eastAsia="Times New Roman" w:cs="Times New Roman"/>
@@ -10764,7 +11365,16 @@
                 <w:szCs w:val="24"/>
                 <w:lang w:val="en-US"/>
               </w:rPr>
-              <w:t>() const;</w:t>
+              <w:t>(</w:t>
+            </w:r>
+            <w:proofErr w:type="gramEnd"/>
+            <w:r>
+              <w:rPr>
+                <w:rFonts w:eastAsia="Times New Roman" w:cs="Times New Roman"/>
+                <w:szCs w:val="24"/>
+                <w:lang w:val="en-US"/>
+              </w:rPr>
+              <w:t>) const;</w:t>
             </w:r>
           </w:p>
         </w:tc>
@@ -10841,6 +11451,7 @@
               <w:t xml:space="preserve"> atan2(</w:t>
             </w:r>
             <w:proofErr w:type="spellStart"/>
+            <w:proofErr w:type="gramStart"/>
             <w:r>
               <w:rPr>
                 <w:rFonts w:eastAsia="Times New Roman" w:cs="Times New Roman"/>
@@ -10850,6 +11461,7 @@
               <w:t>bcd,bcd</w:t>
             </w:r>
             <w:proofErr w:type="spellEnd"/>
+            <w:proofErr w:type="gramEnd"/>
             <w:r>
               <w:rPr>
                 <w:rFonts w:eastAsia="Times New Roman" w:cs="Times New Roman"/>
@@ -10957,7 +11569,7 @@
     </w:p>
     <w:tbl>
       <w:tblPr>
-        <w:tblStyle w:val="Tabelraster"/>
+        <w:tblStyle w:val="TableGrid"/>
         <w:tblW w:w="0" w:type="auto"/>
         <w:tblLook w:val="04A0" w:firstRow="1" w:lastRow="0" w:firstColumn="1" w:lastColumn="0" w:noHBand="0" w:noVBand="1"/>
       </w:tblPr>
@@ -11049,7 +11661,25 @@
                 <w:szCs w:val="24"/>
                 <w:lang w:val="en-US"/>
               </w:rPr>
-              <w:t>().Sine();</w:t>
+              <w:t>(</w:t>
+            </w:r>
+            <w:proofErr w:type="gramStart"/>
+            <w:r>
+              <w:rPr>
+                <w:rFonts w:eastAsia="Times New Roman" w:cs="Times New Roman"/>
+                <w:szCs w:val="24"/>
+                <w:lang w:val="en-US"/>
+              </w:rPr>
+              <w:t>).Sine</w:t>
+            </w:r>
+            <w:proofErr w:type="gramEnd"/>
+            <w:r>
+              <w:rPr>
+                <w:rFonts w:eastAsia="Times New Roman" w:cs="Times New Roman"/>
+                <w:szCs w:val="24"/>
+                <w:lang w:val="en-US"/>
+              </w:rPr>
+              <w:t>();</w:t>
             </w:r>
           </w:p>
           <w:p>
@@ -11077,7 +11707,7 @@
     </w:p>
     <w:tbl>
       <w:tblPr>
-        <w:tblStyle w:val="Tabelraster"/>
+        <w:tblStyle w:val="TableGrid"/>
         <w:tblW w:w="0" w:type="auto"/>
         <w:tblLook w:val="04A0" w:firstRow="1" w:lastRow="0" w:firstColumn="1" w:lastColumn="0" w:noHBand="0" w:noVBand="1"/>
       </w:tblPr>
@@ -11151,9 +11781,19 @@
                 <w:szCs w:val="24"/>
                 <w:lang w:val="en-US"/>
               </w:rPr>
-              <w:t xml:space="preserve"> = sin(</w:t>
+              <w:t xml:space="preserve"> = </w:t>
+            </w:r>
+            <w:proofErr w:type="gramStart"/>
+            <w:r>
+              <w:rPr>
+                <w:rFonts w:eastAsia="Times New Roman" w:cs="Times New Roman"/>
+                <w:szCs w:val="24"/>
+                <w:lang w:val="en-US"/>
+              </w:rPr>
+              <w:t>sin(</w:t>
             </w:r>
             <w:proofErr w:type="spellStart"/>
+            <w:proofErr w:type="gramEnd"/>
             <w:r>
               <w:rPr>
                 <w:rFonts w:eastAsia="Times New Roman" w:cs="Times New Roman"/>
@@ -11187,7 +11827,7 @@
     </w:tbl>
     <w:p>
       <w:pPr>
-        <w:pStyle w:val="Kop2"/>
+        <w:pStyle w:val="Heading2"/>
         <w:rPr>
           <w:rFonts w:eastAsia="Times New Roman"/>
           <w:lang w:val="en-US"/>
@@ -11251,7 +11891,23 @@
           <w:rFonts w:eastAsia="Times New Roman"/>
           <w:lang w:val="en-US"/>
         </w:rPr>
-        <w:t>”, where XXXX denotes the type we want. The following methods exist:</w:t>
+        <w:t xml:space="preserve">”, where XXXX denotes the </w:t>
+      </w:r>
+      <w:proofErr w:type="gramStart"/>
+      <w:r>
+        <w:rPr>
+          <w:rFonts w:eastAsia="Times New Roman"/>
+          <w:lang w:val="en-US"/>
+        </w:rPr>
+        <w:t>type</w:t>
+      </w:r>
+      <w:proofErr w:type="gramEnd"/>
+      <w:r>
+        <w:rPr>
+          <w:rFonts w:eastAsia="Times New Roman"/>
+          <w:lang w:val="en-US"/>
+        </w:rPr>
+        <w:t xml:space="preserve"> we want. The following methods exist:</w:t>
       </w:r>
     </w:p>
     <w:p>
@@ -11287,7 +11943,7 @@
     </w:p>
     <w:tbl>
       <w:tblPr>
-        <w:tblStyle w:val="Lijsttabel3-Accent1"/>
+        <w:tblStyle w:val="ListTable3-Accent1"/>
         <w:tblW w:w="9067" w:type="dxa"/>
         <w:tblLook w:val="04A0" w:firstRow="1" w:lastRow="0" w:firstColumn="1" w:lastColumn="0" w:noHBand="0" w:noVBand="1"/>
       </w:tblPr>
@@ -11380,6 +12036,7 @@
               </w:rPr>
             </w:pPr>
             <w:proofErr w:type="spellStart"/>
+            <w:proofErr w:type="gramStart"/>
             <w:r>
               <w:rPr>
                 <w:rFonts w:eastAsia="Times New Roman" w:cs="Times New Roman"/>
@@ -11399,7 +12056,18 @@
                 <w:szCs w:val="24"/>
                 <w:lang w:val="en-US"/>
               </w:rPr>
-              <w:t>() const;</w:t>
+              <w:t>(</w:t>
+            </w:r>
+            <w:proofErr w:type="gramEnd"/>
+            <w:r>
+              <w:rPr>
+                <w:rFonts w:eastAsia="Times New Roman" w:cs="Times New Roman"/>
+                <w:b w:val="0"/>
+                <w:bCs w:val="0"/>
+                <w:szCs w:val="24"/>
+                <w:lang w:val="en-US"/>
+              </w:rPr>
+              <w:t>) const;</w:t>
             </w:r>
           </w:p>
         </w:tc>
@@ -11481,6 +12149,7 @@
               </w:rPr>
             </w:pPr>
             <w:proofErr w:type="spellStart"/>
+            <w:proofErr w:type="gramStart"/>
             <w:r>
               <w:rPr>
                 <w:rFonts w:eastAsia="Times New Roman" w:cs="Times New Roman"/>
@@ -11500,7 +12169,18 @@
                 <w:szCs w:val="24"/>
                 <w:lang w:val="en-US"/>
               </w:rPr>
-              <w:t>() const;</w:t>
+              <w:t>(</w:t>
+            </w:r>
+            <w:proofErr w:type="gramEnd"/>
+            <w:r>
+              <w:rPr>
+                <w:rFonts w:eastAsia="Times New Roman" w:cs="Times New Roman"/>
+                <w:b w:val="0"/>
+                <w:bCs w:val="0"/>
+                <w:szCs w:val="24"/>
+                <w:lang w:val="en-US"/>
+              </w:rPr>
+              <w:t>) const;</w:t>
             </w:r>
           </w:p>
         </w:tc>
@@ -11577,6 +12257,7 @@
               </w:rPr>
             </w:pPr>
             <w:proofErr w:type="spellStart"/>
+            <w:proofErr w:type="gramStart"/>
             <w:r>
               <w:rPr>
                 <w:rFonts w:eastAsia="Times New Roman" w:cs="Times New Roman"/>
@@ -11596,7 +12277,18 @@
                 <w:szCs w:val="24"/>
                 <w:lang w:val="en-US"/>
               </w:rPr>
-              <w:t>() const;</w:t>
+              <w:t>(</w:t>
+            </w:r>
+            <w:proofErr w:type="gramEnd"/>
+            <w:r>
+              <w:rPr>
+                <w:rFonts w:eastAsia="Times New Roman" w:cs="Times New Roman"/>
+                <w:b w:val="0"/>
+                <w:bCs w:val="0"/>
+                <w:szCs w:val="24"/>
+                <w:lang w:val="en-US"/>
+              </w:rPr>
+              <w:t>) const;</w:t>
             </w:r>
           </w:p>
         </w:tc>
@@ -11670,6 +12362,7 @@
               </w:rPr>
             </w:pPr>
             <w:proofErr w:type="spellStart"/>
+            <w:proofErr w:type="gramStart"/>
             <w:r>
               <w:rPr>
                 <w:rFonts w:eastAsia="Times New Roman" w:cs="Times New Roman"/>
@@ -11689,7 +12382,18 @@
                 <w:szCs w:val="24"/>
                 <w:lang w:val="en-US"/>
               </w:rPr>
-              <w:t>() const;</w:t>
+              <w:t>(</w:t>
+            </w:r>
+            <w:proofErr w:type="gramEnd"/>
+            <w:r>
+              <w:rPr>
+                <w:rFonts w:eastAsia="Times New Roman" w:cs="Times New Roman"/>
+                <w:b w:val="0"/>
+                <w:bCs w:val="0"/>
+                <w:szCs w:val="24"/>
+                <w:lang w:val="en-US"/>
+              </w:rPr>
+              <w:t>) const;</w:t>
             </w:r>
           </w:p>
         </w:tc>
@@ -11766,6 +12470,7 @@
               </w:rPr>
             </w:pPr>
             <w:proofErr w:type="spellStart"/>
+            <w:proofErr w:type="gramStart"/>
             <w:r>
               <w:rPr>
                 <w:rFonts w:eastAsia="Times New Roman" w:cs="Times New Roman"/>
@@ -11785,7 +12490,18 @@
                 <w:szCs w:val="24"/>
                 <w:lang w:val="en-US"/>
               </w:rPr>
-              <w:t>() const;</w:t>
+              <w:t>(</w:t>
+            </w:r>
+            <w:proofErr w:type="gramEnd"/>
+            <w:r>
+              <w:rPr>
+                <w:rFonts w:eastAsia="Times New Roman" w:cs="Times New Roman"/>
+                <w:b w:val="0"/>
+                <w:bCs w:val="0"/>
+                <w:szCs w:val="24"/>
+                <w:lang w:val="en-US"/>
+              </w:rPr>
+              <w:t>) const;</w:t>
             </w:r>
           </w:p>
         </w:tc>
@@ -11896,7 +12612,25 @@
                 <w:szCs w:val="24"/>
                 <w:lang w:val="en-US"/>
               </w:rPr>
-              <w:t xml:space="preserve">Returns a 64 bit integer or throws an error if the </w:t>
+              <w:t xml:space="preserve">Returns a </w:t>
+            </w:r>
+            <w:proofErr w:type="gramStart"/>
+            <w:r>
+              <w:rPr>
+                <w:rFonts w:eastAsia="Times New Roman" w:cs="Times New Roman"/>
+                <w:szCs w:val="24"/>
+                <w:lang w:val="en-US"/>
+              </w:rPr>
+              <w:t>64 bit</w:t>
+            </w:r>
+            <w:proofErr w:type="gramEnd"/>
+            <w:r>
+              <w:rPr>
+                <w:rFonts w:eastAsia="Times New Roman" w:cs="Times New Roman"/>
+                <w:szCs w:val="24"/>
+                <w:lang w:val="en-US"/>
+              </w:rPr>
+              <w:t xml:space="preserve"> integer or throws an error if the </w:t>
             </w:r>
             <w:proofErr w:type="spellStart"/>
             <w:r>
@@ -11978,7 +12712,25 @@
                 <w:szCs w:val="24"/>
                 <w:lang w:val="en-US"/>
               </w:rPr>
-              <w:t xml:space="preserve">Returns an unsigned 64 bit integer or throws an error if the </w:t>
+              <w:t xml:space="preserve">Returns an unsigned </w:t>
+            </w:r>
+            <w:proofErr w:type="gramStart"/>
+            <w:r>
+              <w:rPr>
+                <w:rFonts w:eastAsia="Times New Roman" w:cs="Times New Roman"/>
+                <w:szCs w:val="24"/>
+                <w:lang w:val="en-US"/>
+              </w:rPr>
+              <w:t>64 bit</w:t>
+            </w:r>
+            <w:proofErr w:type="gramEnd"/>
+            <w:r>
+              <w:rPr>
+                <w:rFonts w:eastAsia="Times New Roman" w:cs="Times New Roman"/>
+                <w:szCs w:val="24"/>
+                <w:lang w:val="en-US"/>
+              </w:rPr>
+              <w:t xml:space="preserve"> integer or throws an error if the </w:t>
             </w:r>
             <w:proofErr w:type="spellStart"/>
             <w:r>
@@ -12024,6 +12776,7 @@
               </w:rPr>
             </w:pPr>
             <w:proofErr w:type="spellStart"/>
+            <w:proofErr w:type="gramStart"/>
             <w:r>
               <w:rPr>
                 <w:rFonts w:eastAsia="Times New Roman" w:cs="Times New Roman"/>
@@ -12043,7 +12796,50 @@
                 <w:szCs w:val="24"/>
                 <w:lang w:val="en-US"/>
               </w:rPr>
-              <w:t>(int, bool) const;</w:t>
+              <w:t>(</w:t>
+            </w:r>
+            <w:proofErr w:type="gramEnd"/>
+            <w:r>
+              <w:rPr>
+                <w:rFonts w:eastAsia="Times New Roman" w:cs="Times New Roman"/>
+                <w:b w:val="0"/>
+                <w:bCs w:val="0"/>
+                <w:szCs w:val="24"/>
+                <w:lang w:val="en-US"/>
+              </w:rPr>
+              <w:t xml:space="preserve">int, </w:t>
+            </w:r>
+            <w:proofErr w:type="spellStart"/>
+            <w:r>
+              <w:rPr>
+                <w:rFonts w:eastAsia="Times New Roman" w:cs="Times New Roman"/>
+                <w:b w:val="0"/>
+                <w:bCs w:val="0"/>
+                <w:szCs w:val="24"/>
+                <w:lang w:val="en-US"/>
+              </w:rPr>
+              <w:t>bool</w:t>
+            </w:r>
+            <w:r>
+              <w:rPr>
+                <w:rFonts w:eastAsia="Times New Roman" w:cs="Times New Roman"/>
+                <w:b w:val="0"/>
+                <w:bCs w:val="0"/>
+                <w:szCs w:val="24"/>
+                <w:lang w:val="en-US"/>
+              </w:rPr>
+              <w:t>,int</w:t>
+            </w:r>
+            <w:proofErr w:type="spellEnd"/>
+            <w:r>
+              <w:rPr>
+                <w:rFonts w:eastAsia="Times New Roman" w:cs="Times New Roman"/>
+                <w:b w:val="0"/>
+                <w:bCs w:val="0"/>
+                <w:szCs w:val="24"/>
+                <w:lang w:val="en-US"/>
+              </w:rPr>
+              <w:t>) const;</w:t>
             </w:r>
           </w:p>
         </w:tc>
@@ -12073,7 +12869,57 @@
                 <w:szCs w:val="24"/>
                 <w:lang w:val="en-US"/>
               </w:rPr>
-              <w:t>Returns a string. Parameters control the formatting of the string (bookkeeping format and +/- printing)</w:t>
+              <w:t xml:space="preserve">Returns a string. Parameters control the formatting of the string (bookkeeping </w:t>
+            </w:r>
+            <w:proofErr w:type="spellStart"/>
+            <w:r>
+              <w:rPr>
+                <w:rFonts w:eastAsia="Times New Roman" w:cs="Times New Roman"/>
+                <w:szCs w:val="24"/>
+                <w:lang w:val="en-US"/>
+              </w:rPr>
+              <w:t>format</w:t>
+            </w:r>
+            <w:r>
+              <w:rPr>
+                <w:rFonts w:eastAsia="Times New Roman" w:cs="Times New Roman"/>
+                <w:szCs w:val="24"/>
+                <w:lang w:val="en-US"/>
+              </w:rPr>
+              <w:t>d</w:t>
+            </w:r>
+            <w:proofErr w:type="spellEnd"/>
+            <w:r>
+              <w:rPr>
+                <w:rFonts w:eastAsia="Times New Roman" w:cs="Times New Roman"/>
+                <w:szCs w:val="24"/>
+                <w:lang w:val="en-US"/>
+              </w:rPr>
+              <w:t xml:space="preserve">, </w:t>
+            </w:r>
+            <w:r>
+              <w:rPr>
+                <w:rFonts w:eastAsia="Times New Roman" w:cs="Times New Roman"/>
+                <w:szCs w:val="24"/>
+                <w:lang w:val="en-US"/>
+              </w:rPr>
+              <w:t>+/- printing</w:t>
+            </w:r>
+            <w:r>
+              <w:rPr>
+                <w:rFonts w:eastAsia="Times New Roman" w:cs="Times New Roman"/>
+                <w:szCs w:val="24"/>
+                <w:lang w:val="en-US"/>
+              </w:rPr>
+              <w:t xml:space="preserve"> and number of decimals to print</w:t>
+            </w:r>
+            <w:r>
+              <w:rPr>
+                <w:rFonts w:eastAsia="Times New Roman" w:cs="Times New Roman"/>
+                <w:szCs w:val="24"/>
+                <w:lang w:val="en-US"/>
+              </w:rPr>
+              <w:t>)</w:t>
             </w:r>
           </w:p>
         </w:tc>
@@ -12185,6 +13031,7 @@
               </w:rPr>
             </w:pPr>
             <w:proofErr w:type="spellStart"/>
+            <w:proofErr w:type="gramStart"/>
             <w:r>
               <w:rPr>
                 <w:rFonts w:eastAsia="Times New Roman" w:cs="Times New Roman"/>
@@ -12204,7 +13051,18 @@
                 <w:szCs w:val="24"/>
                 <w:lang w:val="en-US"/>
               </w:rPr>
-              <w:t>(SQL_NUMERIC_STRUCT*) const;</w:t>
+              <w:t>(</w:t>
+            </w:r>
+            <w:proofErr w:type="gramEnd"/>
+            <w:r>
+              <w:rPr>
+                <w:rFonts w:eastAsia="Times New Roman" w:cs="Times New Roman"/>
+                <w:b w:val="0"/>
+                <w:bCs w:val="0"/>
+                <w:szCs w:val="24"/>
+                <w:lang w:val="en-US"/>
+              </w:rPr>
+              <w:t>SQL_NUMERIC_STRUCT*) const;</w:t>
             </w:r>
           </w:p>
         </w:tc>
@@ -12252,7 +13110,25 @@
                 <w:szCs w:val="24"/>
                 <w:lang w:val="en-US"/>
               </w:rPr>
-              <w:t xml:space="preserve"> number in a ODBC numeric structure. For use with ODBC drivers and compatible programs.</w:t>
+              <w:t xml:space="preserve"> number in </w:t>
+            </w:r>
+            <w:proofErr w:type="gramStart"/>
+            <w:r>
+              <w:rPr>
+                <w:rFonts w:eastAsia="Times New Roman" w:cs="Times New Roman"/>
+                <w:szCs w:val="24"/>
+                <w:lang w:val="en-US"/>
+              </w:rPr>
+              <w:t>a</w:t>
+            </w:r>
+            <w:proofErr w:type="gramEnd"/>
+            <w:r>
+              <w:rPr>
+                <w:rFonts w:eastAsia="Times New Roman" w:cs="Times New Roman"/>
+                <w:szCs w:val="24"/>
+                <w:lang w:val="en-US"/>
+              </w:rPr>
+              <w:t xml:space="preserve"> ODBC numeric structure. For use with ODBC drivers and compatible programs.</w:t>
             </w:r>
           </w:p>
         </w:tc>
@@ -12294,7 +13170,23 @@
           <w:rFonts w:eastAsia="Times New Roman"/>
           <w:lang w:val="en-US"/>
         </w:rPr>
-        <w:t xml:space="preserve"> an engineering number string in 10 exponential format.</w:t>
+        <w:t xml:space="preserve"> an engineering number string in 10 exponential </w:t>
+      </w:r>
+      <w:proofErr w:type="gramStart"/>
+      <w:r>
+        <w:rPr>
+          <w:rFonts w:eastAsia="Times New Roman"/>
+          <w:lang w:val="en-US"/>
+        </w:rPr>
+        <w:t>format</w:t>
+      </w:r>
+      <w:proofErr w:type="gramEnd"/>
+      <w:r>
+        <w:rPr>
+          <w:rFonts w:eastAsia="Times New Roman"/>
+          <w:lang w:val="en-US"/>
+        </w:rPr>
+        <w:t>.</w:t>
       </w:r>
     </w:p>
     <w:p>
@@ -12309,7 +13201,7 @@
     </w:p>
     <w:tbl>
       <w:tblPr>
-        <w:tblStyle w:val="Tabelraster"/>
+        <w:tblStyle w:val="TableGrid"/>
         <w:tblW w:w="0" w:type="auto"/>
         <w:tblLook w:val="04A0" w:firstRow="1" w:lastRow="0" w:firstColumn="1" w:lastColumn="0" w:noHBand="0" w:noVBand="1"/>
       </w:tblPr>
@@ -12337,7 +13229,25 @@
                 <w:szCs w:val="24"/>
                 <w:lang w:val="en-US"/>
               </w:rPr>
-              <w:t>// Return a calculation in a IEEE number string</w:t>
+              <w:t xml:space="preserve">// Return a calculation in </w:t>
+            </w:r>
+            <w:proofErr w:type="gramStart"/>
+            <w:r>
+              <w:rPr>
+                <w:rFonts w:eastAsia="Times New Roman" w:cs="Times New Roman"/>
+                <w:szCs w:val="24"/>
+                <w:lang w:val="en-US"/>
+              </w:rPr>
+              <w:t>a</w:t>
+            </w:r>
+            <w:proofErr w:type="gramEnd"/>
+            <w:r>
+              <w:rPr>
+                <w:rFonts w:eastAsia="Times New Roman" w:cs="Times New Roman"/>
+                <w:szCs w:val="24"/>
+                <w:lang w:val="en-US"/>
+              </w:rPr>
+              <w:t xml:space="preserve"> IEEE number string</w:t>
             </w:r>
           </w:p>
           <w:p>
@@ -12368,6 +13278,7 @@
               <w:t xml:space="preserve"> </w:t>
             </w:r>
             <w:proofErr w:type="spellStart"/>
+            <w:proofErr w:type="gramStart"/>
             <w:r>
               <w:rPr>
                 <w:rFonts w:eastAsia="Times New Roman" w:cs="Times New Roman"/>
@@ -12383,7 +13294,16 @@
                 <w:szCs w:val="24"/>
                 <w:lang w:val="en-US"/>
               </w:rPr>
-              <w:t>()</w:t>
+              <w:t>(</w:t>
+            </w:r>
+            <w:proofErr w:type="gramEnd"/>
+            <w:r>
+              <w:rPr>
+                <w:rFonts w:eastAsia="Times New Roman" w:cs="Times New Roman"/>
+                <w:szCs w:val="24"/>
+                <w:lang w:val="en-US"/>
+              </w:rPr>
+              <w:t>)</w:t>
             </w:r>
           </w:p>
           <w:p>
@@ -12440,6 +13360,7 @@
               <w:t xml:space="preserve"> number1 = </w:t>
             </w:r>
             <w:proofErr w:type="spellStart"/>
+            <w:proofErr w:type="gramStart"/>
             <w:r>
               <w:rPr>
                 <w:rFonts w:eastAsia="Times New Roman" w:cs="Times New Roman"/>
@@ -12455,7 +13376,16 @@
                 <w:szCs w:val="24"/>
                 <w:lang w:val="en-US"/>
               </w:rPr>
-              <w:t>();</w:t>
+              <w:t>(</w:t>
+            </w:r>
+            <w:proofErr w:type="gramEnd"/>
+            <w:r>
+              <w:rPr>
+                <w:rFonts w:eastAsia="Times New Roman" w:cs="Times New Roman"/>
+                <w:szCs w:val="24"/>
+                <w:lang w:val="en-US"/>
+              </w:rPr>
+              <w:t>);</w:t>
             </w:r>
           </w:p>
           <w:p>
@@ -12494,6 +13424,7 @@
               <w:t xml:space="preserve"> number2 = </w:t>
             </w:r>
             <w:proofErr w:type="spellStart"/>
+            <w:proofErr w:type="gramStart"/>
             <w:r>
               <w:rPr>
                 <w:rFonts w:eastAsia="Times New Roman" w:cs="Times New Roman"/>
@@ -12509,7 +13440,16 @@
                 <w:szCs w:val="24"/>
                 <w:lang w:val="en-US"/>
               </w:rPr>
-              <w:t>();</w:t>
+              <w:t>(</w:t>
+            </w:r>
+            <w:proofErr w:type="gramEnd"/>
+            <w:r>
+              <w:rPr>
+                <w:rFonts w:eastAsia="Times New Roman" w:cs="Times New Roman"/>
+                <w:szCs w:val="24"/>
+                <w:lang w:val="en-US"/>
+              </w:rPr>
+              <w:t>);</w:t>
             </w:r>
           </w:p>
           <w:p>
@@ -12594,6 +13534,7 @@
               <w:t xml:space="preserve">  return number3.AsString(</w:t>
             </w:r>
             <w:proofErr w:type="spellStart"/>
+            <w:proofErr w:type="gramStart"/>
             <w:r>
               <w:rPr>
                 <w:rFonts w:eastAsia="Times New Roman" w:cs="Times New Roman"/>
@@ -12603,6 +13544,7 @@
               <w:t>Engineering,false</w:t>
             </w:r>
             <w:proofErr w:type="spellEnd"/>
+            <w:proofErr w:type="gramEnd"/>
             <w:r>
               <w:rPr>
                 <w:rFonts w:eastAsia="Times New Roman" w:cs="Times New Roman"/>
@@ -12635,17 +13577,7 @@
     </w:tbl>
     <w:p>
       <w:pPr>
-        <w:widowControl/>
-        <w:rPr>
-          <w:rFonts w:eastAsia="Times New Roman" w:cs="Times New Roman"/>
-          <w:szCs w:val="24"/>
-          <w:lang w:val="en-US"/>
-        </w:rPr>
-      </w:pPr>
-    </w:p>
-    <w:p>
-      <w:pPr>
-        <w:pStyle w:val="Kop2"/>
+        <w:pStyle w:val="Heading2"/>
         <w:rPr>
           <w:rFonts w:eastAsia="Times New Roman"/>
           <w:lang w:val="en-US"/>
@@ -12710,7 +13642,7 @@
     </w:p>
     <w:p>
       <w:pPr>
-        <w:pStyle w:val="Lijstalinea"/>
+        <w:pStyle w:val="ListParagraph"/>
         <w:widowControl/>
         <w:numPr>
           <w:ilvl w:val="0"/>
@@ -12750,7 +13682,7 @@
     </w:p>
     <w:p>
       <w:pPr>
-        <w:pStyle w:val="Lijstalinea"/>
+        <w:pStyle w:val="ListParagraph"/>
         <w:widowControl/>
         <w:numPr>
           <w:ilvl w:val="0"/>
@@ -12769,12 +13701,28 @@
           <w:rFonts w:eastAsia="Times New Roman"/>
           <w:lang w:val="en-US"/>
         </w:rPr>
-        <w:t>In engineering applications, we tend to print the exact number just with one decimal marker. If the number gets to great (or to small) we shift to exponential display in powers of ten.</w:t>
+        <w:t xml:space="preserve">In engineering applications, we tend to print the exact number just with one decimal marker. If the number gets </w:t>
+      </w:r>
+      <w:proofErr w:type="gramStart"/>
+      <w:r>
+        <w:rPr>
+          <w:rFonts w:eastAsia="Times New Roman"/>
+          <w:lang w:val="en-US"/>
+        </w:rPr>
+        <w:t>to</w:t>
+      </w:r>
+      <w:proofErr w:type="gramEnd"/>
+      <w:r>
+        <w:rPr>
+          <w:rFonts w:eastAsia="Times New Roman"/>
+          <w:lang w:val="en-US"/>
+        </w:rPr>
+        <w:t xml:space="preserve"> great (or to small) we shift to exponential display in powers of ten.</w:t>
       </w:r>
     </w:p>
     <w:p>
       <w:pPr>
-        <w:pStyle w:val="Lijstalinea"/>
+        <w:pStyle w:val="ListParagraph"/>
         <w:widowControl/>
         <w:numPr>
           <w:ilvl w:val="0"/>
@@ -12812,7 +13760,7 @@
     </w:p>
     <w:p>
       <w:pPr>
-        <w:pStyle w:val="Lijstalinea"/>
+        <w:pStyle w:val="ListParagraph"/>
         <w:widowControl/>
         <w:numPr>
           <w:ilvl w:val="0"/>
@@ -12884,7 +13832,7 @@
     </w:p>
     <w:tbl>
       <w:tblPr>
-        <w:tblStyle w:val="Lijsttabel3-Accent1"/>
+        <w:tblStyle w:val="ListTable3-Accent1"/>
         <w:tblW w:w="0" w:type="auto"/>
         <w:tblLook w:val="04A0" w:firstRow="1" w:lastRow="0" w:firstColumn="1" w:lastColumn="0" w:noHBand="0" w:noVBand="1"/>
       </w:tblPr>
@@ -13443,13 +14391,23 @@
               </w:rPr>
               <w:t>(</w:t>
             </w:r>
-            <w:r>
-              <w:rPr>
-                <w:rFonts w:eastAsia="Times New Roman" w:cs="Times New Roman"/>
-                <w:szCs w:val="24"/>
-                <w:lang w:val="en-US"/>
-              </w:rPr>
-              <w:t xml:space="preserve">in </w:t>
+            <w:proofErr w:type="gramStart"/>
+            <w:r>
+              <w:rPr>
+                <w:rFonts w:eastAsia="Times New Roman" w:cs="Times New Roman"/>
+                <w:szCs w:val="24"/>
+                <w:lang w:val="en-US"/>
+              </w:rPr>
+              <w:t>in</w:t>
+            </w:r>
+            <w:proofErr w:type="gramEnd"/>
+            <w:r>
+              <w:rPr>
+                <w:rFonts w:eastAsia="Times New Roman" w:cs="Times New Roman"/>
+                <w:szCs w:val="24"/>
+                <w:lang w:val="en-US"/>
+              </w:rPr>
+              <w:t xml:space="preserve"> </w:t>
             </w:r>
             <w:r>
               <w:rPr>
@@ -13492,17 +14450,7 @@
     </w:tbl>
     <w:p>
       <w:pPr>
-        <w:widowControl/>
-        <w:rPr>
-          <w:rFonts w:eastAsia="Times New Roman" w:cs="Times New Roman"/>
-          <w:szCs w:val="24"/>
-          <w:lang w:val="en-US"/>
-        </w:rPr>
-      </w:pPr>
-    </w:p>
-    <w:p>
-      <w:pPr>
-        <w:pStyle w:val="Kop2"/>
+        <w:pStyle w:val="Heading2"/>
         <w:rPr>
           <w:rFonts w:eastAsia="Times New Roman"/>
           <w:lang w:val="en-US"/>
@@ -13514,6 +14462,7 @@
           <w:rFonts w:eastAsia="Times New Roman"/>
           <w:lang w:val="en-US"/>
         </w:rPr>
+        <w:lastRenderedPageBreak/>
         <w:t>File reading and writing</w:t>
       </w:r>
       <w:bookmarkEnd w:id="21"/>
@@ -13533,9 +14482,28 @@
           <w:szCs w:val="24"/>
           <w:lang w:val="en-US"/>
         </w:rPr>
-        <w:t>Applications might need to write information to a binary file. So there are two methods for integration with binary files. The first (</w:t>
+        <w:t xml:space="preserve">Applications might need to write information to a binary file. </w:t>
+      </w:r>
+      <w:proofErr w:type="gramStart"/>
+      <w:r>
+        <w:rPr>
+          <w:rFonts w:eastAsia="Times New Roman" w:cs="Times New Roman"/>
+          <w:szCs w:val="24"/>
+          <w:lang w:val="en-US"/>
+        </w:rPr>
+        <w:t>So</w:t>
+      </w:r>
+      <w:proofErr w:type="gramEnd"/>
+      <w:r>
+        <w:rPr>
+          <w:rFonts w:eastAsia="Times New Roman" w:cs="Times New Roman"/>
+          <w:szCs w:val="24"/>
+          <w:lang w:val="en-US"/>
+        </w:rPr>
+        <w:t xml:space="preserve"> there are two methods for integration with binary files. The first (</w:t>
       </w:r>
       <w:proofErr w:type="spellStart"/>
+      <w:proofErr w:type="gramStart"/>
       <w:r>
         <w:rPr>
           <w:rFonts w:eastAsia="Times New Roman" w:cs="Times New Roman"/>
@@ -13551,7 +14519,16 @@
           <w:szCs w:val="24"/>
           <w:lang w:val="en-US"/>
         </w:rPr>
-        <w:t xml:space="preserve">(FILE*)) writes the </w:t>
+        <w:t>(</w:t>
+      </w:r>
+      <w:proofErr w:type="gramEnd"/>
+      <w:r>
+        <w:rPr>
+          <w:rFonts w:eastAsia="Times New Roman" w:cs="Times New Roman"/>
+          <w:szCs w:val="24"/>
+          <w:lang w:val="en-US"/>
+        </w:rPr>
+        <w:t xml:space="preserve">FILE*)) writes the </w:t>
       </w:r>
       <w:proofErr w:type="spellStart"/>
       <w:r>
@@ -13572,6 +14549,7 @@
         <w:t xml:space="preserve"> number to a file. The second (</w:t>
       </w:r>
       <w:proofErr w:type="spellStart"/>
+      <w:proofErr w:type="gramStart"/>
       <w:r>
         <w:rPr>
           <w:rFonts w:eastAsia="Times New Roman" w:cs="Times New Roman"/>
@@ -13587,7 +14565,16 @@
           <w:szCs w:val="24"/>
           <w:lang w:val="en-US"/>
         </w:rPr>
-        <w:t xml:space="preserve">(FILE*)) reads the </w:t>
+        <w:t>(</w:t>
+      </w:r>
+      <w:proofErr w:type="gramEnd"/>
+      <w:r>
+        <w:rPr>
+          <w:rFonts w:eastAsia="Times New Roman" w:cs="Times New Roman"/>
+          <w:szCs w:val="24"/>
+          <w:lang w:val="en-US"/>
+        </w:rPr>
+        <w:t xml:space="preserve">FILE*)) reads the </w:t>
       </w:r>
       <w:proofErr w:type="spellStart"/>
       <w:r>
@@ -13733,6 +14720,38 @@
         </w:rPr>
         <w:t>-big-endian independent, meaning you can store and retrieve the number in a portable way.</w:t>
       </w:r>
+    </w:p>
+    <w:p>
+      <w:pPr>
+        <w:pStyle w:val="Heading2"/>
+        <w:rPr>
+          <w:rFonts w:eastAsia="Times New Roman"/>
+          <w:lang w:val="en-US"/>
+        </w:rPr>
+      </w:pPr>
+      <w:bookmarkStart w:id="22" w:name="_Toc27572961"/>
+      <w:r>
+        <w:rPr>
+          <w:rFonts w:eastAsia="Times New Roman"/>
+          <w:lang w:val="en-US"/>
+        </w:rPr>
+        <w:t xml:space="preserve">Information </w:t>
+      </w:r>
+      <w:r>
+        <w:rPr>
+          <w:rFonts w:eastAsia="Times New Roman"/>
+          <w:lang w:val="en-US"/>
+        </w:rPr>
+        <w:t xml:space="preserve">and other </w:t>
+      </w:r>
+      <w:r>
+        <w:rPr>
+          <w:rFonts w:eastAsia="Times New Roman"/>
+          <w:lang w:val="en-US"/>
+        </w:rPr>
+        <w:t>methods</w:t>
+      </w:r>
+      <w:bookmarkEnd w:id="22"/>
     </w:p>
     <w:p>
       <w:pPr>
@@ -13741,63 +14760,6 @@
         <w:autoSpaceDN/>
         <w:adjustRightInd/>
         <w:rPr>
-          <w:rFonts w:asciiTheme="majorHAnsi" w:eastAsia="Times New Roman" w:hAnsiTheme="majorHAnsi" w:cstheme="majorBidi"/>
-          <w:b/>
-          <w:bCs/>
-          <w:color w:val="4F81BD" w:themeColor="accent1"/>
-          <w:sz w:val="26"/>
-          <w:szCs w:val="26"/>
-          <w:lang w:val="en-US"/>
-        </w:rPr>
-      </w:pPr>
-      <w:r>
-        <w:rPr>
-          <w:rFonts w:eastAsia="Times New Roman"/>
-          <w:lang w:val="en-US"/>
-        </w:rPr>
-        <w:br w:type="page"/>
-      </w:r>
-    </w:p>
-    <w:p>
-      <w:pPr>
-        <w:pStyle w:val="Kop2"/>
-        <w:rPr>
-          <w:rFonts w:eastAsia="Times New Roman"/>
-          <w:lang w:val="en-US"/>
-        </w:rPr>
-      </w:pPr>
-      <w:bookmarkStart w:id="22" w:name="_Toc27572961"/>
-      <w:r>
-        <w:rPr>
-          <w:rFonts w:eastAsia="Times New Roman"/>
-          <w:lang w:val="en-US"/>
-        </w:rPr>
-        <w:lastRenderedPageBreak/>
-        <w:t xml:space="preserve">Information </w:t>
-      </w:r>
-      <w:r>
-        <w:rPr>
-          <w:rFonts w:eastAsia="Times New Roman"/>
-          <w:lang w:val="en-US"/>
-        </w:rPr>
-        <w:t xml:space="preserve">and other </w:t>
-      </w:r>
-      <w:r>
-        <w:rPr>
-          <w:rFonts w:eastAsia="Times New Roman"/>
-          <w:lang w:val="en-US"/>
-        </w:rPr>
-        <w:t>methods</w:t>
-      </w:r>
-      <w:bookmarkEnd w:id="22"/>
-    </w:p>
-    <w:p>
-      <w:pPr>
-        <w:widowControl/>
-        <w:autoSpaceDE/>
-        <w:autoSpaceDN/>
-        <w:adjustRightInd/>
-        <w:rPr>
           <w:rFonts w:eastAsia="Times New Roman"/>
           <w:lang w:val="en-US"/>
         </w:rPr>
@@ -13838,7 +14800,7 @@
     </w:p>
     <w:tbl>
       <w:tblPr>
-        <w:tblStyle w:val="Lijsttabel3-Accent1"/>
+        <w:tblStyle w:val="ListTable3-Accent1"/>
         <w:tblW w:w="9067" w:type="dxa"/>
         <w:tblLook w:val="04A0" w:firstRow="1" w:lastRow="0" w:firstColumn="1" w:lastColumn="0" w:noHBand="0" w:noVBand="1"/>
       </w:tblPr>
@@ -13941,6 +14903,7 @@
               <w:t xml:space="preserve">bool </w:t>
             </w:r>
             <w:proofErr w:type="spellStart"/>
+            <w:proofErr w:type="gramStart"/>
             <w:r>
               <w:rPr>
                 <w:rFonts w:eastAsia="Times New Roman" w:cs="Times New Roman"/>
@@ -13960,7 +14923,18 @@
                 <w:szCs w:val="24"/>
                 <w:lang w:val="en-US"/>
               </w:rPr>
-              <w:t>() const;</w:t>
+              <w:t>(</w:t>
+            </w:r>
+            <w:proofErr w:type="gramEnd"/>
+            <w:r>
+              <w:rPr>
+                <w:rFonts w:eastAsia="Times New Roman" w:cs="Times New Roman"/>
+                <w:b w:val="0"/>
+                <w:bCs w:val="0"/>
+                <w:szCs w:val="24"/>
+                <w:lang w:val="en-US"/>
+              </w:rPr>
+              <w:t>) const;</w:t>
             </w:r>
           </w:p>
         </w:tc>
@@ -14044,6 +15018,7 @@
               <w:t xml:space="preserve">int </w:t>
             </w:r>
             <w:proofErr w:type="spellStart"/>
+            <w:proofErr w:type="gramStart"/>
             <w:r>
               <w:rPr>
                 <w:rFonts w:eastAsia="Times New Roman" w:cs="Times New Roman"/>
@@ -14063,7 +15038,18 @@
                 <w:szCs w:val="24"/>
                 <w:lang w:val="en-US"/>
               </w:rPr>
-              <w:t>() const;</w:t>
+              <w:t>(</w:t>
+            </w:r>
+            <w:proofErr w:type="gramEnd"/>
+            <w:r>
+              <w:rPr>
+                <w:rFonts w:eastAsia="Times New Roman" w:cs="Times New Roman"/>
+                <w:b w:val="0"/>
+                <w:bCs w:val="0"/>
+                <w:szCs w:val="24"/>
+                <w:lang w:val="en-US"/>
+              </w:rPr>
+              <w:t>) const;</w:t>
             </w:r>
           </w:p>
         </w:tc>
@@ -14132,6 +15118,7 @@
               <w:t xml:space="preserve">int </w:t>
             </w:r>
             <w:proofErr w:type="spellStart"/>
+            <w:proofErr w:type="gramStart"/>
             <w:r>
               <w:rPr>
                 <w:rFonts w:eastAsia="Times New Roman" w:cs="Times New Roman"/>
@@ -14151,7 +15138,18 @@
                 <w:szCs w:val="24"/>
                 <w:lang w:val="en-US"/>
               </w:rPr>
-              <w:t>() const;</w:t>
+              <w:t>(</w:t>
+            </w:r>
+            <w:proofErr w:type="gramEnd"/>
+            <w:r>
+              <w:rPr>
+                <w:rFonts w:eastAsia="Times New Roman" w:cs="Times New Roman"/>
+                <w:b w:val="0"/>
+                <w:bCs w:val="0"/>
+                <w:szCs w:val="24"/>
+                <w:lang w:val="en-US"/>
+              </w:rPr>
+              <w:t>) const;</w:t>
             </w:r>
           </w:p>
         </w:tc>
@@ -14217,6 +15215,7 @@
               <w:t xml:space="preserve">int </w:t>
             </w:r>
             <w:proofErr w:type="spellStart"/>
+            <w:proofErr w:type="gramStart"/>
             <w:r>
               <w:rPr>
                 <w:rFonts w:eastAsia="Times New Roman" w:cs="Times New Roman"/>
@@ -14236,7 +15235,18 @@
                 <w:szCs w:val="24"/>
                 <w:lang w:val="en-US"/>
               </w:rPr>
-              <w:t>() const</w:t>
+              <w:t>(</w:t>
+            </w:r>
+            <w:proofErr w:type="gramEnd"/>
+            <w:r>
+              <w:rPr>
+                <w:rFonts w:eastAsia="Times New Roman" w:cs="Times New Roman"/>
+                <w:b w:val="0"/>
+                <w:bCs w:val="0"/>
+                <w:szCs w:val="24"/>
+                <w:lang w:val="en-US"/>
+              </w:rPr>
+              <w:t>) const</w:t>
             </w:r>
           </w:p>
         </w:tc>
@@ -14305,6 +15315,7 @@
               <w:t xml:space="preserve">Int </w:t>
             </w:r>
             <w:proofErr w:type="spellStart"/>
+            <w:proofErr w:type="gramStart"/>
             <w:r>
               <w:rPr>
                 <w:rFonts w:eastAsia="Times New Roman" w:cs="Times New Roman"/>
@@ -14324,7 +15335,18 @@
                 <w:szCs w:val="24"/>
                 <w:lang w:val="en-US"/>
               </w:rPr>
-              <w:t>() const;</w:t>
+              <w:t>(</w:t>
+            </w:r>
+            <w:proofErr w:type="gramEnd"/>
+            <w:r>
+              <w:rPr>
+                <w:rFonts w:eastAsia="Times New Roman" w:cs="Times New Roman"/>
+                <w:b w:val="0"/>
+                <w:bCs w:val="0"/>
+                <w:szCs w:val="24"/>
+                <w:lang w:val="en-US"/>
+              </w:rPr>
+              <w:t>) const;</w:t>
             </w:r>
           </w:p>
         </w:tc>
@@ -14390,6 +15412,7 @@
               <w:t xml:space="preserve">bool </w:t>
             </w:r>
             <w:proofErr w:type="spellStart"/>
+            <w:proofErr w:type="gramStart"/>
             <w:r>
               <w:rPr>
                 <w:rFonts w:eastAsia="Times New Roman" w:cs="Times New Roman"/>
@@ -14409,7 +15432,18 @@
                 <w:szCs w:val="24"/>
                 <w:lang w:val="en-US"/>
               </w:rPr>
-              <w:t>() const;</w:t>
+              <w:t>(</w:t>
+            </w:r>
+            <w:proofErr w:type="gramEnd"/>
+            <w:r>
+              <w:rPr>
+                <w:rFonts w:eastAsia="Times New Roman" w:cs="Times New Roman"/>
+                <w:b w:val="0"/>
+                <w:bCs w:val="0"/>
+                <w:szCs w:val="24"/>
+                <w:lang w:val="en-US"/>
+              </w:rPr>
+              <w:t>) const;</w:t>
             </w:r>
           </w:p>
         </w:tc>
@@ -14577,6 +15611,7 @@
               <w:t xml:space="preserve">bool </w:t>
             </w:r>
             <w:proofErr w:type="spellStart"/>
+            <w:proofErr w:type="gramStart"/>
             <w:r>
               <w:rPr>
                 <w:rFonts w:eastAsia="Times New Roman" w:cs="Times New Roman"/>
@@ -14596,7 +15631,18 @@
                 <w:szCs w:val="24"/>
                 <w:lang w:val="en-US"/>
               </w:rPr>
-              <w:t>() const;</w:t>
+              <w:t>(</w:t>
+            </w:r>
+            <w:proofErr w:type="gramEnd"/>
+            <w:r>
+              <w:rPr>
+                <w:rFonts w:eastAsia="Times New Roman" w:cs="Times New Roman"/>
+                <w:b w:val="0"/>
+                <w:bCs w:val="0"/>
+                <w:szCs w:val="24"/>
+                <w:lang w:val="en-US"/>
+              </w:rPr>
+              <w:t>) const;</w:t>
             </w:r>
           </w:p>
         </w:tc>
@@ -14665,6 +15711,7 @@
               <w:t xml:space="preserve">int </w:t>
             </w:r>
             <w:proofErr w:type="spellStart"/>
+            <w:proofErr w:type="gramStart"/>
             <w:r>
               <w:rPr>
                 <w:rFonts w:eastAsia="Times New Roman" w:cs="Times New Roman"/>
@@ -14684,7 +15731,18 @@
                 <w:szCs w:val="24"/>
                 <w:lang w:val="en-US"/>
               </w:rPr>
-              <w:t>() const;</w:t>
+              <w:t>(</w:t>
+            </w:r>
+            <w:proofErr w:type="gramEnd"/>
+            <w:r>
+              <w:rPr>
+                <w:rFonts w:eastAsia="Times New Roman" w:cs="Times New Roman"/>
+                <w:b w:val="0"/>
+                <w:bCs w:val="0"/>
+                <w:szCs w:val="24"/>
+                <w:lang w:val="en-US"/>
+              </w:rPr>
+              <w:t>) const;</w:t>
             </w:r>
           </w:p>
         </w:tc>
@@ -14762,6 +15820,7 @@
               <w:t xml:space="preserve"> </w:t>
             </w:r>
             <w:proofErr w:type="spellStart"/>
+            <w:proofErr w:type="gramStart"/>
             <w:r>
               <w:rPr>
                 <w:rFonts w:eastAsia="Times New Roman" w:cs="Times New Roman"/>
@@ -14781,7 +15840,18 @@
                 <w:szCs w:val="24"/>
                 <w:lang w:val="en-US"/>
               </w:rPr>
-              <w:t>() const;</w:t>
+              <w:t>(</w:t>
+            </w:r>
+            <w:proofErr w:type="gramEnd"/>
+            <w:r>
+              <w:rPr>
+                <w:rFonts w:eastAsia="Times New Roman" w:cs="Times New Roman"/>
+                <w:b w:val="0"/>
+                <w:bCs w:val="0"/>
+                <w:szCs w:val="24"/>
+                <w:lang w:val="en-US"/>
+              </w:rPr>
+              <w:t>) const;</w:t>
             </w:r>
           </w:p>
         </w:tc>
@@ -14865,7 +15935,29 @@
                 <w:szCs w:val="24"/>
                 <w:lang w:val="en-US"/>
               </w:rPr>
-              <w:t>void Zero()</w:t>
+              <w:t xml:space="preserve">void </w:t>
+            </w:r>
+            <w:proofErr w:type="gramStart"/>
+            <w:r>
+              <w:rPr>
+                <w:rFonts w:eastAsia="Times New Roman" w:cs="Times New Roman"/>
+                <w:b w:val="0"/>
+                <w:bCs w:val="0"/>
+                <w:szCs w:val="24"/>
+                <w:lang w:val="en-US"/>
+              </w:rPr>
+              <w:t>Zero(</w:t>
+            </w:r>
+            <w:proofErr w:type="gramEnd"/>
+            <w:r>
+              <w:rPr>
+                <w:rFonts w:eastAsia="Times New Roman" w:cs="Times New Roman"/>
+                <w:b w:val="0"/>
+                <w:bCs w:val="0"/>
+                <w:szCs w:val="24"/>
+                <w:lang w:val="en-US"/>
+              </w:rPr>
+              <w:t>)</w:t>
             </w:r>
           </w:p>
         </w:tc>
@@ -14946,7 +16038,29 @@
                 <w:szCs w:val="24"/>
                 <w:lang w:val="en-US"/>
               </w:rPr>
-              <w:t>void Round(int precision);</w:t>
+              <w:t xml:space="preserve">void </w:t>
+            </w:r>
+            <w:proofErr w:type="gramStart"/>
+            <w:r>
+              <w:rPr>
+                <w:rFonts w:eastAsia="Times New Roman" w:cs="Times New Roman"/>
+                <w:b w:val="0"/>
+                <w:bCs w:val="0"/>
+                <w:szCs w:val="24"/>
+                <w:lang w:val="en-US"/>
+              </w:rPr>
+              <w:t>Round(</w:t>
+            </w:r>
+            <w:proofErr w:type="gramEnd"/>
+            <w:r>
+              <w:rPr>
+                <w:rFonts w:eastAsia="Times New Roman" w:cs="Times New Roman"/>
+                <w:b w:val="0"/>
+                <w:bCs w:val="0"/>
+                <w:szCs w:val="24"/>
+                <w:lang w:val="en-US"/>
+              </w:rPr>
+              <w:t>int precision);</w:t>
             </w:r>
           </w:p>
         </w:tc>
@@ -15030,7 +16144,29 @@
                 <w:szCs w:val="24"/>
                 <w:lang w:val="en-US"/>
               </w:rPr>
-              <w:t>void Truncate(int precision);</w:t>
+              <w:t xml:space="preserve">void </w:t>
+            </w:r>
+            <w:proofErr w:type="gramStart"/>
+            <w:r>
+              <w:rPr>
+                <w:rFonts w:eastAsia="Times New Roman" w:cs="Times New Roman"/>
+                <w:b w:val="0"/>
+                <w:bCs w:val="0"/>
+                <w:szCs w:val="24"/>
+                <w:lang w:val="en-US"/>
+              </w:rPr>
+              <w:t>Truncate(</w:t>
+            </w:r>
+            <w:proofErr w:type="gramEnd"/>
+            <w:r>
+              <w:rPr>
+                <w:rFonts w:eastAsia="Times New Roman" w:cs="Times New Roman"/>
+                <w:b w:val="0"/>
+                <w:bCs w:val="0"/>
+                <w:szCs w:val="24"/>
+                <w:lang w:val="en-US"/>
+              </w:rPr>
+              <w:t>int precision);</w:t>
             </w:r>
           </w:p>
         </w:tc>
@@ -15121,7 +16257,29 @@
                 <w:szCs w:val="24"/>
                 <w:lang w:val="en-US"/>
               </w:rPr>
-              <w:t>void Negate();</w:t>
+              <w:t xml:space="preserve">void </w:t>
+            </w:r>
+            <w:proofErr w:type="gramStart"/>
+            <w:r>
+              <w:rPr>
+                <w:rFonts w:eastAsia="Times New Roman" w:cs="Times New Roman"/>
+                <w:b w:val="0"/>
+                <w:bCs w:val="0"/>
+                <w:szCs w:val="24"/>
+                <w:lang w:val="en-US"/>
+              </w:rPr>
+              <w:t>Negate(</w:t>
+            </w:r>
+            <w:proofErr w:type="gramEnd"/>
+            <w:r>
+              <w:rPr>
+                <w:rFonts w:eastAsia="Times New Roman" w:cs="Times New Roman"/>
+                <w:b w:val="0"/>
+                <w:bCs w:val="0"/>
+                <w:szCs w:val="24"/>
+                <w:lang w:val="en-US"/>
+              </w:rPr>
+              <w:t>);</w:t>
             </w:r>
           </w:p>
         </w:tc>
@@ -15159,7 +16317,7 @@
     </w:tbl>
     <w:p>
       <w:pPr>
-        <w:pStyle w:val="Kop2"/>
+        <w:pStyle w:val="Heading2"/>
         <w:rPr>
           <w:rFonts w:eastAsia="Times New Roman"/>
           <w:lang w:val="en-US"/>
@@ -15207,7 +16365,23 @@
           <w:rFonts w:eastAsia="Times New Roman"/>
           <w:lang w:val="en-US"/>
         </w:rPr>
-        <w:t>. This exception is integrated with the MS-Windows C++ Safe Exception Handling in such a way that critical errors like null-pointer references and division-by-zero errors do **NOT** get an different exception handling – stopping the application e.g. – but are integrated in the exception throwing.</w:t>
+        <w:t xml:space="preserve">. This exception is integrated with the MS-Windows C++ Safe Exception Handling in such a way that critical errors like null-pointer references and division-by-zero errors do **NOT** get </w:t>
+      </w:r>
+      <w:proofErr w:type="gramStart"/>
+      <w:r>
+        <w:rPr>
+          <w:rFonts w:eastAsia="Times New Roman"/>
+          <w:lang w:val="en-US"/>
+        </w:rPr>
+        <w:t>an</w:t>
+      </w:r>
+      <w:proofErr w:type="gramEnd"/>
+      <w:r>
+        <w:rPr>
+          <w:rFonts w:eastAsia="Times New Roman"/>
+          <w:lang w:val="en-US"/>
+        </w:rPr>
+        <w:t xml:space="preserve"> different exception handling – stopping the application e.g. – but are integrated in the exception throwing.</w:t>
       </w:r>
     </w:p>
     <w:p>
@@ -15269,7 +16443,7 @@
     </w:p>
     <w:tbl>
       <w:tblPr>
-        <w:tblStyle w:val="Lijsttabel3-Accent1"/>
+        <w:tblStyle w:val="ListTable3-Accent1"/>
         <w:tblW w:w="9067" w:type="dxa"/>
         <w:tblLook w:val="04A0" w:firstRow="1" w:lastRow="0" w:firstColumn="1" w:lastColumn="0" w:noHBand="0" w:noVBand="1"/>
       </w:tblPr>
@@ -15469,6 +16643,7 @@
               <w:t xml:space="preserve">Cannot calculate a tangent from </w:t>
             </w:r>
             <w:proofErr w:type="spellStart"/>
+            <w:proofErr w:type="gramStart"/>
             <w:r>
               <w:rPr>
                 <w:b w:val="0"/>
@@ -15478,6 +16653,7 @@
               <w:t>a</w:t>
             </w:r>
             <w:proofErr w:type="spellEnd"/>
+            <w:proofErr w:type="gramEnd"/>
             <w:r>
               <w:rPr>
                 <w:b w:val="0"/>
@@ -15902,6 +17078,7 @@
                 <w:bCs w:val="0"/>
                 <w:lang w:val="en-US"/>
               </w:rPr>
+              <w:lastRenderedPageBreak/>
               <w:t xml:space="preserve">BCD: </w:t>
             </w:r>
             <w:r>
@@ -15990,39 +17167,7 @@
                 <w:b w:val="0"/>
                 <w:bCs w:val="0"/>
               </w:rPr>
-              <w:t xml:space="preserve">BCD: </w:t>
-            </w:r>
-            <w:proofErr w:type="spellStart"/>
-            <w:r>
-              <w:rPr>
-                <w:b w:val="0"/>
-                <w:bCs w:val="0"/>
-              </w:rPr>
-              <w:t>Division</w:t>
-            </w:r>
-            <w:proofErr w:type="spellEnd"/>
-            <w:r>
-              <w:rPr>
-                <w:b w:val="0"/>
-                <w:bCs w:val="0"/>
-              </w:rPr>
-              <w:t xml:space="preserve"> </w:t>
-            </w:r>
-            <w:proofErr w:type="spellStart"/>
-            <w:r>
-              <w:rPr>
-                <w:b w:val="0"/>
-                <w:bCs w:val="0"/>
-              </w:rPr>
-              <w:t>by</w:t>
-            </w:r>
-            <w:proofErr w:type="spellEnd"/>
-            <w:r>
-              <w:rPr>
-                <w:b w:val="0"/>
-                <w:bCs w:val="0"/>
-              </w:rPr>
-              <w:t xml:space="preserve"> zero.</w:t>
+              <w:t>BCD: Division by zero.</w:t>
             </w:r>
           </w:p>
         </w:tc>
@@ -16030,7 +17175,7 @@
     </w:tbl>
     <w:p>
       <w:pPr>
-        <w:pStyle w:val="Kop2"/>
+        <w:pStyle w:val="Heading2"/>
         <w:rPr>
           <w:rFonts w:eastAsia="Times New Roman"/>
           <w:lang w:val="en-US"/>
@@ -16121,7 +17266,23 @@
           <w:rFonts w:eastAsia="Times New Roman"/>
           <w:lang w:val="en-US"/>
         </w:rPr>
-        <w:t>Extra methods and / or data, operators, stream interfaces like std::iostream can easily be added to this class.</w:t>
+        <w:t xml:space="preserve">Extra methods and / or data, operators, stream interfaces like </w:t>
+      </w:r>
+      <w:proofErr w:type="gramStart"/>
+      <w:r>
+        <w:rPr>
+          <w:rFonts w:eastAsia="Times New Roman"/>
+          <w:lang w:val="en-US"/>
+        </w:rPr>
+        <w:t>std::</w:t>
+      </w:r>
+      <w:proofErr w:type="gramEnd"/>
+      <w:r>
+        <w:rPr>
+          <w:rFonts w:eastAsia="Times New Roman"/>
+          <w:lang w:val="en-US"/>
+        </w:rPr>
+        <w:t>iostream can easily be added to this class.</w:t>
       </w:r>
     </w:p>
     <w:p>
@@ -16152,7 +17313,6 @@
           <w:rFonts w:eastAsia="Times New Roman"/>
           <w:lang w:val="en-US"/>
         </w:rPr>
-        <w:lastRenderedPageBreak/>
         <w:t xml:space="preserve">The </w:t>
       </w:r>
       <w:proofErr w:type="spellStart"/>
@@ -16200,7 +17360,23 @@
           <w:rFonts w:eastAsia="Times New Roman"/>
           <w:lang w:val="en-US"/>
         </w:rPr>
-        <w:t>Just open the test explorer in Visual Studio (from the menu “Test” / “Run all tests”) and check that all unit test are ‘in-the-green’.</w:t>
+        <w:t xml:space="preserve">Just open the test explorer in Visual Studio (from the menu “Test” / “Run all tests”) and check that all unit test </w:t>
+      </w:r>
+      <w:proofErr w:type="gramStart"/>
+      <w:r>
+        <w:rPr>
+          <w:rFonts w:eastAsia="Times New Roman"/>
+          <w:lang w:val="en-US"/>
+        </w:rPr>
+        <w:t>are</w:t>
+      </w:r>
+      <w:proofErr w:type="gramEnd"/>
+      <w:r>
+        <w:rPr>
+          <w:rFonts w:eastAsia="Times New Roman"/>
+          <w:lang w:val="en-US"/>
+        </w:rPr>
+        <w:t xml:space="preserve"> ‘in-the-green’.</w:t>
       </w:r>
     </w:p>
     <w:p>
@@ -16279,7 +17455,7 @@
     </w:p>
     <w:p>
       <w:pPr>
-        <w:pStyle w:val="Kop1"/>
+        <w:pStyle w:val="Heading1"/>
         <w:rPr>
           <w:rFonts w:eastAsia="Times New Roman"/>
           <w:lang w:val="en-US"/>
@@ -16523,7 +17699,7 @@
     </w:p>
     <w:p>
       <w:pPr>
-        <w:pStyle w:val="Lijstalinea"/>
+        <w:pStyle w:val="ListParagraph"/>
         <w:widowControl/>
         <w:numPr>
           <w:ilvl w:val="0"/>
@@ -16537,17 +17713,26 @@
           <w:lang w:val="en-US"/>
         </w:rPr>
       </w:pPr>
+      <w:proofErr w:type="gramStart"/>
       <w:r>
         <w:rPr>
           <w:rFonts w:eastAsia="Times New Roman"/>
           <w:lang w:val="en-US"/>
         </w:rPr>
-        <w:t>These conversion only convert the standard number format with a decimal point. No exponential numbers can be converted;</w:t>
+        <w:t>These conversion</w:t>
+      </w:r>
+      <w:proofErr w:type="gramEnd"/>
+      <w:r>
+        <w:rPr>
+          <w:rFonts w:eastAsia="Times New Roman"/>
+          <w:lang w:val="en-US"/>
+        </w:rPr>
+        <w:t xml:space="preserve"> only convert the standard number format with a decimal point. No exponential numbers can be converted;</w:t>
       </w:r>
     </w:p>
     <w:p>
       <w:pPr>
-        <w:pStyle w:val="Lijstalinea"/>
+        <w:pStyle w:val="ListParagraph"/>
         <w:widowControl/>
         <w:numPr>
           <w:ilvl w:val="0"/>
@@ -16582,7 +17767,23 @@
           <w:rFonts w:eastAsia="Times New Roman"/>
           <w:lang w:val="en-US"/>
         </w:rPr>
-        <w:t xml:space="preserve"> platform, even experienced programmers opt-in to let the database convert the data to a string and plucking that string data out of the query.</w:t>
+        <w:t xml:space="preserve"> platform, even experienced </w:t>
+      </w:r>
+      <w:proofErr w:type="gramStart"/>
+      <w:r>
+        <w:rPr>
+          <w:rFonts w:eastAsia="Times New Roman"/>
+          <w:lang w:val="en-US"/>
+        </w:rPr>
+        <w:t>programmers</w:t>
+      </w:r>
+      <w:proofErr w:type="gramEnd"/>
+      <w:r>
+        <w:rPr>
+          <w:rFonts w:eastAsia="Times New Roman"/>
+          <w:lang w:val="en-US"/>
+        </w:rPr>
+        <w:t xml:space="preserve"> opt-in to let the database convert the data to a string and plucking that string data out of the query.</w:t>
       </w:r>
     </w:p>
     <w:p>
@@ -16625,7 +17826,7 @@
     </w:p>
     <w:p>
       <w:pPr>
-        <w:pStyle w:val="Lijstalinea"/>
+        <w:pStyle w:val="ListParagraph"/>
         <w:widowControl/>
         <w:numPr>
           <w:ilvl w:val="0"/>
@@ -16645,6 +17846,7 @@
         </w:rPr>
       </w:pPr>
       <w:proofErr w:type="spellStart"/>
+      <w:proofErr w:type="gramStart"/>
       <w:r>
         <w:rPr>
           <w:rFonts w:eastAsia="Times New Roman"/>
@@ -16661,6 +17863,7 @@
         <w:t>::</w:t>
       </w:r>
       <w:proofErr w:type="spellStart"/>
+      <w:proofErr w:type="gramEnd"/>
       <w:r>
         <w:rPr>
           <w:rFonts w:eastAsia="Times New Roman"/>
@@ -16679,7 +17882,7 @@
     </w:p>
     <w:p>
       <w:pPr>
-        <w:pStyle w:val="Lijstalinea"/>
+        <w:pStyle w:val="ListParagraph"/>
         <w:widowControl/>
         <w:numPr>
           <w:ilvl w:val="0"/>
@@ -16699,6 +17902,7 @@
         </w:rPr>
       </w:pPr>
       <w:proofErr w:type="spellStart"/>
+      <w:proofErr w:type="gramStart"/>
       <w:r>
         <w:rPr>
           <w:rFonts w:eastAsia="Times New Roman"/>
@@ -16715,6 +17919,7 @@
         <w:t>::</w:t>
       </w:r>
       <w:proofErr w:type="spellStart"/>
+      <w:proofErr w:type="gramEnd"/>
       <w:r>
         <w:rPr>
           <w:rFonts w:eastAsia="Times New Roman"/>
@@ -16778,7 +17983,7 @@
     </w:p>
     <w:p>
       <w:pPr>
-        <w:pStyle w:val="Kop2"/>
+        <w:pStyle w:val="Heading2"/>
         <w:rPr>
           <w:rFonts w:eastAsia="Times New Roman"/>
           <w:lang w:val="en-US"/>
@@ -16834,7 +18039,7 @@
     </w:p>
     <w:p>
       <w:pPr>
-        <w:pStyle w:val="Kop2"/>
+        <w:pStyle w:val="Heading2"/>
         <w:rPr>
           <w:rFonts w:eastAsia="Times New Roman"/>
           <w:lang w:val="en-US"/>
@@ -17031,7 +18236,23 @@
           <w:rFonts w:eastAsia="Times New Roman"/>
           <w:lang w:val="en-US"/>
         </w:rPr>
-        <w:t xml:space="preserve"> class acts as a sorts of variable placeholder for all datatypes that can be obtained from a database row. And of course: one of the datatypes is the </w:t>
+        <w:t xml:space="preserve"> class acts as a </w:t>
+      </w:r>
+      <w:proofErr w:type="gramStart"/>
+      <w:r>
+        <w:rPr>
+          <w:rFonts w:eastAsia="Times New Roman"/>
+          <w:lang w:val="en-US"/>
+        </w:rPr>
+        <w:t>sorts of variable placeholder</w:t>
+      </w:r>
+      <w:proofErr w:type="gramEnd"/>
+      <w:r>
+        <w:rPr>
+          <w:rFonts w:eastAsia="Times New Roman"/>
+          <w:lang w:val="en-US"/>
+        </w:rPr>
+        <w:t xml:space="preserve"> for all datatypes that can be obtained from a database row. And of course: one of the datatypes is the </w:t>
       </w:r>
       <w:proofErr w:type="spellStart"/>
       <w:r>
@@ -17115,7 +18336,7 @@
     </w:p>
     <w:p>
       <w:pPr>
-        <w:pStyle w:val="Kop2"/>
+        <w:pStyle w:val="Heading2"/>
         <w:rPr>
           <w:rFonts w:eastAsia="Times New Roman"/>
           <w:lang w:val="en-US"/>
@@ -17315,7 +18536,7 @@
     </w:p>
     <w:p>
       <w:pPr>
-        <w:pStyle w:val="Kop1"/>
+        <w:pStyle w:val="Heading1"/>
         <w:rPr>
           <w:rFonts w:eastAsia="Times New Roman"/>
           <w:lang w:val="en-US"/>
@@ -17467,7 +18688,7 @@
     </w:p>
     <w:p>
       <w:pPr>
-        <w:pStyle w:val="Lijstalinea"/>
+        <w:pStyle w:val="ListParagraph"/>
         <w:widowControl/>
         <w:numPr>
           <w:ilvl w:val="0"/>
@@ -17490,7 +18711,7 @@
     </w:p>
     <w:p>
       <w:pPr>
-        <w:pStyle w:val="Lijstalinea"/>
+        <w:pStyle w:val="ListParagraph"/>
         <w:widowControl/>
         <w:numPr>
           <w:ilvl w:val="0"/>
@@ -17513,7 +18734,7 @@
     </w:p>
     <w:p>
       <w:pPr>
-        <w:pStyle w:val="Lijstalinea"/>
+        <w:pStyle w:val="ListParagraph"/>
         <w:widowControl/>
         <w:numPr>
           <w:ilvl w:val="0"/>
@@ -17536,7 +18757,7 @@
     </w:p>
     <w:p>
       <w:pPr>
-        <w:pStyle w:val="Lijstalinea"/>
+        <w:pStyle w:val="ListParagraph"/>
         <w:widowControl/>
         <w:numPr>
           <w:ilvl w:val="0"/>
@@ -17598,7 +18819,7 @@
     </w:p>
     <w:tbl>
       <w:tblPr>
-        <w:tblStyle w:val="Tabelraster"/>
+        <w:tblStyle w:val="TableGrid"/>
         <w:tblW w:w="0" w:type="auto"/>
         <w:tblLook w:val="04A0" w:firstRow="1" w:lastRow="0" w:firstColumn="1" w:lastColumn="0" w:noHBand="0" w:noVBand="1"/>
       </w:tblPr>
@@ -17775,7 +18996,6 @@
                 <w:szCs w:val="18"/>
               </w:rPr>
             </w:pPr>
-            <w:proofErr w:type="spellStart"/>
             <w:r>
               <w:rPr>
                 <w:rFonts w:ascii="Consolas" w:hAnsi="Consolas" w:cs="Consolas"/>
@@ -17783,30 +19003,39 @@
                 <w:sz w:val="18"/>
                 <w:szCs w:val="18"/>
               </w:rPr>
-              <w:t>afp</w:t>
-            </w:r>
-            <w:proofErr w:type="spellEnd"/>
-            <w:r>
+              <w:t>afp      0.982142 +19.99460496816215196567355836819543212297</w:t>
+            </w:r>
+          </w:p>
+          <w:p>
+            <w:pPr>
+              <w:widowControl/>
               <w:rPr>
                 <w:rFonts w:ascii="Consolas" w:hAnsi="Consolas" w:cs="Consolas"/>
                 <w:color w:val="000000"/>
                 <w:sz w:val="18"/>
                 <w:szCs w:val="18"/>
               </w:rPr>
-              <w:t xml:space="preserve">      0.982142 +19.99460496816215196567355836819543212297</w:t>
-            </w:r>
-          </w:p>
-          <w:p>
-            <w:pPr>
-              <w:widowControl/>
+            </w:pPr>
+            <w:r>
               <w:rPr>
                 <w:rFonts w:ascii="Consolas" w:hAnsi="Consolas" w:cs="Consolas"/>
                 <w:color w:val="000000"/>
                 <w:sz w:val="18"/>
                 <w:szCs w:val="18"/>
               </w:rPr>
-            </w:pPr>
-            <w:proofErr w:type="spellStart"/>
+              <w:t>icd      0.191501 +19.9946049681621519656735583681954349795885</w:t>
+            </w:r>
+          </w:p>
+          <w:p>
+            <w:pPr>
+              <w:widowControl/>
+              <w:rPr>
+                <w:rFonts w:eastAsia="Times New Roman" w:cs="Times New Roman"/>
+                <w:sz w:val="18"/>
+                <w:szCs w:val="18"/>
+                <w:lang w:val="en-US"/>
+              </w:rPr>
+            </w:pPr>
             <w:r>
               <w:rPr>
                 <w:rFonts w:ascii="Consolas" w:hAnsi="Consolas" w:cs="Consolas"/>
@@ -17814,48 +19043,7 @@
                 <w:sz w:val="18"/>
                 <w:szCs w:val="18"/>
               </w:rPr>
-              <w:t>icd</w:t>
-            </w:r>
-            <w:proofErr w:type="spellEnd"/>
-            <w:r>
-              <w:rPr>
-                <w:rFonts w:ascii="Consolas" w:hAnsi="Consolas" w:cs="Consolas"/>
-                <w:color w:val="000000"/>
-                <w:sz w:val="18"/>
-                <w:szCs w:val="18"/>
-              </w:rPr>
-              <w:t xml:space="preserve">      0.191501 +19.9946049681621519656735583681954349795885</w:t>
-            </w:r>
-          </w:p>
-          <w:p>
-            <w:pPr>
-              <w:widowControl/>
-              <w:rPr>
-                <w:rFonts w:eastAsia="Times New Roman" w:cs="Times New Roman"/>
-                <w:sz w:val="18"/>
-                <w:szCs w:val="18"/>
-                <w:lang w:val="en-US"/>
-              </w:rPr>
-            </w:pPr>
-            <w:proofErr w:type="spellStart"/>
-            <w:r>
-              <w:rPr>
-                <w:rFonts w:ascii="Consolas" w:hAnsi="Consolas" w:cs="Consolas"/>
-                <w:color w:val="000000"/>
-                <w:sz w:val="18"/>
-                <w:szCs w:val="18"/>
-              </w:rPr>
-              <w:t>bcd</w:t>
-            </w:r>
-            <w:proofErr w:type="spellEnd"/>
-            <w:r>
-              <w:rPr>
-                <w:rFonts w:ascii="Consolas" w:hAnsi="Consolas" w:cs="Consolas"/>
-                <w:color w:val="000000"/>
-                <w:sz w:val="18"/>
-                <w:szCs w:val="18"/>
-              </w:rPr>
-              <w:t xml:space="preserve">      0.050899 +19.9946049681621519656735583681954321229</w:t>
+              <w:t>bcd      0.050899 +19.9946049681621519656735583681954321229</w:t>
             </w:r>
           </w:p>
         </w:tc>
@@ -18393,7 +19581,7 @@
     </w:p>
     <w:tbl>
       <w:tblPr>
-        <w:tblStyle w:val="Lijsttabel3-Accent1"/>
+        <w:tblStyle w:val="ListTable3-Accent1"/>
         <w:tblW w:w="0" w:type="auto"/>
         <w:tblLook w:val="04A0" w:firstRow="1" w:lastRow="0" w:firstColumn="1" w:lastColumn="0" w:noHBand="0" w:noVBand="1"/>
       </w:tblPr>
@@ -21201,8 +22389,6 @@
               </w:rPr>
               <w:t>0.126589</w:t>
             </w:r>
-            <w:bookmarkStart w:id="30" w:name="_GoBack"/>
-            <w:bookmarkEnd w:id="30"/>
           </w:p>
         </w:tc>
         <w:tc>
@@ -23187,7 +24373,7 @@
 </file>
 
 <file path=word/endnotes.xml><?xml version="1.0" encoding="utf-8"?>
-<w:endnotes xmlns:wpc="http://schemas.microsoft.com/office/word/2010/wordprocessingCanvas" xmlns:cx="http://schemas.microsoft.com/office/drawing/2014/chartex" xmlns:cx1="http://schemas.microsoft.com/office/drawing/2015/9/8/chartex" xmlns:cx2="http://schemas.microsoft.com/office/drawing/2015/10/21/chartex" xmlns:cx3="http://schemas.microsoft.com/office/drawing/2016/5/9/chartex" xmlns:cx4="http://schemas.microsoft.com/office/drawing/2016/5/10/chartex" xmlns:cx5="http://schemas.microsoft.com/office/drawing/2016/5/11/chartex" xmlns:cx6="http://schemas.microsoft.com/office/drawing/2016/5/12/chartex" xmlns:cx7="http://schemas.microsoft.com/office/drawing/2016/5/13/chartex" xmlns:cx8="http://schemas.microsoft.com/office/drawing/2016/5/14/chartex" xmlns:mc="http://schemas.openxmlformats.org/markup-compatibility/2006" xmlns:aink="http://schemas.microsoft.com/office/drawing/2016/ink" xmlns:am3d="http://schemas.microsoft.com/office/drawing/2017/model3d" xmlns:o="urn:schemas-microsoft-com:office:office" xmlns:r="http://schemas.openxmlformats.org/officeDocument/2006/relationships" xmlns:m="http://schemas.openxmlformats.org/officeDocument/2006/math" xmlns:v="urn:schemas-microsoft-com:vml" xmlns:wp14="http://schemas.microsoft.com/office/word/2010/wordprocessingDrawing" xmlns:wp="http://schemas.openxmlformats.org/drawingml/2006/wordprocessingDrawing" xmlns:w10="urn:schemas-microsoft-com:office:word" xmlns:w="http://schemas.openxmlformats.org/wordprocessingml/2006/main" xmlns:w14="http://schemas.microsoft.com/office/word/2010/wordml" xmlns:w15="http://schemas.microsoft.com/office/word/2012/wordml" xmlns:w16cid="http://schemas.microsoft.com/office/word/2016/wordml/cid" xmlns:w16se="http://schemas.microsoft.com/office/word/2015/wordml/symex" xmlns:wpg="http://schemas.microsoft.com/office/word/2010/wordprocessingGroup" xmlns:wpi="http://schemas.microsoft.com/office/word/2010/wordprocessingInk" xmlns:wne="http://schemas.microsoft.com/office/word/2006/wordml" xmlns:wps="http://schemas.microsoft.com/office/word/2010/wordprocessingShape" mc:Ignorable="w14 w15 w16se w16cid wp14">
+<w:endnotes xmlns:wpc="http://schemas.microsoft.com/office/word/2010/wordprocessingCanvas" xmlns:cx="http://schemas.microsoft.com/office/drawing/2014/chartex" xmlns:cx1="http://schemas.microsoft.com/office/drawing/2015/9/8/chartex" xmlns:cx2="http://schemas.microsoft.com/office/drawing/2015/10/21/chartex" xmlns:cx3="http://schemas.microsoft.com/office/drawing/2016/5/9/chartex" xmlns:cx4="http://schemas.microsoft.com/office/drawing/2016/5/10/chartex" xmlns:cx5="http://schemas.microsoft.com/office/drawing/2016/5/11/chartex" xmlns:cx6="http://schemas.microsoft.com/office/drawing/2016/5/12/chartex" xmlns:cx7="http://schemas.microsoft.com/office/drawing/2016/5/13/chartex" xmlns:cx8="http://schemas.microsoft.com/office/drawing/2016/5/14/chartex" xmlns:mc="http://schemas.openxmlformats.org/markup-compatibility/2006" xmlns:aink="http://schemas.microsoft.com/office/drawing/2016/ink" xmlns:am3d="http://schemas.microsoft.com/office/drawing/2017/model3d" xmlns:o="urn:schemas-microsoft-com:office:office" xmlns:r="http://schemas.openxmlformats.org/officeDocument/2006/relationships" xmlns:m="http://schemas.openxmlformats.org/officeDocument/2006/math" xmlns:v="urn:schemas-microsoft-com:vml" xmlns:wp14="http://schemas.microsoft.com/office/word/2010/wordprocessingDrawing" xmlns:wp="http://schemas.openxmlformats.org/drawingml/2006/wordprocessingDrawing" xmlns:w10="urn:schemas-microsoft-com:office:word" xmlns:w="http://schemas.openxmlformats.org/wordprocessingml/2006/main" xmlns:w14="http://schemas.microsoft.com/office/word/2010/wordml" xmlns:w15="http://schemas.microsoft.com/office/word/2012/wordml" xmlns:w16cex="http://schemas.microsoft.com/office/word/2018/wordml/cex" xmlns:w16cid="http://schemas.microsoft.com/office/word/2016/wordml/cid" xmlns:w16="http://schemas.microsoft.com/office/word/2018/wordml" xmlns:w16sdtdh="http://schemas.microsoft.com/office/word/2020/wordml/sdtdatahash" xmlns:w16se="http://schemas.microsoft.com/office/word/2015/wordml/symex" xmlns:wpg="http://schemas.microsoft.com/office/word/2010/wordprocessingGroup" xmlns:wpi="http://schemas.microsoft.com/office/word/2010/wordprocessingInk" xmlns:wne="http://schemas.microsoft.com/office/word/2006/wordml" xmlns:wps="http://schemas.microsoft.com/office/word/2010/wordprocessingShape" mc:Ignorable="w14 w15 w16se w16cid w16 w16cex w16sdtdh wp14">
   <w:endnote w:type="separator" w:id="-1">
     <w:p>
       <w:r>
@@ -23206,10 +24392,10 @@
 </file>
 
 <file path=word/footer1.xml><?xml version="1.0" encoding="utf-8"?>
-<w:ftr xmlns:wpc="http://schemas.microsoft.com/office/word/2010/wordprocessingCanvas" xmlns:cx="http://schemas.microsoft.com/office/drawing/2014/chartex" xmlns:cx1="http://schemas.microsoft.com/office/drawing/2015/9/8/chartex" xmlns:cx2="http://schemas.microsoft.com/office/drawing/2015/10/21/chartex" xmlns:cx3="http://schemas.microsoft.com/office/drawing/2016/5/9/chartex" xmlns:cx4="http://schemas.microsoft.com/office/drawing/2016/5/10/chartex" xmlns:cx5="http://schemas.microsoft.com/office/drawing/2016/5/11/chartex" xmlns:cx6="http://schemas.microsoft.com/office/drawing/2016/5/12/chartex" xmlns:cx7="http://schemas.microsoft.com/office/drawing/2016/5/13/chartex" xmlns:cx8="http://schemas.microsoft.com/office/drawing/2016/5/14/chartex" xmlns:mc="http://schemas.openxmlformats.org/markup-compatibility/2006" xmlns:aink="http://schemas.microsoft.com/office/drawing/2016/ink" xmlns:am3d="http://schemas.microsoft.com/office/drawing/2017/model3d" xmlns:o="urn:schemas-microsoft-com:office:office" xmlns:r="http://schemas.openxmlformats.org/officeDocument/2006/relationships" xmlns:m="http://schemas.openxmlformats.org/officeDocument/2006/math" xmlns:v="urn:schemas-microsoft-com:vml" xmlns:wp14="http://schemas.microsoft.com/office/word/2010/wordprocessingDrawing" xmlns:wp="http://schemas.openxmlformats.org/drawingml/2006/wordprocessingDrawing" xmlns:w10="urn:schemas-microsoft-com:office:word" xmlns:w="http://schemas.openxmlformats.org/wordprocessingml/2006/main" xmlns:w14="http://schemas.microsoft.com/office/word/2010/wordml" xmlns:w15="http://schemas.microsoft.com/office/word/2012/wordml" xmlns:w16cid="http://schemas.microsoft.com/office/word/2016/wordml/cid" xmlns:w16se="http://schemas.microsoft.com/office/word/2015/wordml/symex" xmlns:wpg="http://schemas.microsoft.com/office/word/2010/wordprocessingGroup" xmlns:wpi="http://schemas.microsoft.com/office/word/2010/wordprocessingInk" xmlns:wne="http://schemas.microsoft.com/office/word/2006/wordml" xmlns:wps="http://schemas.microsoft.com/office/word/2010/wordprocessingShape" mc:Ignorable="w14 w15 w16se w16cid wp14">
+<w:ftr xmlns:wpc="http://schemas.microsoft.com/office/word/2010/wordprocessingCanvas" xmlns:cx="http://schemas.microsoft.com/office/drawing/2014/chartex" xmlns:cx1="http://schemas.microsoft.com/office/drawing/2015/9/8/chartex" xmlns:cx2="http://schemas.microsoft.com/office/drawing/2015/10/21/chartex" xmlns:cx3="http://schemas.microsoft.com/office/drawing/2016/5/9/chartex" xmlns:cx4="http://schemas.microsoft.com/office/drawing/2016/5/10/chartex" xmlns:cx5="http://schemas.microsoft.com/office/drawing/2016/5/11/chartex" xmlns:cx6="http://schemas.microsoft.com/office/drawing/2016/5/12/chartex" xmlns:cx7="http://schemas.microsoft.com/office/drawing/2016/5/13/chartex" xmlns:cx8="http://schemas.microsoft.com/office/drawing/2016/5/14/chartex" xmlns:mc="http://schemas.openxmlformats.org/markup-compatibility/2006" xmlns:aink="http://schemas.microsoft.com/office/drawing/2016/ink" xmlns:am3d="http://schemas.microsoft.com/office/drawing/2017/model3d" xmlns:o="urn:schemas-microsoft-com:office:office" xmlns:r="http://schemas.openxmlformats.org/officeDocument/2006/relationships" xmlns:m="http://schemas.openxmlformats.org/officeDocument/2006/math" xmlns:v="urn:schemas-microsoft-com:vml" xmlns:wp14="http://schemas.microsoft.com/office/word/2010/wordprocessingDrawing" xmlns:wp="http://schemas.openxmlformats.org/drawingml/2006/wordprocessingDrawing" xmlns:w10="urn:schemas-microsoft-com:office:word" xmlns:w="http://schemas.openxmlformats.org/wordprocessingml/2006/main" xmlns:w14="http://schemas.microsoft.com/office/word/2010/wordml" xmlns:w15="http://schemas.microsoft.com/office/word/2012/wordml" xmlns:w16cex="http://schemas.microsoft.com/office/word/2018/wordml/cex" xmlns:w16cid="http://schemas.microsoft.com/office/word/2016/wordml/cid" xmlns:w16="http://schemas.microsoft.com/office/word/2018/wordml" xmlns:w16sdtdh="http://schemas.microsoft.com/office/word/2020/wordml/sdtdatahash" xmlns:w16se="http://schemas.microsoft.com/office/word/2015/wordml/symex" xmlns:wpg="http://schemas.microsoft.com/office/word/2010/wordprocessingGroup" xmlns:wpi="http://schemas.microsoft.com/office/word/2010/wordprocessingInk" xmlns:wne="http://schemas.microsoft.com/office/word/2006/wordml" xmlns:wps="http://schemas.microsoft.com/office/word/2010/wordprocessingShape" mc:Ignorable="w14 w15 w16se w16cid w16 w16cex w16sdtdh wp14">
   <w:p>
     <w:pPr>
-      <w:pStyle w:val="Voettekst"/>
+      <w:pStyle w:val="Footer"/>
       <w:widowControl/>
       <w:pBdr>
         <w:top w:val="single" w:sz="6" w:space="0" w:color="auto"/>
@@ -23228,15 +24414,13 @@
       </w:rPr>
     </w:pPr>
     <w:r>
-      <w:t xml:space="preserve">BCD </w:t>
+      <w:t>BCD version 20</w:t>
     </w:r>
-    <w:proofErr w:type="spellStart"/>
     <w:r>
-      <w:t>version</w:t>
+      <w:t>2</w:t>
     </w:r>
-    <w:proofErr w:type="spellEnd"/>
     <w:r>
-      <w:t xml:space="preserve"> 2019</w:t>
+      <w:t>1</w:t>
     </w:r>
     <w:r>
       <w:fldChar w:fldCharType="begin"/>
@@ -23366,7 +24550,7 @@
 </file>
 
 <file path=word/footnotes.xml><?xml version="1.0" encoding="utf-8"?>
-<w:footnotes xmlns:wpc="http://schemas.microsoft.com/office/word/2010/wordprocessingCanvas" xmlns:cx="http://schemas.microsoft.com/office/drawing/2014/chartex" xmlns:cx1="http://schemas.microsoft.com/office/drawing/2015/9/8/chartex" xmlns:cx2="http://schemas.microsoft.com/office/drawing/2015/10/21/chartex" xmlns:cx3="http://schemas.microsoft.com/office/drawing/2016/5/9/chartex" xmlns:cx4="http://schemas.microsoft.com/office/drawing/2016/5/10/chartex" xmlns:cx5="http://schemas.microsoft.com/office/drawing/2016/5/11/chartex" xmlns:cx6="http://schemas.microsoft.com/office/drawing/2016/5/12/chartex" xmlns:cx7="http://schemas.microsoft.com/office/drawing/2016/5/13/chartex" xmlns:cx8="http://schemas.microsoft.com/office/drawing/2016/5/14/chartex" xmlns:mc="http://schemas.openxmlformats.org/markup-compatibility/2006" xmlns:aink="http://schemas.microsoft.com/office/drawing/2016/ink" xmlns:am3d="http://schemas.microsoft.com/office/drawing/2017/model3d" xmlns:o="urn:schemas-microsoft-com:office:office" xmlns:r="http://schemas.openxmlformats.org/officeDocument/2006/relationships" xmlns:m="http://schemas.openxmlformats.org/officeDocument/2006/math" xmlns:v="urn:schemas-microsoft-com:vml" xmlns:wp14="http://schemas.microsoft.com/office/word/2010/wordprocessingDrawing" xmlns:wp="http://schemas.openxmlformats.org/drawingml/2006/wordprocessingDrawing" xmlns:w10="urn:schemas-microsoft-com:office:word" xmlns:w="http://schemas.openxmlformats.org/wordprocessingml/2006/main" xmlns:w14="http://schemas.microsoft.com/office/word/2010/wordml" xmlns:w15="http://schemas.microsoft.com/office/word/2012/wordml" xmlns:w16cid="http://schemas.microsoft.com/office/word/2016/wordml/cid" xmlns:w16se="http://schemas.microsoft.com/office/word/2015/wordml/symex" xmlns:wpg="http://schemas.microsoft.com/office/word/2010/wordprocessingGroup" xmlns:wpi="http://schemas.microsoft.com/office/word/2010/wordprocessingInk" xmlns:wne="http://schemas.microsoft.com/office/word/2006/wordml" xmlns:wps="http://schemas.microsoft.com/office/word/2010/wordprocessingShape" mc:Ignorable="w14 w15 w16se w16cid wp14">
+<w:footnotes xmlns:wpc="http://schemas.microsoft.com/office/word/2010/wordprocessingCanvas" xmlns:cx="http://schemas.microsoft.com/office/drawing/2014/chartex" xmlns:cx1="http://schemas.microsoft.com/office/drawing/2015/9/8/chartex" xmlns:cx2="http://schemas.microsoft.com/office/drawing/2015/10/21/chartex" xmlns:cx3="http://schemas.microsoft.com/office/drawing/2016/5/9/chartex" xmlns:cx4="http://schemas.microsoft.com/office/drawing/2016/5/10/chartex" xmlns:cx5="http://schemas.microsoft.com/office/drawing/2016/5/11/chartex" xmlns:cx6="http://schemas.microsoft.com/office/drawing/2016/5/12/chartex" xmlns:cx7="http://schemas.microsoft.com/office/drawing/2016/5/13/chartex" xmlns:cx8="http://schemas.microsoft.com/office/drawing/2016/5/14/chartex" xmlns:mc="http://schemas.openxmlformats.org/markup-compatibility/2006" xmlns:aink="http://schemas.microsoft.com/office/drawing/2016/ink" xmlns:am3d="http://schemas.microsoft.com/office/drawing/2017/model3d" xmlns:o="urn:schemas-microsoft-com:office:office" xmlns:r="http://schemas.openxmlformats.org/officeDocument/2006/relationships" xmlns:m="http://schemas.openxmlformats.org/officeDocument/2006/math" xmlns:v="urn:schemas-microsoft-com:vml" xmlns:wp14="http://schemas.microsoft.com/office/word/2010/wordprocessingDrawing" xmlns:wp="http://schemas.openxmlformats.org/drawingml/2006/wordprocessingDrawing" xmlns:w10="urn:schemas-microsoft-com:office:word" xmlns:w="http://schemas.openxmlformats.org/wordprocessingml/2006/main" xmlns:w14="http://schemas.microsoft.com/office/word/2010/wordml" xmlns:w15="http://schemas.microsoft.com/office/word/2012/wordml" xmlns:w16cex="http://schemas.microsoft.com/office/word/2018/wordml/cex" xmlns:w16cid="http://schemas.microsoft.com/office/word/2016/wordml/cid" xmlns:w16="http://schemas.microsoft.com/office/word/2018/wordml" xmlns:w16sdtdh="http://schemas.microsoft.com/office/word/2020/wordml/sdtdatahash" xmlns:w16se="http://schemas.microsoft.com/office/word/2015/wordml/symex" xmlns:wpg="http://schemas.microsoft.com/office/word/2010/wordprocessingGroup" xmlns:wpi="http://schemas.microsoft.com/office/word/2010/wordprocessingInk" xmlns:wne="http://schemas.microsoft.com/office/word/2006/wordml" xmlns:wps="http://schemas.microsoft.com/office/word/2010/wordprocessingShape" mc:Ignorable="w14 w15 w16se w16cid w16 w16cex w16sdtdh wp14">
   <w:footnote w:type="separator" w:id="-1">
     <w:p>
       <w:r>
@@ -23385,10 +24569,10 @@
 </file>
 
 <file path=word/header1.xml><?xml version="1.0" encoding="utf-8"?>
-<w:hdr xmlns:wpc="http://schemas.microsoft.com/office/word/2010/wordprocessingCanvas" xmlns:cx="http://schemas.microsoft.com/office/drawing/2014/chartex" xmlns:cx1="http://schemas.microsoft.com/office/drawing/2015/9/8/chartex" xmlns:cx2="http://schemas.microsoft.com/office/drawing/2015/10/21/chartex" xmlns:cx3="http://schemas.microsoft.com/office/drawing/2016/5/9/chartex" xmlns:cx4="http://schemas.microsoft.com/office/drawing/2016/5/10/chartex" xmlns:cx5="http://schemas.microsoft.com/office/drawing/2016/5/11/chartex" xmlns:cx6="http://schemas.microsoft.com/office/drawing/2016/5/12/chartex" xmlns:cx7="http://schemas.microsoft.com/office/drawing/2016/5/13/chartex" xmlns:cx8="http://schemas.microsoft.com/office/drawing/2016/5/14/chartex" xmlns:mc="http://schemas.openxmlformats.org/markup-compatibility/2006" xmlns:aink="http://schemas.microsoft.com/office/drawing/2016/ink" xmlns:am3d="http://schemas.microsoft.com/office/drawing/2017/model3d" xmlns:o="urn:schemas-microsoft-com:office:office" xmlns:r="http://schemas.openxmlformats.org/officeDocument/2006/relationships" xmlns:m="http://schemas.openxmlformats.org/officeDocument/2006/math" xmlns:v="urn:schemas-microsoft-com:vml" xmlns:wp14="http://schemas.microsoft.com/office/word/2010/wordprocessingDrawing" xmlns:wp="http://schemas.openxmlformats.org/drawingml/2006/wordprocessingDrawing" xmlns:w10="urn:schemas-microsoft-com:office:word" xmlns:w="http://schemas.openxmlformats.org/wordprocessingml/2006/main" xmlns:w14="http://schemas.microsoft.com/office/word/2010/wordml" xmlns:w15="http://schemas.microsoft.com/office/word/2012/wordml" xmlns:w16cid="http://schemas.microsoft.com/office/word/2016/wordml/cid" xmlns:w16se="http://schemas.microsoft.com/office/word/2015/wordml/symex" xmlns:wpg="http://schemas.microsoft.com/office/word/2010/wordprocessingGroup" xmlns:wpi="http://schemas.microsoft.com/office/word/2010/wordprocessingInk" xmlns:wne="http://schemas.microsoft.com/office/word/2006/wordml" xmlns:wps="http://schemas.microsoft.com/office/word/2010/wordprocessingShape" mc:Ignorable="w14 w15 w16se w16cid wp14">
+<w:hdr xmlns:wpc="http://schemas.microsoft.com/office/word/2010/wordprocessingCanvas" xmlns:cx="http://schemas.microsoft.com/office/drawing/2014/chartex" xmlns:cx1="http://schemas.microsoft.com/office/drawing/2015/9/8/chartex" xmlns:cx2="http://schemas.microsoft.com/office/drawing/2015/10/21/chartex" xmlns:cx3="http://schemas.microsoft.com/office/drawing/2016/5/9/chartex" xmlns:cx4="http://schemas.microsoft.com/office/drawing/2016/5/10/chartex" xmlns:cx5="http://schemas.microsoft.com/office/drawing/2016/5/11/chartex" xmlns:cx6="http://schemas.microsoft.com/office/drawing/2016/5/12/chartex" xmlns:cx7="http://schemas.microsoft.com/office/drawing/2016/5/13/chartex" xmlns:cx8="http://schemas.microsoft.com/office/drawing/2016/5/14/chartex" xmlns:mc="http://schemas.openxmlformats.org/markup-compatibility/2006" xmlns:aink="http://schemas.microsoft.com/office/drawing/2016/ink" xmlns:am3d="http://schemas.microsoft.com/office/drawing/2017/model3d" xmlns:o="urn:schemas-microsoft-com:office:office" xmlns:r="http://schemas.openxmlformats.org/officeDocument/2006/relationships" xmlns:m="http://schemas.openxmlformats.org/officeDocument/2006/math" xmlns:v="urn:schemas-microsoft-com:vml" xmlns:wp14="http://schemas.microsoft.com/office/word/2010/wordprocessingDrawing" xmlns:wp="http://schemas.openxmlformats.org/drawingml/2006/wordprocessingDrawing" xmlns:w10="urn:schemas-microsoft-com:office:word" xmlns:w="http://schemas.openxmlformats.org/wordprocessingml/2006/main" xmlns:w14="http://schemas.microsoft.com/office/word/2010/wordml" xmlns:w15="http://schemas.microsoft.com/office/word/2012/wordml" xmlns:w16cex="http://schemas.microsoft.com/office/word/2018/wordml/cex" xmlns:w16cid="http://schemas.microsoft.com/office/word/2016/wordml/cid" xmlns:w16="http://schemas.microsoft.com/office/word/2018/wordml" xmlns:w16sdtdh="http://schemas.microsoft.com/office/word/2020/wordml/sdtdatahash" xmlns:w16se="http://schemas.microsoft.com/office/word/2015/wordml/symex" xmlns:wpg="http://schemas.microsoft.com/office/word/2010/wordprocessingGroup" xmlns:wpi="http://schemas.microsoft.com/office/word/2010/wordprocessingInk" xmlns:wne="http://schemas.microsoft.com/office/word/2006/wordml" xmlns:wps="http://schemas.microsoft.com/office/word/2010/wordprocessingShape" mc:Ignorable="w14 w15 w16se w16cid w16 w16cex w16sdtdh wp14">
   <w:p>
     <w:pPr>
-      <w:pStyle w:val="Koptekst"/>
+      <w:pStyle w:val="Header"/>
       <w:widowControl/>
       <w:tabs>
         <w:tab w:val="right" w:pos="9072"/>
@@ -23596,7 +24780,7 @@
 </file>
 
 <file path=word/numbering.xml><?xml version="1.0" encoding="utf-8"?>
-<w:numbering xmlns:wpc="http://schemas.microsoft.com/office/word/2010/wordprocessingCanvas" xmlns:cx="http://schemas.microsoft.com/office/drawing/2014/chartex" xmlns:cx1="http://schemas.microsoft.com/office/drawing/2015/9/8/chartex" xmlns:cx2="http://schemas.microsoft.com/office/drawing/2015/10/21/chartex" xmlns:cx3="http://schemas.microsoft.com/office/drawing/2016/5/9/chartex" xmlns:cx4="http://schemas.microsoft.com/office/drawing/2016/5/10/chartex" xmlns:cx5="http://schemas.microsoft.com/office/drawing/2016/5/11/chartex" xmlns:cx6="http://schemas.microsoft.com/office/drawing/2016/5/12/chartex" xmlns:cx7="http://schemas.microsoft.com/office/drawing/2016/5/13/chartex" xmlns:cx8="http://schemas.microsoft.com/office/drawing/2016/5/14/chartex" xmlns:mc="http://schemas.openxmlformats.org/markup-compatibility/2006" xmlns:aink="http://schemas.microsoft.com/office/drawing/2016/ink" xmlns:am3d="http://schemas.microsoft.com/office/drawing/2017/model3d" xmlns:o="urn:schemas-microsoft-com:office:office" xmlns:r="http://schemas.openxmlformats.org/officeDocument/2006/relationships" xmlns:m="http://schemas.openxmlformats.org/officeDocument/2006/math" xmlns:v="urn:schemas-microsoft-com:vml" xmlns:wp14="http://schemas.microsoft.com/office/word/2010/wordprocessingDrawing" xmlns:wp="http://schemas.openxmlformats.org/drawingml/2006/wordprocessingDrawing" xmlns:w10="urn:schemas-microsoft-com:office:word" xmlns:w="http://schemas.openxmlformats.org/wordprocessingml/2006/main" xmlns:w14="http://schemas.microsoft.com/office/word/2010/wordml" xmlns:w15="http://schemas.microsoft.com/office/word/2012/wordml" xmlns:w16cid="http://schemas.microsoft.com/office/word/2016/wordml/cid" xmlns:w16se="http://schemas.microsoft.com/office/word/2015/wordml/symex" xmlns:wpg="http://schemas.microsoft.com/office/word/2010/wordprocessingGroup" xmlns:wpi="http://schemas.microsoft.com/office/word/2010/wordprocessingInk" xmlns:wne="http://schemas.microsoft.com/office/word/2006/wordml" xmlns:wps="http://schemas.microsoft.com/office/word/2010/wordprocessingShape" mc:Ignorable="w14 w15 w16se w16cid wp14">
+<w:numbering xmlns:wpc="http://schemas.microsoft.com/office/word/2010/wordprocessingCanvas" xmlns:cx="http://schemas.microsoft.com/office/drawing/2014/chartex" xmlns:cx1="http://schemas.microsoft.com/office/drawing/2015/9/8/chartex" xmlns:cx2="http://schemas.microsoft.com/office/drawing/2015/10/21/chartex" xmlns:cx3="http://schemas.microsoft.com/office/drawing/2016/5/9/chartex" xmlns:cx4="http://schemas.microsoft.com/office/drawing/2016/5/10/chartex" xmlns:cx5="http://schemas.microsoft.com/office/drawing/2016/5/11/chartex" xmlns:cx6="http://schemas.microsoft.com/office/drawing/2016/5/12/chartex" xmlns:cx7="http://schemas.microsoft.com/office/drawing/2016/5/13/chartex" xmlns:cx8="http://schemas.microsoft.com/office/drawing/2016/5/14/chartex" xmlns:mc="http://schemas.openxmlformats.org/markup-compatibility/2006" xmlns:aink="http://schemas.microsoft.com/office/drawing/2016/ink" xmlns:am3d="http://schemas.microsoft.com/office/drawing/2017/model3d" xmlns:o="urn:schemas-microsoft-com:office:office" xmlns:r="http://schemas.openxmlformats.org/officeDocument/2006/relationships" xmlns:m="http://schemas.openxmlformats.org/officeDocument/2006/math" xmlns:v="urn:schemas-microsoft-com:vml" xmlns:wp14="http://schemas.microsoft.com/office/word/2010/wordprocessingDrawing" xmlns:wp="http://schemas.openxmlformats.org/drawingml/2006/wordprocessingDrawing" xmlns:w10="urn:schemas-microsoft-com:office:word" xmlns:w="http://schemas.openxmlformats.org/wordprocessingml/2006/main" xmlns:w14="http://schemas.microsoft.com/office/word/2010/wordml" xmlns:w15="http://schemas.microsoft.com/office/word/2012/wordml" xmlns:w16cex="http://schemas.microsoft.com/office/word/2018/wordml/cex" xmlns:w16cid="http://schemas.microsoft.com/office/word/2016/wordml/cid" xmlns:w16="http://schemas.microsoft.com/office/word/2018/wordml" xmlns:w16sdtdh="http://schemas.microsoft.com/office/word/2020/wordml/sdtdatahash" xmlns:w16se="http://schemas.microsoft.com/office/word/2015/wordml/symex" xmlns:wpg="http://schemas.microsoft.com/office/word/2010/wordprocessingGroup" xmlns:wpi="http://schemas.microsoft.com/office/word/2010/wordprocessingInk" xmlns:wne="http://schemas.microsoft.com/office/word/2006/wordml" xmlns:wps="http://schemas.microsoft.com/office/word/2010/wordprocessingShape" mc:Ignorable="w14 w15 w16se w16cid w16 w16cex w16sdtdh wp14">
   <w:abstractNum w:abstractNumId="0" w15:restartNumberingAfterBreak="0">
     <w:nsid w:val="2A495E7A"/>
     <w:multiLevelType w:val="hybridMultilevel"/>
@@ -23993,7 +25177,7 @@
 </file>
 
 <file path=word/styles.xml><?xml version="1.0" encoding="utf-8"?>
-<w:styles xmlns:mc="http://schemas.openxmlformats.org/markup-compatibility/2006" xmlns:r="http://schemas.openxmlformats.org/officeDocument/2006/relationships" xmlns:w="http://schemas.openxmlformats.org/wordprocessingml/2006/main" xmlns:w14="http://schemas.microsoft.com/office/word/2010/wordml" xmlns:w15="http://schemas.microsoft.com/office/word/2012/wordml" xmlns:w16cid="http://schemas.microsoft.com/office/word/2016/wordml/cid" xmlns:w16se="http://schemas.microsoft.com/office/word/2015/wordml/symex" mc:Ignorable="w14 w15 w16se w16cid">
+<w:styles xmlns:mc="http://schemas.openxmlformats.org/markup-compatibility/2006" xmlns:r="http://schemas.openxmlformats.org/officeDocument/2006/relationships" xmlns:w="http://schemas.openxmlformats.org/wordprocessingml/2006/main" xmlns:w14="http://schemas.microsoft.com/office/word/2010/wordml" xmlns:w15="http://schemas.microsoft.com/office/word/2012/wordml" xmlns:w16cex="http://schemas.microsoft.com/office/word/2018/wordml/cex" xmlns:w16cid="http://schemas.microsoft.com/office/word/2016/wordml/cid" xmlns:w16="http://schemas.microsoft.com/office/word/2018/wordml" xmlns:w16sdtdh="http://schemas.microsoft.com/office/word/2020/wordml/sdtdatahash" xmlns:w16se="http://schemas.microsoft.com/office/word/2015/wordml/symex" mc:Ignorable="w14 w15 w16se w16cid w16 w16cex w16sdtdh">
   <w:docDefaults>
     <w:rPrDefault>
       <w:rPr>
@@ -24383,7 +25567,7 @@
     <w:lsdException w:name="Unresolved Mention" w:semiHidden="1" w:unhideWhenUsed="1"/>
     <w:lsdException w:name="Smart Link" w:semiHidden="1" w:unhideWhenUsed="1"/>
   </w:latentStyles>
-  <w:style w:type="paragraph" w:default="1" w:styleId="Standaard">
+  <w:style w:type="paragraph" w:default="1" w:styleId="Normal">
     <w:name w:val="Normal"/>
     <w:qFormat/>
     <w:rsid w:val="009D7E62"/>
@@ -24400,11 +25584,11 @@
       <w:lang w:val="nl-NL"/>
     </w:rPr>
   </w:style>
-  <w:style w:type="paragraph" w:styleId="Kop1">
+  <w:style w:type="paragraph" w:styleId="Heading1">
     <w:name w:val="heading 1"/>
-    <w:basedOn w:val="Standaard"/>
-    <w:next w:val="Standaard"/>
-    <w:link w:val="Kop1Char"/>
+    <w:basedOn w:val="Normal"/>
+    <w:next w:val="Normal"/>
+    <w:link w:val="Heading1Char"/>
     <w:uiPriority w:val="9"/>
     <w:qFormat/>
     <w:rsid w:val="009A3493"/>
@@ -24423,11 +25607,11 @@
       <w:szCs w:val="28"/>
     </w:rPr>
   </w:style>
-  <w:style w:type="paragraph" w:styleId="Kop2">
+  <w:style w:type="paragraph" w:styleId="Heading2">
     <w:name w:val="heading 2"/>
-    <w:basedOn w:val="Standaard"/>
-    <w:next w:val="Standaard"/>
-    <w:link w:val="Kop2Char"/>
+    <w:basedOn w:val="Normal"/>
+    <w:next w:val="Normal"/>
+    <w:link w:val="Heading2Char"/>
     <w:uiPriority w:val="9"/>
     <w:unhideWhenUsed/>
     <w:qFormat/>
@@ -24447,11 +25631,11 @@
       <w:szCs w:val="26"/>
     </w:rPr>
   </w:style>
-  <w:style w:type="paragraph" w:styleId="Kop3">
+  <w:style w:type="paragraph" w:styleId="Heading3">
     <w:name w:val="heading 3"/>
-    <w:basedOn w:val="Standaard"/>
-    <w:next w:val="Standaard"/>
-    <w:link w:val="Kop3Char"/>
+    <w:basedOn w:val="Normal"/>
+    <w:next w:val="Normal"/>
+    <w:link w:val="Heading3Char"/>
     <w:uiPriority w:val="9"/>
     <w:unhideWhenUsed/>
     <w:qFormat/>
@@ -24470,13 +25654,13 @@
       <w:sz w:val="22"/>
     </w:rPr>
   </w:style>
-  <w:style w:type="character" w:default="1" w:styleId="Standaardalinea-lettertype">
+  <w:style w:type="character" w:default="1" w:styleId="DefaultParagraphFont">
     <w:name w:val="Default Paragraph Font"/>
     <w:uiPriority w:val="1"/>
     <w:semiHidden/>
     <w:unhideWhenUsed/>
   </w:style>
-  <w:style w:type="table" w:default="1" w:styleId="Standaardtabel">
+  <w:style w:type="table" w:default="1" w:styleId="TableNormal">
     <w:name w:val="Normal Table"/>
     <w:uiPriority w:val="99"/>
     <w:semiHidden/>
@@ -24491,16 +25675,16 @@
       </w:tblCellMar>
     </w:tblPr>
   </w:style>
-  <w:style w:type="numbering" w:default="1" w:styleId="Geenlijst">
+  <w:style w:type="numbering" w:default="1" w:styleId="NoList">
     <w:name w:val="No List"/>
     <w:uiPriority w:val="99"/>
     <w:semiHidden/>
     <w:unhideWhenUsed/>
   </w:style>
-  <w:style w:type="paragraph" w:styleId="Koptekst">
+  <w:style w:type="paragraph" w:styleId="Header">
     <w:name w:val="header"/>
-    <w:basedOn w:val="Standaard"/>
-    <w:link w:val="KoptekstChar"/>
+    <w:basedOn w:val="Normal"/>
+    <w:link w:val="HeaderChar"/>
     <w:uiPriority w:val="99"/>
     <w:rsid w:val="00F421F8"/>
     <w:pPr>
@@ -24511,10 +25695,10 @@
       <w:szCs w:val="16"/>
     </w:rPr>
   </w:style>
-  <w:style w:type="character" w:customStyle="1" w:styleId="KoptekstChar">
-    <w:name w:val="Koptekst Char"/>
-    <w:basedOn w:val="Standaardalinea-lettertype"/>
-    <w:link w:val="Koptekst"/>
+  <w:style w:type="character" w:customStyle="1" w:styleId="HeaderChar">
+    <w:name w:val="Header Char"/>
+    <w:basedOn w:val="DefaultParagraphFont"/>
+    <w:link w:val="Header"/>
     <w:uiPriority w:val="99"/>
     <w:rsid w:val="00F421F8"/>
     <w:rPr>
@@ -24523,10 +25707,10 @@
       <w:szCs w:val="20"/>
     </w:rPr>
   </w:style>
-  <w:style w:type="paragraph" w:styleId="Voettekst">
+  <w:style w:type="paragraph" w:styleId="Footer">
     <w:name w:val="footer"/>
-    <w:basedOn w:val="Standaard"/>
-    <w:link w:val="VoettekstChar"/>
+    <w:basedOn w:val="Normal"/>
+    <w:link w:val="FooterChar"/>
     <w:uiPriority w:val="99"/>
     <w:rsid w:val="00F421F8"/>
     <w:pPr>
@@ -24537,10 +25721,10 @@
       <w:szCs w:val="16"/>
     </w:rPr>
   </w:style>
-  <w:style w:type="character" w:customStyle="1" w:styleId="VoettekstChar">
-    <w:name w:val="Voettekst Char"/>
-    <w:basedOn w:val="Standaardalinea-lettertype"/>
-    <w:link w:val="Voettekst"/>
+  <w:style w:type="character" w:customStyle="1" w:styleId="FooterChar">
+    <w:name w:val="Footer Char"/>
+    <w:basedOn w:val="DefaultParagraphFont"/>
+    <w:link w:val="Footer"/>
     <w:uiPriority w:val="99"/>
     <w:rsid w:val="00F421F8"/>
     <w:rPr>
@@ -24583,20 +25767,20 @@
       <w:szCs w:val="20"/>
     </w:rPr>
   </w:style>
-  <w:style w:type="paragraph" w:styleId="Tekstzonderopmaak">
+  <w:style w:type="paragraph" w:styleId="PlainText">
     <w:name w:val="Plain Text"/>
-    <w:basedOn w:val="Standaard"/>
-    <w:link w:val="TekstzonderopmaakChar"/>
+    <w:basedOn w:val="Normal"/>
+    <w:link w:val="PlainTextChar"/>
     <w:uiPriority w:val="99"/>
     <w:rsid w:val="00F421F8"/>
     <w:rPr>
       <w:rFonts w:ascii="Courier New" w:hAnsi="Courier New" w:cs="Courier New"/>
     </w:rPr>
   </w:style>
-  <w:style w:type="character" w:customStyle="1" w:styleId="TekstzonderopmaakChar">
-    <w:name w:val="Tekst zonder opmaak Char"/>
-    <w:basedOn w:val="Standaardalinea-lettertype"/>
-    <w:link w:val="Tekstzonderopmaak"/>
+  <w:style w:type="character" w:customStyle="1" w:styleId="PlainTextChar">
+    <w:name w:val="Plain Text Char"/>
+    <w:basedOn w:val="DefaultParagraphFont"/>
+    <w:link w:val="PlainText"/>
     <w:uiPriority w:val="99"/>
     <w:rsid w:val="00F421F8"/>
     <w:rPr>
@@ -24605,10 +25789,10 @@
       <w:szCs w:val="20"/>
     </w:rPr>
   </w:style>
-  <w:style w:type="paragraph" w:styleId="Ballontekst">
+  <w:style w:type="paragraph" w:styleId="BalloonText">
     <w:name w:val="Balloon Text"/>
-    <w:basedOn w:val="Standaard"/>
-    <w:link w:val="BallontekstChar"/>
+    <w:basedOn w:val="Normal"/>
+    <w:link w:val="BalloonTextChar"/>
     <w:uiPriority w:val="99"/>
     <w:rsid w:val="00F421F8"/>
     <w:rPr>
@@ -24617,10 +25801,10 @@
       <w:szCs w:val="16"/>
     </w:rPr>
   </w:style>
-  <w:style w:type="character" w:customStyle="1" w:styleId="BallontekstChar">
-    <w:name w:val="Ballontekst Char"/>
-    <w:basedOn w:val="Standaardalinea-lettertype"/>
-    <w:link w:val="Ballontekst"/>
+  <w:style w:type="character" w:customStyle="1" w:styleId="BalloonTextChar">
+    <w:name w:val="Balloon Text Char"/>
+    <w:basedOn w:val="DefaultParagraphFont"/>
+    <w:link w:val="BalloonText"/>
     <w:uiPriority w:val="99"/>
     <w:rsid w:val="00F421F8"/>
     <w:rPr>
@@ -24647,10 +25831,10 @@
       <w:szCs w:val="18"/>
     </w:rPr>
   </w:style>
-  <w:style w:type="paragraph" w:styleId="Titel">
+  <w:style w:type="paragraph" w:styleId="Title">
     <w:name w:val="Title"/>
-    <w:basedOn w:val="Standaard"/>
-    <w:link w:val="TitelChar"/>
+    <w:basedOn w:val="Normal"/>
+    <w:link w:val="TitleChar"/>
     <w:uiPriority w:val="99"/>
     <w:qFormat/>
     <w:rsid w:val="00F421F8"/>
@@ -24665,10 +25849,10 @@
       <w:u w:val="single"/>
     </w:rPr>
   </w:style>
-  <w:style w:type="character" w:customStyle="1" w:styleId="TitelChar">
-    <w:name w:val="Titel Char"/>
-    <w:basedOn w:val="Standaardalinea-lettertype"/>
-    <w:link w:val="Titel"/>
+  <w:style w:type="character" w:customStyle="1" w:styleId="TitleChar">
+    <w:name w:val="Title Char"/>
+    <w:basedOn w:val="DefaultParagraphFont"/>
+    <w:link w:val="Title"/>
     <w:uiPriority w:val="99"/>
     <w:rsid w:val="00F421F8"/>
     <w:rPr>
@@ -24680,9 +25864,9 @@
       <w:u w:val="single"/>
     </w:rPr>
   </w:style>
-  <w:style w:type="paragraph" w:styleId="Lijstalinea">
+  <w:style w:type="paragraph" w:styleId="ListParagraph">
     <w:name w:val="List Paragraph"/>
-    <w:basedOn w:val="Standaard"/>
+    <w:basedOn w:val="Normal"/>
     <w:uiPriority w:val="34"/>
     <w:qFormat/>
     <w:rsid w:val="00214852"/>
@@ -24691,9 +25875,9 @@
       <w:contextualSpacing/>
     </w:pPr>
   </w:style>
-  <w:style w:type="table" w:styleId="Tabelraster">
+  <w:style w:type="table" w:styleId="TableGrid">
     <w:name w:val="Table Grid"/>
-    <w:basedOn w:val="Standaardtabel"/>
+    <w:basedOn w:val="TableNormal"/>
     <w:uiPriority w:val="59"/>
     <w:rsid w:val="00214852"/>
     <w:tblPr>
@@ -24707,9 +25891,9 @@
       </w:tblBorders>
     </w:tblPr>
   </w:style>
-  <w:style w:type="table" w:styleId="Lichtelijst">
+  <w:style w:type="table" w:styleId="LightList">
     <w:name w:val="Light List"/>
-    <w:basedOn w:val="Standaardtabel"/>
+    <w:basedOn w:val="TableNormal"/>
     <w:uiPriority w:val="61"/>
     <w:rsid w:val="00817700"/>
     <w:tblPr>
@@ -24789,19 +25973,19 @@
       </w:tcPr>
     </w:tblStylePr>
   </w:style>
-  <w:style w:type="paragraph" w:styleId="Voetnoottekst">
+  <w:style w:type="paragraph" w:styleId="FootnoteText">
     <w:name w:val="footnote text"/>
-    <w:basedOn w:val="Standaard"/>
-    <w:link w:val="VoetnoottekstChar"/>
+    <w:basedOn w:val="Normal"/>
+    <w:link w:val="FootnoteTextChar"/>
     <w:uiPriority w:val="99"/>
     <w:semiHidden/>
     <w:unhideWhenUsed/>
     <w:rsid w:val="00127BE7"/>
   </w:style>
-  <w:style w:type="character" w:customStyle="1" w:styleId="VoetnoottekstChar">
-    <w:name w:val="Voetnoottekst Char"/>
-    <w:basedOn w:val="Standaardalinea-lettertype"/>
-    <w:link w:val="Voetnoottekst"/>
+  <w:style w:type="character" w:customStyle="1" w:styleId="FootnoteTextChar">
+    <w:name w:val="Footnote Text Char"/>
+    <w:basedOn w:val="DefaultParagraphFont"/>
+    <w:link w:val="FootnoteText"/>
     <w:uiPriority w:val="99"/>
     <w:semiHidden/>
     <w:rsid w:val="00127BE7"/>
@@ -24811,9 +25995,9 @@
       <w:szCs w:val="20"/>
     </w:rPr>
   </w:style>
-  <w:style w:type="character" w:styleId="Voetnootmarkering">
+  <w:style w:type="character" w:styleId="FootnoteReference">
     <w:name w:val="footnote reference"/>
-    <w:basedOn w:val="Standaardalinea-lettertype"/>
+    <w:basedOn w:val="DefaultParagraphFont"/>
     <w:uiPriority w:val="99"/>
     <w:semiHidden/>
     <w:unhideWhenUsed/>
@@ -24824,7 +26008,7 @@
   </w:style>
   <w:style w:type="character" w:styleId="Hyperlink">
     <w:name w:val="Hyperlink"/>
-    <w:basedOn w:val="Standaardalinea-lettertype"/>
+    <w:basedOn w:val="DefaultParagraphFont"/>
     <w:uiPriority w:val="99"/>
     <w:unhideWhenUsed/>
     <w:rsid w:val="00F32076"/>
@@ -24833,10 +26017,10 @@
       <w:u w:val="single"/>
     </w:rPr>
   </w:style>
-  <w:style w:type="character" w:customStyle="1" w:styleId="Kop1Char">
-    <w:name w:val="Kop 1 Char"/>
-    <w:basedOn w:val="Standaardalinea-lettertype"/>
-    <w:link w:val="Kop1"/>
+  <w:style w:type="character" w:customStyle="1" w:styleId="Heading1Char">
+    <w:name w:val="Heading 1 Char"/>
+    <w:basedOn w:val="DefaultParagraphFont"/>
+    <w:link w:val="Heading1"/>
     <w:uiPriority w:val="9"/>
     <w:rsid w:val="009A3493"/>
     <w:rPr>
@@ -24848,10 +26032,10 @@
       <w:szCs w:val="28"/>
     </w:rPr>
   </w:style>
-  <w:style w:type="paragraph" w:styleId="Kopvaninhoudsopgave">
+  <w:style w:type="paragraph" w:styleId="TOCHeading">
     <w:name w:val="TOC Heading"/>
-    <w:basedOn w:val="Kop1"/>
-    <w:next w:val="Standaard"/>
+    <w:basedOn w:val="Heading1"/>
+    <w:next w:val="Normal"/>
     <w:uiPriority w:val="39"/>
     <w:semiHidden/>
     <w:unhideWhenUsed/>
@@ -24869,10 +26053,10 @@
       <w:lang w:eastAsia="nl-NL"/>
     </w:rPr>
   </w:style>
-  <w:style w:type="character" w:customStyle="1" w:styleId="Kop2Char">
-    <w:name w:val="Kop 2 Char"/>
-    <w:basedOn w:val="Standaardalinea-lettertype"/>
-    <w:link w:val="Kop2"/>
+  <w:style w:type="character" w:customStyle="1" w:styleId="Heading2Char">
+    <w:name w:val="Heading 2 Char"/>
+    <w:basedOn w:val="DefaultParagraphFont"/>
+    <w:link w:val="Heading2"/>
     <w:uiPriority w:val="9"/>
     <w:rsid w:val="00C66010"/>
     <w:rPr>
@@ -24884,10 +26068,10 @@
       <w:szCs w:val="26"/>
     </w:rPr>
   </w:style>
-  <w:style w:type="paragraph" w:styleId="Inhopg1">
+  <w:style w:type="paragraph" w:styleId="TOC1">
     <w:name w:val="toc 1"/>
-    <w:basedOn w:val="Standaard"/>
-    <w:next w:val="Standaard"/>
+    <w:basedOn w:val="Normal"/>
+    <w:next w:val="Normal"/>
     <w:autoRedefine/>
     <w:uiPriority w:val="39"/>
     <w:unhideWhenUsed/>
@@ -24896,10 +26080,10 @@
       <w:spacing w:after="60"/>
     </w:pPr>
   </w:style>
-  <w:style w:type="paragraph" w:styleId="Inhopg2">
+  <w:style w:type="paragraph" w:styleId="TOC2">
     <w:name w:val="toc 2"/>
-    <w:basedOn w:val="Standaard"/>
-    <w:next w:val="Standaard"/>
+    <w:basedOn w:val="Normal"/>
+    <w:next w:val="Normal"/>
     <w:autoRedefine/>
     <w:uiPriority w:val="39"/>
     <w:unhideWhenUsed/>
@@ -24912,10 +26096,10 @@
       <w:ind w:left="198"/>
     </w:pPr>
   </w:style>
-  <w:style w:type="character" w:customStyle="1" w:styleId="Kop3Char">
-    <w:name w:val="Kop 3 Char"/>
-    <w:basedOn w:val="Standaardalinea-lettertype"/>
-    <w:link w:val="Kop3"/>
+  <w:style w:type="character" w:customStyle="1" w:styleId="Heading3Char">
+    <w:name w:val="Heading 3 Char"/>
+    <w:basedOn w:val="DefaultParagraphFont"/>
+    <w:link w:val="Heading3"/>
     <w:uiPriority w:val="9"/>
     <w:rsid w:val="009D7E62"/>
     <w:rPr>
@@ -24927,10 +26111,10 @@
       <w:lang w:val="nl-NL"/>
     </w:rPr>
   </w:style>
-  <w:style w:type="paragraph" w:styleId="Inhopg3">
+  <w:style w:type="paragraph" w:styleId="TOC3">
     <w:name w:val="toc 3"/>
-    <w:basedOn w:val="Standaard"/>
-    <w:next w:val="Standaard"/>
+    <w:basedOn w:val="Normal"/>
+    <w:next w:val="Normal"/>
     <w:autoRedefine/>
     <w:uiPriority w:val="39"/>
     <w:unhideWhenUsed/>
@@ -24953,10 +26137,10 @@
       <w:lang w:eastAsia="nl-NL"/>
     </w:rPr>
   </w:style>
-  <w:style w:type="paragraph" w:styleId="Inhopg4">
+  <w:style w:type="paragraph" w:styleId="TOC4">
     <w:name w:val="toc 4"/>
-    <w:basedOn w:val="Standaard"/>
-    <w:next w:val="Standaard"/>
+    <w:basedOn w:val="Normal"/>
+    <w:next w:val="Normal"/>
     <w:autoRedefine/>
     <w:uiPriority w:val="39"/>
     <w:unhideWhenUsed/>
@@ -24975,10 +26159,10 @@
       <w:lang w:eastAsia="nl-NL"/>
     </w:rPr>
   </w:style>
-  <w:style w:type="paragraph" w:styleId="Inhopg5">
+  <w:style w:type="paragraph" w:styleId="TOC5">
     <w:name w:val="toc 5"/>
-    <w:basedOn w:val="Standaard"/>
-    <w:next w:val="Standaard"/>
+    <w:basedOn w:val="Normal"/>
+    <w:next w:val="Normal"/>
     <w:autoRedefine/>
     <w:uiPriority w:val="39"/>
     <w:unhideWhenUsed/>
@@ -24997,10 +26181,10 @@
       <w:lang w:eastAsia="nl-NL"/>
     </w:rPr>
   </w:style>
-  <w:style w:type="paragraph" w:styleId="Inhopg6">
+  <w:style w:type="paragraph" w:styleId="TOC6">
     <w:name w:val="toc 6"/>
-    <w:basedOn w:val="Standaard"/>
-    <w:next w:val="Standaard"/>
+    <w:basedOn w:val="Normal"/>
+    <w:next w:val="Normal"/>
     <w:autoRedefine/>
     <w:uiPriority w:val="39"/>
     <w:unhideWhenUsed/>
@@ -25019,10 +26203,10 @@
       <w:lang w:eastAsia="nl-NL"/>
     </w:rPr>
   </w:style>
-  <w:style w:type="paragraph" w:styleId="Inhopg7">
+  <w:style w:type="paragraph" w:styleId="TOC7">
     <w:name w:val="toc 7"/>
-    <w:basedOn w:val="Standaard"/>
-    <w:next w:val="Standaard"/>
+    <w:basedOn w:val="Normal"/>
+    <w:next w:val="Normal"/>
     <w:autoRedefine/>
     <w:uiPriority w:val="39"/>
     <w:unhideWhenUsed/>
@@ -25041,10 +26225,10 @@
       <w:lang w:eastAsia="nl-NL"/>
     </w:rPr>
   </w:style>
-  <w:style w:type="paragraph" w:styleId="Inhopg8">
+  <w:style w:type="paragraph" w:styleId="TOC8">
     <w:name w:val="toc 8"/>
-    <w:basedOn w:val="Standaard"/>
-    <w:next w:val="Standaard"/>
+    <w:basedOn w:val="Normal"/>
+    <w:next w:val="Normal"/>
     <w:autoRedefine/>
     <w:uiPriority w:val="39"/>
     <w:unhideWhenUsed/>
@@ -25063,10 +26247,10 @@
       <w:lang w:eastAsia="nl-NL"/>
     </w:rPr>
   </w:style>
-  <w:style w:type="paragraph" w:styleId="Inhopg9">
+  <w:style w:type="paragraph" w:styleId="TOC9">
     <w:name w:val="toc 9"/>
-    <w:basedOn w:val="Standaard"/>
-    <w:next w:val="Standaard"/>
+    <w:basedOn w:val="Normal"/>
+    <w:next w:val="Normal"/>
     <w:autoRedefine/>
     <w:uiPriority w:val="39"/>
     <w:unhideWhenUsed/>
@@ -25087,7 +26271,7 @@
   </w:style>
   <w:style w:type="table" w:customStyle="1" w:styleId="Rastertabel4-Accent11">
     <w:name w:val="Rastertabel 4 - Accent 11"/>
-    <w:basedOn w:val="Standaardtabel"/>
+    <w:basedOn w:val="TableNormal"/>
     <w:uiPriority w:val="49"/>
     <w:rsid w:val="009A2E5B"/>
     <w:tblPr>
@@ -25158,9 +26342,9 @@
       </w:tcPr>
     </w:tblStylePr>
   </w:style>
-  <w:style w:type="table" w:styleId="Rastertabel4-Accent1">
+  <w:style w:type="table" w:styleId="GridTable4-Accent1">
     <w:name w:val="Grid Table 4 Accent 1"/>
-    <w:basedOn w:val="Standaardtabel"/>
+    <w:basedOn w:val="TableNormal"/>
     <w:uiPriority w:val="49"/>
     <w:rsid w:val="00117159"/>
     <w:tblPr>
@@ -25231,9 +26415,9 @@
       </w:tcPr>
     </w:tblStylePr>
   </w:style>
-  <w:style w:type="table" w:styleId="Rastertabel5donker-Accent1">
+  <w:style w:type="table" w:styleId="GridTable5Dark-Accent1">
     <w:name w:val="Grid Table 5 Dark Accent 1"/>
-    <w:basedOn w:val="Standaardtabel"/>
+    <w:basedOn w:val="TableNormal"/>
     <w:uiPriority w:val="50"/>
     <w:rsid w:val="00FE3720"/>
     <w:tblPr>
@@ -25334,9 +26518,9 @@
       </w:tcPr>
     </w:tblStylePr>
   </w:style>
-  <w:style w:type="paragraph" w:styleId="Normaalweb">
+  <w:style w:type="paragraph" w:styleId="NormalWeb">
     <w:name w:val="Normal (Web)"/>
-    <w:basedOn w:val="Standaard"/>
+    <w:basedOn w:val="Normal"/>
     <w:uiPriority w:val="99"/>
     <w:unhideWhenUsed/>
     <w:rsid w:val="00134EBC"/>
@@ -25354,9 +26538,9 @@
       <w:lang w:eastAsia="nl-NL"/>
     </w:rPr>
   </w:style>
-  <w:style w:type="character" w:styleId="Onopgelostemelding">
+  <w:style w:type="character" w:styleId="UnresolvedMention">
     <w:name w:val="Unresolved Mention"/>
-    <w:basedOn w:val="Standaardalinea-lettertype"/>
+    <w:basedOn w:val="DefaultParagraphFont"/>
     <w:uiPriority w:val="99"/>
     <w:semiHidden/>
     <w:unhideWhenUsed/>
@@ -25366,9 +26550,9 @@
       <w:shd w:val="clear" w:color="auto" w:fill="E6E6E6"/>
     </w:rPr>
   </w:style>
-  <w:style w:type="table" w:styleId="Rastertabel4-Accent5">
+  <w:style w:type="table" w:styleId="GridTable4-Accent5">
     <w:name w:val="Grid Table 4 Accent 5"/>
-    <w:basedOn w:val="Standaardtabel"/>
+    <w:basedOn w:val="TableNormal"/>
     <w:uiPriority w:val="49"/>
     <w:rsid w:val="00BE485E"/>
     <w:tblPr>
@@ -25439,9 +26623,9 @@
       </w:tcPr>
     </w:tblStylePr>
   </w:style>
-  <w:style w:type="table" w:styleId="Lijsttabel3-Accent1">
+  <w:style w:type="table" w:styleId="ListTable3-Accent1">
     <w:name w:val="List Table 3 Accent 1"/>
-    <w:basedOn w:val="Standaardtabel"/>
+    <w:basedOn w:val="TableNormal"/>
     <w:uiPriority w:val="48"/>
     <w:rsid w:val="00E15618"/>
     <w:tblPr>
@@ -25562,7 +26746,7 @@
   </w:style>
   <w:style w:type="character" w:styleId="HTMLCode">
     <w:name w:val="HTML Code"/>
-    <w:basedOn w:val="Standaardalinea-lettertype"/>
+    <w:basedOn w:val="DefaultParagraphFont"/>
     <w:uiPriority w:val="99"/>
     <w:semiHidden/>
     <w:unhideWhenUsed/>

</xml_diff>